<commit_message>
Daftar rancangan tampilan sistem
</commit_message>
<xml_diff>
--- a/Project Surfur.docx
+++ b/Project Surfur.docx
@@ -50,527 +50,849 @@
         </w:rPr>
         <w:t>sederhana</w:t>
       </w:r>
+      <w:r>
+        <w:rPr>
+          <w:lang w:val="id-ID"/>
+        </w:rPr>
+        <w:t>)</w:t>
+      </w:r>
+    </w:p>
+    <w:p>
+      <w:pPr>
+        <w:pStyle w:val="ListParagraph"/>
+        <w:numPr>
+          <w:ilvl w:val="0"/>
+          <w:numId w:val="1"/>
+        </w:numPr>
+        <w:rPr>
+          <w:lang w:val="id-ID"/>
+        </w:rPr>
+      </w:pPr>
+      <w:r>
+        <w:rPr>
+          <w:lang w:val="id-ID"/>
+        </w:rPr>
+        <w:t>Persuahaan memiliki 3 cabang</w:t>
+      </w:r>
+    </w:p>
+    <w:p>
+      <w:pPr>
+        <w:pStyle w:val="ListParagraph"/>
+        <w:numPr>
+          <w:ilvl w:val="0"/>
+          <w:numId w:val="1"/>
+        </w:numPr>
+        <w:rPr>
+          <w:lang w:val="id-ID"/>
+        </w:rPr>
+      </w:pPr>
+      <w:r>
+        <w:rPr>
+          <w:lang w:val="id-ID"/>
+        </w:rPr>
+        <w:t>Data yang dimiliki</w:t>
+      </w:r>
+    </w:p>
+    <w:p>
+      <w:pPr>
+        <w:pStyle w:val="ListParagraph"/>
+        <w:numPr>
+          <w:ilvl w:val="1"/>
+          <w:numId w:val="1"/>
+        </w:numPr>
+        <w:rPr>
+          <w:lang w:val="id-ID"/>
+        </w:rPr>
+      </w:pPr>
+      <w:r>
+        <w:rPr>
+          <w:lang w:val="id-ID"/>
+        </w:rPr>
+        <w:t>Alamat setiap cabang</w:t>
+      </w:r>
+    </w:p>
+    <w:p>
+      <w:pPr>
+        <w:pStyle w:val="ListParagraph"/>
+        <w:numPr>
+          <w:ilvl w:val="1"/>
+          <w:numId w:val="1"/>
+        </w:numPr>
+        <w:rPr>
+          <w:lang w:val="id-ID"/>
+        </w:rPr>
+      </w:pPr>
+      <w:r>
+        <w:rPr>
+          <w:lang w:val="id-ID"/>
+        </w:rPr>
+        <w:t>Daftar makanan</w:t>
+      </w:r>
+    </w:p>
+    <w:p>
+      <w:pPr>
+        <w:pStyle w:val="ListParagraph"/>
+        <w:numPr>
+          <w:ilvl w:val="1"/>
+          <w:numId w:val="1"/>
+        </w:numPr>
+        <w:rPr>
+          <w:lang w:val="id-ID"/>
+        </w:rPr>
+      </w:pPr>
+      <w:r>
+        <w:rPr>
+          <w:lang w:val="id-ID"/>
+        </w:rPr>
+        <w:t>Daftar harga</w:t>
+      </w:r>
+    </w:p>
+    <w:p>
+      <w:pPr>
+        <w:pStyle w:val="ListParagraph"/>
+        <w:numPr>
+          <w:ilvl w:val="1"/>
+          <w:numId w:val="1"/>
+        </w:numPr>
+        <w:rPr>
+          <w:lang w:val="id-ID"/>
+        </w:rPr>
+      </w:pPr>
+      <w:r>
+        <w:rPr>
+          <w:lang w:val="id-ID"/>
+        </w:rPr>
+        <w:t>Data karyawan</w:t>
+      </w:r>
+    </w:p>
+    <w:p/>
+    <w:p/>
+    <w:p>
+      <w:r>
+        <w:t>===============</w:t>
+      </w:r>
+      <w:proofErr w:type="spellStart"/>
+      <w:r>
+        <w:t>Fitur</w:t>
+      </w:r>
+      <w:proofErr w:type="spellEnd"/>
+      <w:r>
+        <w:t>==================</w:t>
+      </w:r>
+    </w:p>
+    <w:p>
+      <w:pPr>
+        <w:rPr>
+          <w:lang w:val="id-ID"/>
+        </w:rPr>
+      </w:pPr>
+      <w:r>
+        <w:rPr>
+          <w:lang w:val="id-ID"/>
+        </w:rPr>
+        <w:t>A</w:t>
+      </w:r>
+      <w:r>
+        <w:rPr>
+          <w:lang w:val="id-ID"/>
+        </w:rPr>
+        <w:t>bsensi pegawai</w:t>
+      </w:r>
+    </w:p>
+    <w:p>
+      <w:pPr>
+        <w:rPr>
+          <w:lang w:val="id-ID"/>
+        </w:rPr>
+      </w:pPr>
+      <w:r>
+        <w:rPr>
+          <w:lang w:val="id-ID"/>
+        </w:rPr>
+        <w:t>P</w:t>
+      </w:r>
+      <w:r>
+        <w:rPr>
+          <w:lang w:val="id-ID"/>
+        </w:rPr>
+        <w:t>engolahan data per cabang perusahaan maupun keseluruhan</w:t>
+      </w:r>
+      <w:r>
+        <w:rPr>
+          <w:lang w:val="id-ID"/>
+        </w:rPr>
+        <w:t xml:space="preserve"> secara terintegrasi</w:t>
+      </w:r>
+    </w:p>
+    <w:p>
+      <w:pPr>
+        <w:rPr>
+          <w:lang w:val="id-ID"/>
+        </w:rPr>
+      </w:pPr>
+      <w:r>
+        <w:rPr>
+          <w:lang w:val="id-ID"/>
+        </w:rPr>
+        <w:t>Role Account :</w:t>
+      </w:r>
+    </w:p>
+    <w:p>
+      <w:pPr>
+        <w:pStyle w:val="ListParagraph"/>
+        <w:numPr>
+          <w:ilvl w:val="0"/>
+          <w:numId w:val="2"/>
+        </w:numPr>
+        <w:rPr>
+          <w:lang w:val="id-ID"/>
+        </w:rPr>
+      </w:pPr>
+      <w:r>
+        <w:rPr>
+          <w:lang w:val="id-ID"/>
+        </w:rPr>
+        <w:t>Karyawan</w:t>
+      </w:r>
+    </w:p>
+    <w:p>
+      <w:pPr>
+        <w:pStyle w:val="ListParagraph"/>
+        <w:numPr>
+          <w:ilvl w:val="0"/>
+          <w:numId w:val="2"/>
+        </w:numPr>
+        <w:rPr>
+          <w:lang w:val="id-ID"/>
+        </w:rPr>
+      </w:pPr>
+      <w:r>
+        <w:rPr>
+          <w:lang w:val="id-ID"/>
+        </w:rPr>
+        <w:t xml:space="preserve">Kasir </w:t>
+      </w:r>
+    </w:p>
+    <w:p>
+      <w:pPr>
+        <w:pStyle w:val="ListParagraph"/>
+        <w:numPr>
+          <w:ilvl w:val="0"/>
+          <w:numId w:val="2"/>
+        </w:numPr>
+        <w:rPr>
+          <w:lang w:val="id-ID"/>
+        </w:rPr>
+      </w:pPr>
+      <w:r>
+        <w:rPr>
+          <w:lang w:val="id-ID"/>
+        </w:rPr>
+        <w:t>Admin</w:t>
+      </w:r>
+    </w:p>
+    <w:p>
+      <w:pPr>
+        <w:pStyle w:val="ListParagraph"/>
+        <w:numPr>
+          <w:ilvl w:val="0"/>
+          <w:numId w:val="2"/>
+        </w:numPr>
+        <w:rPr>
+          <w:lang w:val="id-ID"/>
+        </w:rPr>
+      </w:pPr>
+      <w:r>
+        <w:rPr>
+          <w:lang w:val="id-ID"/>
+        </w:rPr>
+        <w:t>Pimpinan</w:t>
+      </w:r>
+    </w:p>
+    <w:p>
+      <w:proofErr w:type="spellStart"/>
+      <w:r>
+        <w:t>P</w:t>
+      </w:r>
+      <w:r>
+        <w:t>emasukan</w:t>
+      </w:r>
+      <w:proofErr w:type="spellEnd"/>
+    </w:p>
+    <w:p>
+      <w:r>
+        <w:t xml:space="preserve">  - </w:t>
+      </w:r>
+      <w:proofErr w:type="spellStart"/>
+      <w:r>
+        <w:t>Pemasukan</w:t>
+      </w:r>
+      <w:proofErr w:type="spellEnd"/>
+      <w:r>
+        <w:t xml:space="preserve"> </w:t>
+      </w:r>
+      <w:proofErr w:type="spellStart"/>
+      <w:r>
+        <w:t>mingguan</w:t>
+      </w:r>
+      <w:proofErr w:type="spellEnd"/>
+    </w:p>
+    <w:p/>
+    <w:p>
+      <w:proofErr w:type="spellStart"/>
+      <w:r>
+        <w:t>Pengeluaran</w:t>
+      </w:r>
+      <w:proofErr w:type="spellEnd"/>
+    </w:p>
+    <w:p>
+      <w:r>
+        <w:t xml:space="preserve">  - </w:t>
+      </w:r>
+      <w:proofErr w:type="spellStart"/>
+      <w:r>
+        <w:t>Uang</w:t>
+      </w:r>
+      <w:proofErr w:type="spellEnd"/>
+      <w:r>
+        <w:t xml:space="preserve"> </w:t>
+      </w:r>
+      <w:proofErr w:type="spellStart"/>
+      <w:r>
+        <w:t>Belanja</w:t>
+      </w:r>
+      <w:proofErr w:type="spellEnd"/>
+      <w:r>
+        <w:t xml:space="preserve"> </w:t>
+      </w:r>
+      <w:proofErr w:type="spellStart"/>
+      <w:r>
+        <w:t>Mingguan</w:t>
+      </w:r>
+      <w:proofErr w:type="spellEnd"/>
+    </w:p>
+    <w:p>
+      <w:r>
+        <w:t xml:space="preserve">  - </w:t>
+      </w:r>
+      <w:proofErr w:type="spellStart"/>
+      <w:r>
+        <w:t>Uang</w:t>
+      </w:r>
+      <w:proofErr w:type="spellEnd"/>
+      <w:r>
+        <w:t xml:space="preserve"> </w:t>
+      </w:r>
+      <w:proofErr w:type="spellStart"/>
+      <w:r>
+        <w:t>Perbaikan</w:t>
+      </w:r>
+      <w:proofErr w:type="spellEnd"/>
+      <w:r>
+        <w:t xml:space="preserve"> </w:t>
+      </w:r>
+      <w:proofErr w:type="spellStart"/>
+      <w:r>
+        <w:t>Fasilitas</w:t>
+      </w:r>
+      <w:proofErr w:type="spellEnd"/>
+    </w:p>
+    <w:p>
+      <w:r>
+        <w:t xml:space="preserve">  - </w:t>
+      </w:r>
+      <w:proofErr w:type="spellStart"/>
+      <w:r>
+        <w:t>Uang</w:t>
+      </w:r>
+      <w:proofErr w:type="spellEnd"/>
+      <w:r>
+        <w:t xml:space="preserve"> </w:t>
+      </w:r>
+      <w:proofErr w:type="spellStart"/>
+      <w:r>
+        <w:t>Gaji</w:t>
+      </w:r>
+      <w:proofErr w:type="spellEnd"/>
+      <w:r>
+        <w:t xml:space="preserve"> </w:t>
+      </w:r>
+      <w:proofErr w:type="spellStart"/>
+      <w:r>
+        <w:t>Pegawai</w:t>
+      </w:r>
+      <w:proofErr w:type="spellEnd"/>
+    </w:p>
+    <w:p>
+      <w:pPr>
+        <w:rPr>
+          <w:lang w:val="id-ID"/>
+        </w:rPr>
+      </w:pPr>
+      <w:r>
+        <w:rPr>
+          <w:lang w:val="id-ID"/>
+        </w:rPr>
+        <w:t>- Uang operasional</w:t>
+      </w:r>
+    </w:p>
+    <w:p>
+      <w:r>
+        <w:t xml:space="preserve">  - Total </w:t>
+      </w:r>
+      <w:proofErr w:type="spellStart"/>
+      <w:r>
+        <w:t>Pengeluaran</w:t>
+      </w:r>
+      <w:proofErr w:type="spellEnd"/>
+      <w:r>
+        <w:t xml:space="preserve"> =&gt; </w:t>
+      </w:r>
+      <w:proofErr w:type="spellStart"/>
+      <w:r>
+        <w:t>bentuk</w:t>
+      </w:r>
+      <w:proofErr w:type="spellEnd"/>
+      <w:r>
+        <w:t xml:space="preserve"> excel</w:t>
+      </w:r>
+    </w:p>
+    <w:p/>
+    <w:p>
+      <w:r>
+        <w:t>Monitoring</w:t>
+      </w:r>
+    </w:p>
+    <w:p>
+      <w:r>
+        <w:t xml:space="preserve">  - </w:t>
+      </w:r>
+      <w:proofErr w:type="spellStart"/>
+      <w:r>
+        <w:t>Aliran</w:t>
+      </w:r>
+      <w:proofErr w:type="spellEnd"/>
+      <w:r>
+        <w:t xml:space="preserve"> dana </w:t>
+      </w:r>
+      <w:proofErr w:type="spellStart"/>
+      <w:r>
+        <w:t>perbulan</w:t>
+      </w:r>
+      <w:proofErr w:type="spellEnd"/>
+    </w:p>
+    <w:p>
+      <w:pPr>
+        <w:rPr>
+          <w:lang w:val="id-ID"/>
+        </w:rPr>
+      </w:pPr>
+      <w:r>
+        <w:tab/>
+      </w:r>
+      <w:r>
+        <w:rPr>
+          <w:lang w:val="id-ID"/>
+        </w:rPr>
+        <w:t>=&gt; dibuat dalam bentuk diagram</w:t>
+      </w:r>
+    </w:p>
+    <w:p>
+      <w:r>
+        <w:t xml:space="preserve">  - Menu </w:t>
+      </w:r>
+      <w:proofErr w:type="spellStart"/>
+      <w:r>
+        <w:t>Makanan</w:t>
+      </w:r>
+      <w:proofErr w:type="spellEnd"/>
+      <w:r>
+        <w:t xml:space="preserve"> -</w:t>
+      </w:r>
+      <w:proofErr w:type="spellStart"/>
+      <w:r>
+        <w:t>sering</w:t>
+      </w:r>
+      <w:proofErr w:type="spellEnd"/>
+      <w:r>
+        <w:t xml:space="preserve"> </w:t>
+      </w:r>
+      <w:proofErr w:type="spellStart"/>
+      <w:r>
+        <w:t>atau</w:t>
+      </w:r>
+      <w:proofErr w:type="spellEnd"/>
+      <w:r>
+        <w:t xml:space="preserve"> </w:t>
+      </w:r>
+      <w:proofErr w:type="spellStart"/>
+      <w:r>
+        <w:t>tidak</w:t>
+      </w:r>
+      <w:proofErr w:type="spellEnd"/>
+      <w:r>
+        <w:t xml:space="preserve"> </w:t>
+      </w:r>
+      <w:r>
+        <w:rPr>
+          <w:lang w:val="id-ID"/>
+        </w:rPr>
+        <w:t xml:space="preserve">sering </w:t>
+      </w:r>
+      <w:proofErr w:type="spellStart"/>
+      <w:r>
+        <w:t>dipesan</w:t>
+      </w:r>
+      <w:proofErr w:type="spellEnd"/>
+    </w:p>
+    <w:p>
+      <w:pPr>
+        <w:rPr>
+          <w:lang w:val="id-ID"/>
+        </w:rPr>
+      </w:pPr>
+      <w:r>
+        <w:rPr>
+          <w:lang w:val="id-ID"/>
+        </w:rPr>
+        <w:t>- D</w:t>
+      </w:r>
+      <w:r>
+        <w:rPr>
+          <w:lang w:val="id-ID"/>
+        </w:rPr>
+        <w:t>aftar hadir dan jam kerja karyawan</w:t>
+      </w:r>
+      <w:r>
+        <w:rPr>
+          <w:lang w:val="id-ID"/>
+        </w:rPr>
+        <w:t xml:space="preserve"> (Absensi)</w:t>
+      </w:r>
+    </w:p>
+    <w:p>
+      <w:pPr>
+        <w:rPr>
+          <w:lang w:val="id-ID"/>
+        </w:rPr>
+      </w:pPr>
+    </w:p>
+    <w:p>
+      <w:pPr>
+        <w:rPr>
+          <w:lang w:val="id-ID"/>
+        </w:rPr>
+      </w:pPr>
+    </w:p>
+    <w:p>
+      <w:pPr>
+        <w:rPr>
+          <w:lang w:val="id-ID"/>
+        </w:rPr>
+      </w:pPr>
+      <w:r>
+        <w:rPr>
+          <w:lang w:val="id-ID"/>
+        </w:rPr>
+        <w:t>================ Daftar Tampilan Sistem ================</w:t>
+      </w:r>
+    </w:p>
+    <w:p>
+      <w:pPr>
+        <w:pStyle w:val="ListParagraph"/>
+        <w:numPr>
+          <w:ilvl w:val="0"/>
+          <w:numId w:val="3"/>
+        </w:numPr>
+        <w:rPr>
+          <w:lang w:val="id-ID"/>
+        </w:rPr>
+      </w:pPr>
+      <w:r>
+        <w:rPr>
+          <w:lang w:val="id-ID"/>
+        </w:rPr>
+        <w:t>Tampilan Login</w:t>
+      </w:r>
+      <w:r>
+        <w:rPr>
+          <w:lang w:val="id-ID"/>
+        </w:rPr>
+        <w:t xml:space="preserve"> (Registrasi dilakukan oleh admin)</w:t>
+      </w:r>
+    </w:p>
+    <w:p>
+      <w:pPr>
+        <w:pStyle w:val="ListParagraph"/>
+        <w:numPr>
+          <w:ilvl w:val="0"/>
+          <w:numId w:val="3"/>
+        </w:numPr>
+        <w:rPr>
+          <w:lang w:val="id-ID"/>
+        </w:rPr>
+      </w:pPr>
+      <w:r>
+        <w:rPr>
+          <w:lang w:val="id-ID"/>
+        </w:rPr>
+        <w:t>Tampilan Role Karyawan</w:t>
+      </w:r>
+    </w:p>
+    <w:p>
+      <w:pPr>
+        <w:pStyle w:val="ListParagraph"/>
+        <w:numPr>
+          <w:ilvl w:val="1"/>
+          <w:numId w:val="3"/>
+        </w:numPr>
+        <w:rPr>
+          <w:lang w:val="id-ID"/>
+        </w:rPr>
+      </w:pPr>
+      <w:r>
+        <w:rPr>
+          <w:lang w:val="id-ID"/>
+        </w:rPr>
+        <w:t>Data diri</w:t>
+      </w:r>
+    </w:p>
+    <w:p>
+      <w:pPr>
+        <w:pStyle w:val="ListParagraph"/>
+        <w:numPr>
+          <w:ilvl w:val="1"/>
+          <w:numId w:val="3"/>
+        </w:numPr>
+        <w:rPr>
+          <w:lang w:val="id-ID"/>
+        </w:rPr>
+      </w:pPr>
+      <w:r>
+        <w:rPr>
+          <w:lang w:val="id-ID"/>
+        </w:rPr>
+        <w:t>Absensi</w:t>
+      </w:r>
+    </w:p>
+    <w:p>
+      <w:pPr>
+        <w:pStyle w:val="ListParagraph"/>
+        <w:numPr>
+          <w:ilvl w:val="0"/>
+          <w:numId w:val="3"/>
+        </w:numPr>
+        <w:rPr>
+          <w:lang w:val="id-ID"/>
+        </w:rPr>
+      </w:pPr>
+      <w:r>
+        <w:rPr>
+          <w:lang w:val="id-ID"/>
+        </w:rPr>
+        <w:t>Tampilan Role Kasir</w:t>
+      </w:r>
+    </w:p>
+    <w:p>
+      <w:pPr>
+        <w:pStyle w:val="ListParagraph"/>
+        <w:numPr>
+          <w:ilvl w:val="1"/>
+          <w:numId w:val="3"/>
+        </w:numPr>
+        <w:rPr>
+          <w:lang w:val="id-ID"/>
+        </w:rPr>
+      </w:pPr>
+      <w:r>
+        <w:rPr>
+          <w:lang w:val="id-ID"/>
+        </w:rPr>
+        <w:t>Data diri dan absensi</w:t>
+      </w:r>
+    </w:p>
+    <w:p>
+      <w:pPr>
+        <w:pStyle w:val="ListParagraph"/>
+        <w:numPr>
+          <w:ilvl w:val="1"/>
+          <w:numId w:val="3"/>
+        </w:numPr>
+        <w:rPr>
+          <w:lang w:val="id-ID"/>
+        </w:rPr>
+      </w:pPr>
+      <w:r>
+        <w:rPr>
+          <w:lang w:val="id-ID"/>
+        </w:rPr>
+        <w:t>Dashboard kasir</w:t>
+      </w:r>
+    </w:p>
+    <w:p>
+      <w:pPr>
+        <w:pStyle w:val="ListParagraph"/>
+        <w:numPr>
+          <w:ilvl w:val="0"/>
+          <w:numId w:val="3"/>
+        </w:numPr>
+        <w:rPr>
+          <w:lang w:val="id-ID"/>
+        </w:rPr>
+      </w:pPr>
+      <w:r>
+        <w:rPr>
+          <w:lang w:val="id-ID"/>
+        </w:rPr>
+        <w:t>Tampilan Role Admin</w:t>
+      </w:r>
+    </w:p>
+    <w:p>
+      <w:pPr>
+        <w:pStyle w:val="ListParagraph"/>
+        <w:numPr>
+          <w:ilvl w:val="1"/>
+          <w:numId w:val="3"/>
+        </w:numPr>
+        <w:rPr>
+          <w:lang w:val="id-ID"/>
+        </w:rPr>
+      </w:pPr>
+      <w:r>
+        <w:rPr>
+          <w:lang w:val="id-ID"/>
+        </w:rPr>
+        <w:lastRenderedPageBreak/>
+        <w:t>Pengolahan Data Pegawai</w:t>
+      </w:r>
+    </w:p>
+    <w:p>
+      <w:pPr>
+        <w:pStyle w:val="ListParagraph"/>
+        <w:numPr>
+          <w:ilvl w:val="2"/>
+          <w:numId w:val="3"/>
+        </w:numPr>
+        <w:rPr>
+          <w:lang w:val="id-ID"/>
+        </w:rPr>
+      </w:pPr>
+      <w:r>
+        <w:rPr>
+          <w:lang w:val="id-ID"/>
+        </w:rPr>
+        <w:t>Ada fitur daftarkan pegawai</w:t>
+      </w:r>
+    </w:p>
+    <w:p>
+      <w:pPr>
+        <w:pStyle w:val="ListParagraph"/>
+        <w:numPr>
+          <w:ilvl w:val="1"/>
+          <w:numId w:val="3"/>
+        </w:numPr>
+        <w:rPr>
+          <w:lang w:val="id-ID"/>
+        </w:rPr>
+      </w:pPr>
+      <w:r>
+        <w:rPr>
+          <w:lang w:val="id-ID"/>
+        </w:rPr>
+        <w:t>Monitor Absensi</w:t>
+      </w:r>
+    </w:p>
+    <w:p>
+      <w:pPr>
+        <w:pStyle w:val="ListParagraph"/>
+        <w:numPr>
+          <w:ilvl w:val="1"/>
+          <w:numId w:val="3"/>
+        </w:numPr>
+        <w:rPr>
+          <w:lang w:val="id-ID"/>
+        </w:rPr>
+      </w:pPr>
+      <w:r>
+        <w:rPr>
+          <w:lang w:val="id-ID"/>
+        </w:rPr>
+        <w:t>Monitor Keuangan</w:t>
+      </w:r>
+    </w:p>
+    <w:p>
+      <w:pPr>
+        <w:pStyle w:val="ListParagraph"/>
+        <w:numPr>
+          <w:ilvl w:val="1"/>
+          <w:numId w:val="3"/>
+        </w:numPr>
+        <w:rPr>
+          <w:lang w:val="id-ID"/>
+        </w:rPr>
+      </w:pPr>
+      <w:r>
+        <w:rPr>
+          <w:lang w:val="id-ID"/>
+        </w:rPr>
+        <w:t>Monitor Penjualan</w:t>
+      </w:r>
+    </w:p>
+    <w:p>
+      <w:pPr>
+        <w:pStyle w:val="ListParagraph"/>
+        <w:numPr>
+          <w:ilvl w:val="0"/>
+          <w:numId w:val="3"/>
+        </w:numPr>
+        <w:rPr>
+          <w:lang w:val="id-ID"/>
+        </w:rPr>
+      </w:pPr>
+      <w:r>
+        <w:rPr>
+          <w:lang w:val="id-ID"/>
+        </w:rPr>
+        <w:t>Tampilan Role Pimpinan</w:t>
+      </w:r>
+    </w:p>
+    <w:p>
+      <w:pPr>
+        <w:pStyle w:val="ListParagraph"/>
+        <w:numPr>
+          <w:ilvl w:val="1"/>
+          <w:numId w:val="3"/>
+        </w:numPr>
+        <w:rPr>
+          <w:lang w:val="id-ID"/>
+        </w:rPr>
+      </w:pPr>
+      <w:r>
+        <w:rPr>
+          <w:lang w:val="id-ID"/>
+        </w:rPr>
+        <w:t>Halaman Laporan Keuangan, Absensi, dan penjualan</w:t>
+      </w:r>
+    </w:p>
+    <w:p>
+      <w:pPr>
+        <w:pStyle w:val="ListParagraph"/>
+        <w:numPr>
+          <w:ilvl w:val="1"/>
+          <w:numId w:val="3"/>
+        </w:numPr>
+        <w:rPr>
+          <w:lang w:val="id-ID"/>
+        </w:rPr>
+      </w:pPr>
+      <w:r>
+        <w:rPr>
+          <w:lang w:val="id-ID"/>
+        </w:rPr>
+        <w:t>Tampilan Laporan dalam bentuk grafik</w:t>
+      </w:r>
       <w:bookmarkStart w:id="0" w:name="_GoBack"/>
       <w:bookmarkEnd w:id="0"/>
-      <w:r>
-        <w:rPr>
-          <w:lang w:val="id-ID"/>
-        </w:rPr>
-        <w:t>)</w:t>
-      </w:r>
-    </w:p>
-    <w:p>
-      <w:pPr>
-        <w:pStyle w:val="ListParagraph"/>
-        <w:numPr>
-          <w:ilvl w:val="0"/>
-          <w:numId w:val="1"/>
-        </w:numPr>
-        <w:rPr>
-          <w:lang w:val="id-ID"/>
-        </w:rPr>
-      </w:pPr>
-      <w:r>
-        <w:rPr>
-          <w:lang w:val="id-ID"/>
-        </w:rPr>
-        <w:t>Persuahaan memiliki 3 cabang</w:t>
-      </w:r>
-    </w:p>
-    <w:p>
-      <w:pPr>
-        <w:pStyle w:val="ListParagraph"/>
-        <w:numPr>
-          <w:ilvl w:val="0"/>
-          <w:numId w:val="1"/>
-        </w:numPr>
-        <w:rPr>
-          <w:lang w:val="id-ID"/>
-        </w:rPr>
-      </w:pPr>
-      <w:r>
-        <w:rPr>
-          <w:lang w:val="id-ID"/>
-        </w:rPr>
-        <w:t>Data yang dimiliki</w:t>
-      </w:r>
-    </w:p>
-    <w:p>
-      <w:pPr>
-        <w:pStyle w:val="ListParagraph"/>
-        <w:numPr>
-          <w:ilvl w:val="1"/>
-          <w:numId w:val="1"/>
-        </w:numPr>
-        <w:rPr>
-          <w:lang w:val="id-ID"/>
-        </w:rPr>
-      </w:pPr>
-      <w:r>
-        <w:rPr>
-          <w:lang w:val="id-ID"/>
-        </w:rPr>
-        <w:t>Alamat setiap cabang</w:t>
-      </w:r>
-    </w:p>
-    <w:p>
-      <w:pPr>
-        <w:pStyle w:val="ListParagraph"/>
-        <w:numPr>
-          <w:ilvl w:val="1"/>
-          <w:numId w:val="1"/>
-        </w:numPr>
-        <w:rPr>
-          <w:lang w:val="id-ID"/>
-        </w:rPr>
-      </w:pPr>
-      <w:r>
-        <w:rPr>
-          <w:lang w:val="id-ID"/>
-        </w:rPr>
-        <w:t>Daftar makanan</w:t>
-      </w:r>
-    </w:p>
-    <w:p>
-      <w:pPr>
-        <w:pStyle w:val="ListParagraph"/>
-        <w:numPr>
-          <w:ilvl w:val="1"/>
-          <w:numId w:val="1"/>
-        </w:numPr>
-        <w:rPr>
-          <w:lang w:val="id-ID"/>
-        </w:rPr>
-      </w:pPr>
-      <w:r>
-        <w:rPr>
-          <w:lang w:val="id-ID"/>
-        </w:rPr>
-        <w:t>Daftar harga</w:t>
-      </w:r>
-    </w:p>
-    <w:p>
-      <w:pPr>
-        <w:pStyle w:val="ListParagraph"/>
-        <w:numPr>
-          <w:ilvl w:val="1"/>
-          <w:numId w:val="1"/>
-        </w:numPr>
-        <w:rPr>
-          <w:lang w:val="id-ID"/>
-        </w:rPr>
-      </w:pPr>
-      <w:r>
-        <w:rPr>
-          <w:lang w:val="id-ID"/>
-        </w:rPr>
-        <w:t>Data karyawan</w:t>
-      </w:r>
-    </w:p>
-    <w:p/>
-    <w:p/>
-    <w:p>
-      <w:r>
-        <w:t>===============</w:t>
-      </w:r>
-      <w:proofErr w:type="spellStart"/>
-      <w:r>
-        <w:t>Fitur</w:t>
-      </w:r>
-      <w:proofErr w:type="spellEnd"/>
-      <w:r>
-        <w:t>==================</w:t>
-      </w:r>
-    </w:p>
-    <w:p>
-      <w:pPr>
-        <w:rPr>
-          <w:lang w:val="id-ID"/>
-        </w:rPr>
-      </w:pPr>
-      <w:r>
-        <w:rPr>
-          <w:lang w:val="id-ID"/>
-        </w:rPr>
-        <w:t>A</w:t>
-      </w:r>
-      <w:r>
-        <w:rPr>
-          <w:lang w:val="id-ID"/>
-        </w:rPr>
-        <w:t>bsensi pegawai</w:t>
-      </w:r>
-    </w:p>
-    <w:p>
-      <w:pPr>
-        <w:rPr>
-          <w:lang w:val="id-ID"/>
-        </w:rPr>
-      </w:pPr>
-      <w:r>
-        <w:rPr>
-          <w:lang w:val="id-ID"/>
-        </w:rPr>
-        <w:t>P</w:t>
-      </w:r>
-      <w:r>
-        <w:rPr>
-          <w:lang w:val="id-ID"/>
-        </w:rPr>
-        <w:t>engolahan data per cabang perusahaan maupun keseluruhan</w:t>
-      </w:r>
-      <w:r>
-        <w:rPr>
-          <w:lang w:val="id-ID"/>
-        </w:rPr>
-        <w:t xml:space="preserve"> secara terintegrasi</w:t>
-      </w:r>
-    </w:p>
-    <w:p>
-      <w:pPr>
-        <w:rPr>
-          <w:lang w:val="id-ID"/>
-        </w:rPr>
-      </w:pPr>
-      <w:r>
-        <w:rPr>
-          <w:lang w:val="id-ID"/>
-        </w:rPr>
-        <w:t>Role Account :</w:t>
-      </w:r>
-    </w:p>
-    <w:p>
-      <w:pPr>
-        <w:pStyle w:val="ListParagraph"/>
-        <w:numPr>
-          <w:ilvl w:val="0"/>
-          <w:numId w:val="2"/>
-        </w:numPr>
-        <w:rPr>
-          <w:lang w:val="id-ID"/>
-        </w:rPr>
-      </w:pPr>
-      <w:r>
-        <w:rPr>
-          <w:lang w:val="id-ID"/>
-        </w:rPr>
-        <w:t>Karyawan</w:t>
-      </w:r>
-    </w:p>
-    <w:p>
-      <w:pPr>
-        <w:pStyle w:val="ListParagraph"/>
-        <w:numPr>
-          <w:ilvl w:val="0"/>
-          <w:numId w:val="2"/>
-        </w:numPr>
-        <w:rPr>
-          <w:lang w:val="id-ID"/>
-        </w:rPr>
-      </w:pPr>
-      <w:r>
-        <w:rPr>
-          <w:lang w:val="id-ID"/>
-        </w:rPr>
-        <w:t xml:space="preserve">Kasir </w:t>
-      </w:r>
-    </w:p>
-    <w:p>
-      <w:pPr>
-        <w:pStyle w:val="ListParagraph"/>
-        <w:numPr>
-          <w:ilvl w:val="0"/>
-          <w:numId w:val="2"/>
-        </w:numPr>
-        <w:rPr>
-          <w:lang w:val="id-ID"/>
-        </w:rPr>
-      </w:pPr>
-      <w:r>
-        <w:rPr>
-          <w:lang w:val="id-ID"/>
-        </w:rPr>
-        <w:t>Admin</w:t>
-      </w:r>
-    </w:p>
-    <w:p>
-      <w:pPr>
-        <w:pStyle w:val="ListParagraph"/>
-        <w:numPr>
-          <w:ilvl w:val="0"/>
-          <w:numId w:val="2"/>
-        </w:numPr>
-        <w:rPr>
-          <w:lang w:val="id-ID"/>
-        </w:rPr>
-      </w:pPr>
-      <w:r>
-        <w:rPr>
-          <w:lang w:val="id-ID"/>
-        </w:rPr>
-        <w:t>Pimpinan</w:t>
-      </w:r>
-    </w:p>
-    <w:p>
-      <w:proofErr w:type="spellStart"/>
-      <w:r>
-        <w:t>P</w:t>
-      </w:r>
-      <w:r>
-        <w:t>emasukan</w:t>
-      </w:r>
-      <w:proofErr w:type="spellEnd"/>
-    </w:p>
-    <w:p>
-      <w:r>
-        <w:t xml:space="preserve">  - </w:t>
-      </w:r>
-      <w:proofErr w:type="spellStart"/>
-      <w:r>
-        <w:t>Pemasukan</w:t>
-      </w:r>
-      <w:proofErr w:type="spellEnd"/>
-      <w:r>
-        <w:t xml:space="preserve"> </w:t>
-      </w:r>
-      <w:proofErr w:type="spellStart"/>
-      <w:r>
-        <w:t>mingguan</w:t>
-      </w:r>
-      <w:proofErr w:type="spellEnd"/>
-    </w:p>
-    <w:p/>
-    <w:p>
-      <w:proofErr w:type="spellStart"/>
-      <w:r>
-        <w:t>Pengeluaran</w:t>
-      </w:r>
-      <w:proofErr w:type="spellEnd"/>
-    </w:p>
-    <w:p>
-      <w:r>
-        <w:t xml:space="preserve">  - </w:t>
-      </w:r>
-      <w:proofErr w:type="spellStart"/>
-      <w:r>
-        <w:t>Uang</w:t>
-      </w:r>
-      <w:proofErr w:type="spellEnd"/>
-      <w:r>
-        <w:t xml:space="preserve"> </w:t>
-      </w:r>
-      <w:proofErr w:type="spellStart"/>
-      <w:r>
-        <w:t>Belanja</w:t>
-      </w:r>
-      <w:proofErr w:type="spellEnd"/>
-      <w:r>
-        <w:t xml:space="preserve"> </w:t>
-      </w:r>
-      <w:proofErr w:type="spellStart"/>
-      <w:r>
-        <w:t>Mingguan</w:t>
-      </w:r>
-      <w:proofErr w:type="spellEnd"/>
-    </w:p>
-    <w:p>
-      <w:r>
-        <w:t xml:space="preserve">  - </w:t>
-      </w:r>
-      <w:proofErr w:type="spellStart"/>
-      <w:r>
-        <w:t>Uang</w:t>
-      </w:r>
-      <w:proofErr w:type="spellEnd"/>
-      <w:r>
-        <w:t xml:space="preserve"> </w:t>
-      </w:r>
-      <w:proofErr w:type="spellStart"/>
-      <w:r>
-        <w:t>Perbaikan</w:t>
-      </w:r>
-      <w:proofErr w:type="spellEnd"/>
-      <w:r>
-        <w:t xml:space="preserve"> </w:t>
-      </w:r>
-      <w:proofErr w:type="spellStart"/>
-      <w:r>
-        <w:t>Fasilitas</w:t>
-      </w:r>
-      <w:proofErr w:type="spellEnd"/>
-    </w:p>
-    <w:p>
-      <w:r>
-        <w:t xml:space="preserve">  - </w:t>
-      </w:r>
-      <w:proofErr w:type="spellStart"/>
-      <w:r>
-        <w:t>Uang</w:t>
-      </w:r>
-      <w:proofErr w:type="spellEnd"/>
-      <w:r>
-        <w:t xml:space="preserve"> </w:t>
-      </w:r>
-      <w:proofErr w:type="spellStart"/>
-      <w:r>
-        <w:t>Gaji</w:t>
-      </w:r>
-      <w:proofErr w:type="spellEnd"/>
-      <w:r>
-        <w:t xml:space="preserve"> </w:t>
-      </w:r>
-      <w:proofErr w:type="spellStart"/>
-      <w:r>
-        <w:t>Pegawai</w:t>
-      </w:r>
-      <w:proofErr w:type="spellEnd"/>
-    </w:p>
-    <w:p>
-      <w:pPr>
-        <w:rPr>
-          <w:lang w:val="id-ID"/>
-        </w:rPr>
-      </w:pPr>
-      <w:r>
-        <w:rPr>
-          <w:lang w:val="id-ID"/>
-        </w:rPr>
-        <w:t>- Uang operasional</w:t>
-      </w:r>
-    </w:p>
-    <w:p>
-      <w:r>
-        <w:t xml:space="preserve">  - Total </w:t>
-      </w:r>
-      <w:proofErr w:type="spellStart"/>
-      <w:r>
-        <w:t>Pengeluaran</w:t>
-      </w:r>
-      <w:proofErr w:type="spellEnd"/>
-      <w:r>
-        <w:t xml:space="preserve"> =&gt; </w:t>
-      </w:r>
-      <w:proofErr w:type="spellStart"/>
-      <w:r>
-        <w:t>bentuk</w:t>
-      </w:r>
-      <w:proofErr w:type="spellEnd"/>
-      <w:r>
-        <w:t xml:space="preserve"> excel</w:t>
-      </w:r>
-    </w:p>
-    <w:p/>
-    <w:p>
-      <w:r>
-        <w:t>Monitoring</w:t>
-      </w:r>
-    </w:p>
-    <w:p>
-      <w:r>
-        <w:t xml:space="preserve">  - </w:t>
-      </w:r>
-      <w:proofErr w:type="spellStart"/>
-      <w:r>
-        <w:t>Aliran</w:t>
-      </w:r>
-      <w:proofErr w:type="spellEnd"/>
-      <w:r>
-        <w:t xml:space="preserve"> dana </w:t>
-      </w:r>
-      <w:proofErr w:type="spellStart"/>
-      <w:r>
-        <w:t>perbulan</w:t>
-      </w:r>
-      <w:proofErr w:type="spellEnd"/>
-    </w:p>
-    <w:p>
-      <w:pPr>
-        <w:rPr>
-          <w:lang w:val="id-ID"/>
-        </w:rPr>
-      </w:pPr>
-      <w:r>
-        <w:tab/>
-      </w:r>
-      <w:r>
-        <w:rPr>
-          <w:lang w:val="id-ID"/>
-        </w:rPr>
-        <w:t>=&gt; dibuat dalam bentuk diagram</w:t>
-      </w:r>
-    </w:p>
-    <w:p>
-      <w:r>
-        <w:t xml:space="preserve">  - Menu </w:t>
-      </w:r>
-      <w:proofErr w:type="spellStart"/>
-      <w:r>
-        <w:t>Makanan</w:t>
-      </w:r>
-      <w:proofErr w:type="spellEnd"/>
-      <w:r>
-        <w:t xml:space="preserve"> -</w:t>
-      </w:r>
-      <w:proofErr w:type="spellStart"/>
-      <w:r>
-        <w:t>sering</w:t>
-      </w:r>
-      <w:proofErr w:type="spellEnd"/>
-      <w:r>
-        <w:t xml:space="preserve"> </w:t>
-      </w:r>
-      <w:proofErr w:type="spellStart"/>
-      <w:r>
-        <w:t>atau</w:t>
-      </w:r>
-      <w:proofErr w:type="spellEnd"/>
-      <w:r>
-        <w:t xml:space="preserve"> </w:t>
-      </w:r>
-      <w:proofErr w:type="spellStart"/>
-      <w:r>
-        <w:t>tidak</w:t>
-      </w:r>
-      <w:proofErr w:type="spellEnd"/>
-      <w:r>
-        <w:t xml:space="preserve"> </w:t>
-      </w:r>
-      <w:r>
-        <w:rPr>
-          <w:lang w:val="id-ID"/>
-        </w:rPr>
-        <w:t xml:space="preserve">sering </w:t>
-      </w:r>
-      <w:proofErr w:type="spellStart"/>
-      <w:r>
-        <w:t>dipesan</w:t>
-      </w:r>
-      <w:proofErr w:type="spellEnd"/>
-    </w:p>
-    <w:p>
-      <w:pPr>
-        <w:rPr>
-          <w:lang w:val="id-ID"/>
-        </w:rPr>
-      </w:pPr>
-      <w:r>
-        <w:rPr>
-          <w:lang w:val="id-ID"/>
-        </w:rPr>
-        <w:t>- D</w:t>
-      </w:r>
-      <w:r>
-        <w:rPr>
-          <w:lang w:val="id-ID"/>
-        </w:rPr>
-        <w:t>aftar hadir dan jam kerja karyawan</w:t>
-      </w:r>
-      <w:r>
-        <w:rPr>
-          <w:lang w:val="id-ID"/>
-        </w:rPr>
-        <w:t xml:space="preserve"> (Absensi)</w:t>
-      </w:r>
     </w:p>
     <w:sectPr>
       <w:pgSz w:w="12240" w:h="15840"/>
@@ -698,6 +1020,95 @@
     </w:lvl>
   </w:abstractNum>
   <w:abstractNum w:abstractNumId="1" w15:restartNumberingAfterBreak="0">
+    <w:nsid w:val="77111102"/>
+    <w:multiLevelType w:val="hybridMultilevel"/>
+    <w:tmpl w:val="A12695DA"/>
+    <w:lvl w:ilvl="0" w:tplc="0409000F">
+      <w:start w:val="1"/>
+      <w:numFmt w:val="decimal"/>
+      <w:lvlText w:val="%1."/>
+      <w:lvlJc w:val="left"/>
+      <w:pPr>
+        <w:ind w:left="720" w:hanging="360"/>
+      </w:pPr>
+      <w:rPr>
+        <w:rFonts w:hint="default"/>
+      </w:rPr>
+    </w:lvl>
+    <w:lvl w:ilvl="1" w:tplc="04090019">
+      <w:start w:val="1"/>
+      <w:numFmt w:val="lowerLetter"/>
+      <w:lvlText w:val="%2."/>
+      <w:lvlJc w:val="left"/>
+      <w:pPr>
+        <w:ind w:left="1440" w:hanging="360"/>
+      </w:pPr>
+    </w:lvl>
+    <w:lvl w:ilvl="2" w:tplc="0409001B">
+      <w:start w:val="1"/>
+      <w:numFmt w:val="lowerRoman"/>
+      <w:lvlText w:val="%3."/>
+      <w:lvlJc w:val="right"/>
+      <w:pPr>
+        <w:ind w:left="2160" w:hanging="180"/>
+      </w:pPr>
+    </w:lvl>
+    <w:lvl w:ilvl="3" w:tplc="0409000F" w:tentative="1">
+      <w:start w:val="1"/>
+      <w:numFmt w:val="decimal"/>
+      <w:lvlText w:val="%4."/>
+      <w:lvlJc w:val="left"/>
+      <w:pPr>
+        <w:ind w:left="2880" w:hanging="360"/>
+      </w:pPr>
+    </w:lvl>
+    <w:lvl w:ilvl="4" w:tplc="04090019" w:tentative="1">
+      <w:start w:val="1"/>
+      <w:numFmt w:val="lowerLetter"/>
+      <w:lvlText w:val="%5."/>
+      <w:lvlJc w:val="left"/>
+      <w:pPr>
+        <w:ind w:left="3600" w:hanging="360"/>
+      </w:pPr>
+    </w:lvl>
+    <w:lvl w:ilvl="5" w:tplc="0409001B" w:tentative="1">
+      <w:start w:val="1"/>
+      <w:numFmt w:val="lowerRoman"/>
+      <w:lvlText w:val="%6."/>
+      <w:lvlJc w:val="right"/>
+      <w:pPr>
+        <w:ind w:left="4320" w:hanging="180"/>
+      </w:pPr>
+    </w:lvl>
+    <w:lvl w:ilvl="6" w:tplc="0409000F" w:tentative="1">
+      <w:start w:val="1"/>
+      <w:numFmt w:val="decimal"/>
+      <w:lvlText w:val="%7."/>
+      <w:lvlJc w:val="left"/>
+      <w:pPr>
+        <w:ind w:left="5040" w:hanging="360"/>
+      </w:pPr>
+    </w:lvl>
+    <w:lvl w:ilvl="7" w:tplc="04090019" w:tentative="1">
+      <w:start w:val="1"/>
+      <w:numFmt w:val="lowerLetter"/>
+      <w:lvlText w:val="%8."/>
+      <w:lvlJc w:val="left"/>
+      <w:pPr>
+        <w:ind w:left="5760" w:hanging="360"/>
+      </w:pPr>
+    </w:lvl>
+    <w:lvl w:ilvl="8" w:tplc="0409001B" w:tentative="1">
+      <w:start w:val="1"/>
+      <w:numFmt w:val="lowerRoman"/>
+      <w:lvlText w:val="%9."/>
+      <w:lvlJc w:val="right"/>
+      <w:pPr>
+        <w:ind w:left="6480" w:hanging="180"/>
+      </w:pPr>
+    </w:lvl>
+  </w:abstractNum>
+  <w:abstractNum w:abstractNumId="2" w15:restartNumberingAfterBreak="0">
     <w:nsid w:val="7D991844"/>
     <w:multiLevelType w:val="hybridMultilevel"/>
     <w:tmpl w:val="108A0354"/>
@@ -787,10 +1198,13 @@
     </w:lvl>
   </w:abstractNum>
   <w:num w:numId="1">
-    <w:abstractNumId w:val="1"/>
+    <w:abstractNumId w:val="2"/>
   </w:num>
   <w:num w:numId="2">
     <w:abstractNumId w:val="0"/>
+  </w:num>
+  <w:num w:numId="3">
+    <w:abstractNumId w:val="1"/>
   </w:num>
 </w:numbering>
 </file>

</xml_diff>

<commit_message>
Flowchart dan Daftar tabel
</commit_message>
<xml_diff>
--- a/Project Surfur.docx
+++ b/Project Surfur.docx
@@ -190,13 +190,7 @@
         <w:rPr>
           <w:lang w:val="id-ID"/>
         </w:rPr>
-        <w:t>A</w:t>
-      </w:r>
-      <w:r>
-        <w:rPr>
-          <w:lang w:val="id-ID"/>
-        </w:rPr>
-        <w:t>bsensi pegawai</w:t>
+        <w:t>Absensi pegawai</w:t>
       </w:r>
     </w:p>
     <w:p>
@@ -209,19 +203,7 @@
         <w:rPr>
           <w:lang w:val="id-ID"/>
         </w:rPr>
-        <w:t>P</w:t>
-      </w:r>
-      <w:r>
-        <w:rPr>
-          <w:lang w:val="id-ID"/>
-        </w:rPr>
-        <w:t>engolahan data per cabang perusahaan maupun keseluruhan</w:t>
-      </w:r>
-      <w:r>
-        <w:rPr>
-          <w:lang w:val="id-ID"/>
-        </w:rPr>
-        <w:t xml:space="preserve"> secara terintegrasi</w:t>
+        <w:t>Pengolahan data per cabang perusahaan maupun keseluruhan secara terintegrasi</w:t>
       </w:r>
     </w:p>
     <w:p>
@@ -312,10 +294,7 @@
     <w:p>
       <w:proofErr w:type="spellStart"/>
       <w:r>
-        <w:t>P</w:t>
-      </w:r>
-      <w:r>
-        <w:t>emasukan</w:t>
+        <w:t>Pemasukan</w:t>
       </w:r>
       <w:proofErr w:type="spellEnd"/>
     </w:p>
@@ -891,6 +870,4307 @@
         </w:rPr>
         <w:t>Tampilan Laporan dalam bentuk grafik</w:t>
       </w:r>
+    </w:p>
+    <w:p>
+      <w:pPr>
+        <w:pStyle w:val="ListParagraph"/>
+        <w:ind w:left="1440"/>
+        <w:rPr>
+          <w:lang w:val="id-ID"/>
+        </w:rPr>
+        <w:sectPr>
+          <w:pgSz w:w="12240" w:h="15840"/>
+          <w:pgMar w:top="1440" w:right="1440" w:bottom="1440" w:left="1440" w:header="720" w:footer="720" w:gutter="0"/>
+          <w:pgNumType w:start="1"/>
+          <w:cols w:space="720"/>
+        </w:sectPr>
+      </w:pPr>
+    </w:p>
+    <w:p>
+      <w:pPr>
+        <w:pStyle w:val="ListParagraph"/>
+        <w:ind w:left="0"/>
+        <w:rPr>
+          <w:lang w:val="id-ID"/>
+        </w:rPr>
+      </w:pPr>
+      <w:r>
+        <w:rPr>
+          <w:lang w:val="id-ID"/>
+        </w:rPr>
+        <w:lastRenderedPageBreak/>
+        <w:t>============= Daftar tabel ============</w:t>
+      </w:r>
+    </w:p>
+    <w:p>
+      <w:pPr>
+        <w:pStyle w:val="ListParagraph"/>
+        <w:ind w:left="0"/>
+        <w:rPr>
+          <w:lang w:val="id-ID"/>
+        </w:rPr>
+      </w:pPr>
+    </w:p>
+    <w:p>
+      <w:pPr>
+        <w:pStyle w:val="ListParagraph"/>
+        <w:numPr>
+          <w:ilvl w:val="0"/>
+          <w:numId w:val="4"/>
+        </w:numPr>
+        <w:tabs>
+          <w:tab w:val="left" w:pos="426"/>
+        </w:tabs>
+        <w:ind w:left="426"/>
+        <w:rPr>
+          <w:lang w:val="id-ID"/>
+        </w:rPr>
+      </w:pPr>
+      <w:r>
+        <w:rPr>
+          <w:lang w:val="id-ID"/>
+        </w:rPr>
+        <w:t>Tabel User</w:t>
+      </w:r>
+    </w:p>
+    <w:tbl>
+      <w:tblPr>
+        <w:tblW w:w="4952" w:type="dxa"/>
+        <w:tblLook w:val="04A0" w:firstRow="1" w:lastRow="0" w:firstColumn="1" w:lastColumn="0" w:noHBand="0" w:noVBand="1"/>
+      </w:tblPr>
+      <w:tblGrid>
+        <w:gridCol w:w="1840"/>
+        <w:gridCol w:w="960"/>
+        <w:gridCol w:w="960"/>
+        <w:gridCol w:w="1192"/>
+      </w:tblGrid>
+      <w:tr>
+        <w:trPr>
+          <w:trHeight w:val="300"/>
+        </w:trPr>
+        <w:tc>
+          <w:tcPr>
+            <w:tcW w:w="1840" w:type="dxa"/>
+            <w:tcBorders>
+              <w:top w:val="single" w:sz="8" w:space="0" w:color="auto"/>
+              <w:left w:val="single" w:sz="8" w:space="0" w:color="auto"/>
+              <w:bottom w:val="single" w:sz="4" w:space="0" w:color="auto"/>
+              <w:right w:val="single" w:sz="8" w:space="0" w:color="auto"/>
+            </w:tcBorders>
+            <w:shd w:val="clear" w:color="auto" w:fill="auto"/>
+            <w:noWrap/>
+            <w:vAlign w:val="bottom"/>
+            <w:hideMark/>
+          </w:tcPr>
+          <w:p>
+            <w:pPr>
+              <w:spacing w:line="240" w:lineRule="auto"/>
+              <w:rPr>
+                <w:rFonts w:ascii="Calibri" w:eastAsia="Times New Roman" w:hAnsi="Calibri" w:cs="Calibri"/>
+                <w:color w:val="000000"/>
+                <w:lang w:val="en-US"/>
+              </w:rPr>
+            </w:pPr>
+            <w:r>
+              <w:rPr>
+                <w:rFonts w:ascii="Calibri" w:eastAsia="Times New Roman" w:hAnsi="Calibri" w:cs="Calibri"/>
+                <w:color w:val="000000"/>
+                <w:lang w:val="en-US"/>
+              </w:rPr>
+              <w:t>id</w:t>
+            </w:r>
+          </w:p>
+        </w:tc>
+        <w:tc>
+          <w:tcPr>
+            <w:tcW w:w="960" w:type="dxa"/>
+            <w:tcBorders>
+              <w:top w:val="single" w:sz="4" w:space="0" w:color="auto"/>
+              <w:left w:val="nil"/>
+              <w:bottom w:val="single" w:sz="4" w:space="0" w:color="auto"/>
+              <w:right w:val="single" w:sz="4" w:space="0" w:color="auto"/>
+            </w:tcBorders>
+            <w:shd w:val="clear" w:color="auto" w:fill="auto"/>
+            <w:noWrap/>
+            <w:vAlign w:val="bottom"/>
+            <w:hideMark/>
+          </w:tcPr>
+          <w:p>
+            <w:pPr>
+              <w:spacing w:line="240" w:lineRule="auto"/>
+              <w:rPr>
+                <w:rFonts w:ascii="Calibri" w:eastAsia="Times New Roman" w:hAnsi="Calibri" w:cs="Calibri"/>
+                <w:color w:val="000000"/>
+                <w:lang w:val="en-US"/>
+              </w:rPr>
+            </w:pPr>
+            <w:proofErr w:type="spellStart"/>
+            <w:r>
+              <w:rPr>
+                <w:rFonts w:ascii="Calibri" w:eastAsia="Times New Roman" w:hAnsi="Calibri" w:cs="Calibri"/>
+                <w:color w:val="000000"/>
+                <w:lang w:val="en-US"/>
+              </w:rPr>
+              <w:t>int</w:t>
+            </w:r>
+            <w:proofErr w:type="spellEnd"/>
+          </w:p>
+        </w:tc>
+        <w:tc>
+          <w:tcPr>
+            <w:tcW w:w="960" w:type="dxa"/>
+            <w:tcBorders>
+              <w:top w:val="single" w:sz="4" w:space="0" w:color="auto"/>
+              <w:left w:val="nil"/>
+              <w:bottom w:val="single" w:sz="4" w:space="0" w:color="auto"/>
+              <w:right w:val="single" w:sz="4" w:space="0" w:color="auto"/>
+            </w:tcBorders>
+            <w:shd w:val="clear" w:color="auto" w:fill="auto"/>
+            <w:noWrap/>
+            <w:vAlign w:val="bottom"/>
+            <w:hideMark/>
+          </w:tcPr>
+          <w:p>
+            <w:pPr>
+              <w:spacing w:line="240" w:lineRule="auto"/>
+              <w:jc w:val="right"/>
+              <w:rPr>
+                <w:rFonts w:ascii="Calibri" w:eastAsia="Times New Roman" w:hAnsi="Calibri" w:cs="Calibri"/>
+                <w:color w:val="000000"/>
+                <w:lang w:val="en-US"/>
+              </w:rPr>
+            </w:pPr>
+            <w:r>
+              <w:rPr>
+                <w:rFonts w:ascii="Calibri" w:eastAsia="Times New Roman" w:hAnsi="Calibri" w:cs="Calibri"/>
+                <w:color w:val="000000"/>
+                <w:lang w:val="en-US"/>
+              </w:rPr>
+              <w:t>3</w:t>
+            </w:r>
+          </w:p>
+        </w:tc>
+        <w:tc>
+          <w:tcPr>
+            <w:tcW w:w="1192" w:type="dxa"/>
+            <w:tcBorders>
+              <w:top w:val="single" w:sz="4" w:space="0" w:color="auto"/>
+              <w:left w:val="nil"/>
+              <w:bottom w:val="single" w:sz="4" w:space="0" w:color="auto"/>
+              <w:right w:val="single" w:sz="4" w:space="0" w:color="auto"/>
+            </w:tcBorders>
+            <w:shd w:val="clear" w:color="auto" w:fill="auto"/>
+            <w:noWrap/>
+            <w:vAlign w:val="bottom"/>
+            <w:hideMark/>
+          </w:tcPr>
+          <w:p>
+            <w:pPr>
+              <w:spacing w:line="240" w:lineRule="auto"/>
+              <w:rPr>
+                <w:rFonts w:ascii="Calibri" w:eastAsia="Times New Roman" w:hAnsi="Calibri" w:cs="Calibri"/>
+                <w:color w:val="000000"/>
+                <w:lang w:val="en-US"/>
+              </w:rPr>
+            </w:pPr>
+            <w:r>
+              <w:rPr>
+                <w:rFonts w:ascii="Calibri" w:eastAsia="Times New Roman" w:hAnsi="Calibri" w:cs="Calibri"/>
+                <w:color w:val="000000"/>
+                <w:lang w:val="en-US"/>
+              </w:rPr>
+              <w:t>Auto-</w:t>
+            </w:r>
+            <w:proofErr w:type="spellStart"/>
+            <w:r>
+              <w:rPr>
+                <w:rFonts w:ascii="Calibri" w:eastAsia="Times New Roman" w:hAnsi="Calibri" w:cs="Calibri"/>
+                <w:color w:val="000000"/>
+                <w:lang w:val="en-US"/>
+              </w:rPr>
+              <w:t>inc</w:t>
+            </w:r>
+            <w:proofErr w:type="spellEnd"/>
+            <w:r>
+              <w:rPr>
+                <w:rFonts w:ascii="Calibri" w:eastAsia="Times New Roman" w:hAnsi="Calibri" w:cs="Calibri"/>
+                <w:color w:val="000000"/>
+                <w:lang w:val="en-US"/>
+              </w:rPr>
+              <w:t xml:space="preserve"> + Primary</w:t>
+            </w:r>
+          </w:p>
+        </w:tc>
+      </w:tr>
+      <w:tr>
+        <w:trPr>
+          <w:trHeight w:val="300"/>
+        </w:trPr>
+        <w:tc>
+          <w:tcPr>
+            <w:tcW w:w="1840" w:type="dxa"/>
+            <w:tcBorders>
+              <w:top w:val="nil"/>
+              <w:left w:val="single" w:sz="8" w:space="0" w:color="auto"/>
+              <w:bottom w:val="single" w:sz="4" w:space="0" w:color="auto"/>
+              <w:right w:val="single" w:sz="8" w:space="0" w:color="auto"/>
+            </w:tcBorders>
+            <w:shd w:val="clear" w:color="auto" w:fill="auto"/>
+            <w:noWrap/>
+            <w:vAlign w:val="bottom"/>
+            <w:hideMark/>
+          </w:tcPr>
+          <w:p>
+            <w:pPr>
+              <w:spacing w:line="240" w:lineRule="auto"/>
+              <w:rPr>
+                <w:rFonts w:ascii="Calibri" w:eastAsia="Times New Roman" w:hAnsi="Calibri" w:cs="Calibri"/>
+                <w:color w:val="000000"/>
+                <w:lang w:val="en-US"/>
+              </w:rPr>
+            </w:pPr>
+            <w:proofErr w:type="spellStart"/>
+            <w:r>
+              <w:rPr>
+                <w:rFonts w:ascii="Calibri" w:eastAsia="Times New Roman" w:hAnsi="Calibri" w:cs="Calibri"/>
+                <w:color w:val="000000"/>
+                <w:lang w:val="en-US"/>
+              </w:rPr>
+              <w:t>nama</w:t>
+            </w:r>
+            <w:proofErr w:type="spellEnd"/>
+          </w:p>
+        </w:tc>
+        <w:tc>
+          <w:tcPr>
+            <w:tcW w:w="960" w:type="dxa"/>
+            <w:tcBorders>
+              <w:top w:val="nil"/>
+              <w:left w:val="nil"/>
+              <w:bottom w:val="single" w:sz="4" w:space="0" w:color="auto"/>
+              <w:right w:val="single" w:sz="4" w:space="0" w:color="auto"/>
+            </w:tcBorders>
+            <w:shd w:val="clear" w:color="auto" w:fill="auto"/>
+            <w:noWrap/>
+            <w:vAlign w:val="bottom"/>
+            <w:hideMark/>
+          </w:tcPr>
+          <w:p>
+            <w:pPr>
+              <w:spacing w:line="240" w:lineRule="auto"/>
+              <w:rPr>
+                <w:rFonts w:ascii="Calibri" w:eastAsia="Times New Roman" w:hAnsi="Calibri" w:cs="Calibri"/>
+                <w:color w:val="000000"/>
+                <w:lang w:val="en-US"/>
+              </w:rPr>
+            </w:pPr>
+            <w:r>
+              <w:rPr>
+                <w:rFonts w:ascii="Calibri" w:eastAsia="Times New Roman" w:hAnsi="Calibri" w:cs="Calibri"/>
+                <w:color w:val="000000"/>
+                <w:lang w:val="en-US"/>
+              </w:rPr>
+              <w:t>varchar</w:t>
+            </w:r>
+          </w:p>
+        </w:tc>
+        <w:tc>
+          <w:tcPr>
+            <w:tcW w:w="960" w:type="dxa"/>
+            <w:tcBorders>
+              <w:top w:val="nil"/>
+              <w:left w:val="nil"/>
+              <w:bottom w:val="single" w:sz="4" w:space="0" w:color="auto"/>
+              <w:right w:val="single" w:sz="4" w:space="0" w:color="auto"/>
+            </w:tcBorders>
+            <w:shd w:val="clear" w:color="auto" w:fill="auto"/>
+            <w:noWrap/>
+            <w:vAlign w:val="bottom"/>
+            <w:hideMark/>
+          </w:tcPr>
+          <w:p>
+            <w:pPr>
+              <w:spacing w:line="240" w:lineRule="auto"/>
+              <w:jc w:val="right"/>
+              <w:rPr>
+                <w:rFonts w:ascii="Calibri" w:eastAsia="Times New Roman" w:hAnsi="Calibri" w:cs="Calibri"/>
+                <w:color w:val="000000"/>
+                <w:lang w:val="en-US"/>
+              </w:rPr>
+            </w:pPr>
+            <w:r>
+              <w:rPr>
+                <w:rFonts w:ascii="Calibri" w:eastAsia="Times New Roman" w:hAnsi="Calibri" w:cs="Calibri"/>
+                <w:color w:val="000000"/>
+                <w:lang w:val="en-US"/>
+              </w:rPr>
+              <w:t>100</w:t>
+            </w:r>
+          </w:p>
+        </w:tc>
+        <w:tc>
+          <w:tcPr>
+            <w:tcW w:w="1192" w:type="dxa"/>
+            <w:tcBorders>
+              <w:top w:val="nil"/>
+              <w:left w:val="nil"/>
+              <w:bottom w:val="single" w:sz="4" w:space="0" w:color="auto"/>
+              <w:right w:val="single" w:sz="4" w:space="0" w:color="auto"/>
+            </w:tcBorders>
+            <w:shd w:val="clear" w:color="auto" w:fill="auto"/>
+            <w:noWrap/>
+            <w:vAlign w:val="bottom"/>
+            <w:hideMark/>
+          </w:tcPr>
+          <w:p>
+            <w:pPr>
+              <w:spacing w:line="240" w:lineRule="auto"/>
+              <w:rPr>
+                <w:rFonts w:ascii="Calibri" w:eastAsia="Times New Roman" w:hAnsi="Calibri" w:cs="Calibri"/>
+                <w:color w:val="000000"/>
+                <w:lang w:val="en-US"/>
+              </w:rPr>
+            </w:pPr>
+            <w:r>
+              <w:rPr>
+                <w:rFonts w:ascii="Calibri" w:eastAsia="Times New Roman" w:hAnsi="Calibri" w:cs="Calibri"/>
+                <w:color w:val="000000"/>
+                <w:lang w:val="en-US"/>
+              </w:rPr>
+              <w:t> </w:t>
+            </w:r>
+          </w:p>
+        </w:tc>
+      </w:tr>
+      <w:tr>
+        <w:trPr>
+          <w:trHeight w:val="300"/>
+        </w:trPr>
+        <w:tc>
+          <w:tcPr>
+            <w:tcW w:w="1840" w:type="dxa"/>
+            <w:tcBorders>
+              <w:top w:val="nil"/>
+              <w:left w:val="single" w:sz="8" w:space="0" w:color="auto"/>
+              <w:bottom w:val="single" w:sz="4" w:space="0" w:color="auto"/>
+              <w:right w:val="single" w:sz="8" w:space="0" w:color="auto"/>
+            </w:tcBorders>
+            <w:shd w:val="clear" w:color="auto" w:fill="auto"/>
+            <w:noWrap/>
+            <w:vAlign w:val="bottom"/>
+            <w:hideMark/>
+          </w:tcPr>
+          <w:p>
+            <w:pPr>
+              <w:spacing w:line="240" w:lineRule="auto"/>
+              <w:rPr>
+                <w:rFonts w:ascii="Calibri" w:eastAsia="Times New Roman" w:hAnsi="Calibri" w:cs="Calibri"/>
+                <w:color w:val="000000"/>
+                <w:lang w:val="en-US"/>
+              </w:rPr>
+            </w:pPr>
+            <w:r>
+              <w:rPr>
+                <w:rFonts w:ascii="Calibri" w:eastAsia="Times New Roman" w:hAnsi="Calibri" w:cs="Calibri"/>
+                <w:color w:val="000000"/>
+                <w:lang w:val="en-US"/>
+              </w:rPr>
+              <w:t>username</w:t>
+            </w:r>
+          </w:p>
+        </w:tc>
+        <w:tc>
+          <w:tcPr>
+            <w:tcW w:w="960" w:type="dxa"/>
+            <w:tcBorders>
+              <w:top w:val="nil"/>
+              <w:left w:val="nil"/>
+              <w:bottom w:val="single" w:sz="4" w:space="0" w:color="auto"/>
+              <w:right w:val="single" w:sz="4" w:space="0" w:color="auto"/>
+            </w:tcBorders>
+            <w:shd w:val="clear" w:color="auto" w:fill="auto"/>
+            <w:noWrap/>
+            <w:vAlign w:val="bottom"/>
+            <w:hideMark/>
+          </w:tcPr>
+          <w:p>
+            <w:pPr>
+              <w:spacing w:line="240" w:lineRule="auto"/>
+              <w:rPr>
+                <w:rFonts w:ascii="Calibri" w:eastAsia="Times New Roman" w:hAnsi="Calibri" w:cs="Calibri"/>
+                <w:color w:val="000000"/>
+                <w:lang w:val="en-US"/>
+              </w:rPr>
+            </w:pPr>
+            <w:r>
+              <w:rPr>
+                <w:rFonts w:ascii="Calibri" w:eastAsia="Times New Roman" w:hAnsi="Calibri" w:cs="Calibri"/>
+                <w:color w:val="000000"/>
+                <w:lang w:val="en-US"/>
+              </w:rPr>
+              <w:t>varchar</w:t>
+            </w:r>
+          </w:p>
+        </w:tc>
+        <w:tc>
+          <w:tcPr>
+            <w:tcW w:w="960" w:type="dxa"/>
+            <w:tcBorders>
+              <w:top w:val="nil"/>
+              <w:left w:val="nil"/>
+              <w:bottom w:val="single" w:sz="4" w:space="0" w:color="auto"/>
+              <w:right w:val="single" w:sz="4" w:space="0" w:color="auto"/>
+            </w:tcBorders>
+            <w:shd w:val="clear" w:color="auto" w:fill="auto"/>
+            <w:noWrap/>
+            <w:vAlign w:val="bottom"/>
+            <w:hideMark/>
+          </w:tcPr>
+          <w:p>
+            <w:pPr>
+              <w:spacing w:line="240" w:lineRule="auto"/>
+              <w:jc w:val="right"/>
+              <w:rPr>
+                <w:rFonts w:ascii="Calibri" w:eastAsia="Times New Roman" w:hAnsi="Calibri" w:cs="Calibri"/>
+                <w:color w:val="000000"/>
+                <w:lang w:val="en-US"/>
+              </w:rPr>
+            </w:pPr>
+            <w:r>
+              <w:rPr>
+                <w:rFonts w:ascii="Calibri" w:eastAsia="Times New Roman" w:hAnsi="Calibri" w:cs="Calibri"/>
+                <w:color w:val="000000"/>
+                <w:lang w:val="en-US"/>
+              </w:rPr>
+              <w:t>100</w:t>
+            </w:r>
+          </w:p>
+        </w:tc>
+        <w:tc>
+          <w:tcPr>
+            <w:tcW w:w="1192" w:type="dxa"/>
+            <w:tcBorders>
+              <w:top w:val="nil"/>
+              <w:left w:val="nil"/>
+              <w:bottom w:val="single" w:sz="4" w:space="0" w:color="auto"/>
+              <w:right w:val="single" w:sz="4" w:space="0" w:color="auto"/>
+            </w:tcBorders>
+            <w:shd w:val="clear" w:color="auto" w:fill="auto"/>
+            <w:noWrap/>
+            <w:vAlign w:val="bottom"/>
+            <w:hideMark/>
+          </w:tcPr>
+          <w:p>
+            <w:pPr>
+              <w:spacing w:line="240" w:lineRule="auto"/>
+              <w:rPr>
+                <w:rFonts w:ascii="Calibri" w:eastAsia="Times New Roman" w:hAnsi="Calibri" w:cs="Calibri"/>
+                <w:color w:val="000000"/>
+                <w:lang w:val="en-US"/>
+              </w:rPr>
+            </w:pPr>
+            <w:r>
+              <w:rPr>
+                <w:rFonts w:ascii="Calibri" w:eastAsia="Times New Roman" w:hAnsi="Calibri" w:cs="Calibri"/>
+                <w:color w:val="000000"/>
+                <w:lang w:val="en-US"/>
+              </w:rPr>
+              <w:t> </w:t>
+            </w:r>
+          </w:p>
+        </w:tc>
+      </w:tr>
+      <w:tr>
+        <w:trPr>
+          <w:trHeight w:val="300"/>
+        </w:trPr>
+        <w:tc>
+          <w:tcPr>
+            <w:tcW w:w="1840" w:type="dxa"/>
+            <w:tcBorders>
+              <w:top w:val="nil"/>
+              <w:left w:val="single" w:sz="8" w:space="0" w:color="auto"/>
+              <w:bottom w:val="single" w:sz="4" w:space="0" w:color="auto"/>
+              <w:right w:val="single" w:sz="8" w:space="0" w:color="auto"/>
+            </w:tcBorders>
+            <w:shd w:val="clear" w:color="auto" w:fill="auto"/>
+            <w:noWrap/>
+            <w:vAlign w:val="bottom"/>
+            <w:hideMark/>
+          </w:tcPr>
+          <w:p>
+            <w:pPr>
+              <w:spacing w:line="240" w:lineRule="auto"/>
+              <w:rPr>
+                <w:rFonts w:ascii="Calibri" w:eastAsia="Times New Roman" w:hAnsi="Calibri" w:cs="Calibri"/>
+                <w:color w:val="000000"/>
+                <w:lang w:val="en-US"/>
+              </w:rPr>
+            </w:pPr>
+            <w:r>
+              <w:rPr>
+                <w:rFonts w:ascii="Calibri" w:eastAsia="Times New Roman" w:hAnsi="Calibri" w:cs="Calibri"/>
+                <w:color w:val="000000"/>
+                <w:lang w:val="en-US"/>
+              </w:rPr>
+              <w:t>password</w:t>
+            </w:r>
+          </w:p>
+        </w:tc>
+        <w:tc>
+          <w:tcPr>
+            <w:tcW w:w="960" w:type="dxa"/>
+            <w:tcBorders>
+              <w:top w:val="nil"/>
+              <w:left w:val="nil"/>
+              <w:bottom w:val="single" w:sz="4" w:space="0" w:color="auto"/>
+              <w:right w:val="single" w:sz="4" w:space="0" w:color="auto"/>
+            </w:tcBorders>
+            <w:shd w:val="clear" w:color="auto" w:fill="auto"/>
+            <w:noWrap/>
+            <w:vAlign w:val="bottom"/>
+            <w:hideMark/>
+          </w:tcPr>
+          <w:p>
+            <w:pPr>
+              <w:spacing w:line="240" w:lineRule="auto"/>
+              <w:rPr>
+                <w:rFonts w:ascii="Calibri" w:eastAsia="Times New Roman" w:hAnsi="Calibri" w:cs="Calibri"/>
+                <w:color w:val="000000"/>
+                <w:lang w:val="en-US"/>
+              </w:rPr>
+            </w:pPr>
+            <w:r>
+              <w:rPr>
+                <w:rFonts w:ascii="Calibri" w:eastAsia="Times New Roman" w:hAnsi="Calibri" w:cs="Calibri"/>
+                <w:color w:val="000000"/>
+                <w:lang w:val="en-US"/>
+              </w:rPr>
+              <w:t>varchar</w:t>
+            </w:r>
+          </w:p>
+        </w:tc>
+        <w:tc>
+          <w:tcPr>
+            <w:tcW w:w="960" w:type="dxa"/>
+            <w:tcBorders>
+              <w:top w:val="nil"/>
+              <w:left w:val="nil"/>
+              <w:bottom w:val="single" w:sz="4" w:space="0" w:color="auto"/>
+              <w:right w:val="single" w:sz="4" w:space="0" w:color="auto"/>
+            </w:tcBorders>
+            <w:shd w:val="clear" w:color="auto" w:fill="auto"/>
+            <w:noWrap/>
+            <w:vAlign w:val="bottom"/>
+            <w:hideMark/>
+          </w:tcPr>
+          <w:p>
+            <w:pPr>
+              <w:spacing w:line="240" w:lineRule="auto"/>
+              <w:jc w:val="right"/>
+              <w:rPr>
+                <w:rFonts w:ascii="Calibri" w:eastAsia="Times New Roman" w:hAnsi="Calibri" w:cs="Calibri"/>
+                <w:color w:val="000000"/>
+                <w:lang w:val="en-US"/>
+              </w:rPr>
+            </w:pPr>
+            <w:r>
+              <w:rPr>
+                <w:rFonts w:ascii="Calibri" w:eastAsia="Times New Roman" w:hAnsi="Calibri" w:cs="Calibri"/>
+                <w:color w:val="000000"/>
+                <w:lang w:val="en-US"/>
+              </w:rPr>
+              <w:t>100</w:t>
+            </w:r>
+          </w:p>
+        </w:tc>
+        <w:tc>
+          <w:tcPr>
+            <w:tcW w:w="1192" w:type="dxa"/>
+            <w:tcBorders>
+              <w:top w:val="nil"/>
+              <w:left w:val="nil"/>
+              <w:bottom w:val="single" w:sz="4" w:space="0" w:color="auto"/>
+              <w:right w:val="single" w:sz="4" w:space="0" w:color="auto"/>
+            </w:tcBorders>
+            <w:shd w:val="clear" w:color="auto" w:fill="auto"/>
+            <w:noWrap/>
+            <w:vAlign w:val="bottom"/>
+            <w:hideMark/>
+          </w:tcPr>
+          <w:p>
+            <w:pPr>
+              <w:spacing w:line="240" w:lineRule="auto"/>
+              <w:rPr>
+                <w:rFonts w:ascii="Calibri" w:eastAsia="Times New Roman" w:hAnsi="Calibri" w:cs="Calibri"/>
+                <w:color w:val="000000"/>
+                <w:lang w:val="en-US"/>
+              </w:rPr>
+            </w:pPr>
+            <w:r>
+              <w:rPr>
+                <w:rFonts w:ascii="Calibri" w:eastAsia="Times New Roman" w:hAnsi="Calibri" w:cs="Calibri"/>
+                <w:color w:val="000000"/>
+                <w:lang w:val="en-US"/>
+              </w:rPr>
+              <w:t> </w:t>
+            </w:r>
+          </w:p>
+        </w:tc>
+      </w:tr>
+      <w:tr>
+        <w:trPr>
+          <w:trHeight w:val="300"/>
+        </w:trPr>
+        <w:tc>
+          <w:tcPr>
+            <w:tcW w:w="1840" w:type="dxa"/>
+            <w:tcBorders>
+              <w:top w:val="nil"/>
+              <w:left w:val="single" w:sz="8" w:space="0" w:color="auto"/>
+              <w:bottom w:val="single" w:sz="4" w:space="0" w:color="auto"/>
+              <w:right w:val="single" w:sz="8" w:space="0" w:color="auto"/>
+            </w:tcBorders>
+            <w:shd w:val="clear" w:color="auto" w:fill="auto"/>
+            <w:noWrap/>
+            <w:vAlign w:val="bottom"/>
+            <w:hideMark/>
+          </w:tcPr>
+          <w:p>
+            <w:pPr>
+              <w:spacing w:line="240" w:lineRule="auto"/>
+              <w:rPr>
+                <w:rFonts w:ascii="Calibri" w:eastAsia="Times New Roman" w:hAnsi="Calibri" w:cs="Calibri"/>
+                <w:color w:val="000000"/>
+                <w:lang w:val="en-US"/>
+              </w:rPr>
+            </w:pPr>
+            <w:r>
+              <w:rPr>
+                <w:rFonts w:ascii="Calibri" w:eastAsia="Times New Roman" w:hAnsi="Calibri" w:cs="Calibri"/>
+                <w:color w:val="000000"/>
+                <w:lang w:val="en-US"/>
+              </w:rPr>
+              <w:t>image</w:t>
+            </w:r>
+          </w:p>
+        </w:tc>
+        <w:tc>
+          <w:tcPr>
+            <w:tcW w:w="960" w:type="dxa"/>
+            <w:tcBorders>
+              <w:top w:val="nil"/>
+              <w:left w:val="nil"/>
+              <w:bottom w:val="single" w:sz="4" w:space="0" w:color="auto"/>
+              <w:right w:val="single" w:sz="4" w:space="0" w:color="auto"/>
+            </w:tcBorders>
+            <w:shd w:val="clear" w:color="auto" w:fill="auto"/>
+            <w:noWrap/>
+            <w:vAlign w:val="bottom"/>
+            <w:hideMark/>
+          </w:tcPr>
+          <w:p>
+            <w:pPr>
+              <w:spacing w:line="240" w:lineRule="auto"/>
+              <w:rPr>
+                <w:rFonts w:ascii="Calibri" w:eastAsia="Times New Roman" w:hAnsi="Calibri" w:cs="Calibri"/>
+                <w:color w:val="000000"/>
+                <w:lang w:val="en-US"/>
+              </w:rPr>
+            </w:pPr>
+            <w:r>
+              <w:rPr>
+                <w:rFonts w:ascii="Calibri" w:eastAsia="Times New Roman" w:hAnsi="Calibri" w:cs="Calibri"/>
+                <w:color w:val="000000"/>
+                <w:lang w:val="en-US"/>
+              </w:rPr>
+              <w:t>varchar</w:t>
+            </w:r>
+          </w:p>
+        </w:tc>
+        <w:tc>
+          <w:tcPr>
+            <w:tcW w:w="960" w:type="dxa"/>
+            <w:tcBorders>
+              <w:top w:val="nil"/>
+              <w:left w:val="nil"/>
+              <w:bottom w:val="single" w:sz="4" w:space="0" w:color="auto"/>
+              <w:right w:val="single" w:sz="4" w:space="0" w:color="auto"/>
+            </w:tcBorders>
+            <w:shd w:val="clear" w:color="auto" w:fill="auto"/>
+            <w:noWrap/>
+            <w:vAlign w:val="bottom"/>
+            <w:hideMark/>
+          </w:tcPr>
+          <w:p>
+            <w:pPr>
+              <w:spacing w:line="240" w:lineRule="auto"/>
+              <w:jc w:val="right"/>
+              <w:rPr>
+                <w:rFonts w:ascii="Calibri" w:eastAsia="Times New Roman" w:hAnsi="Calibri" w:cs="Calibri"/>
+                <w:color w:val="000000"/>
+                <w:lang w:val="en-US"/>
+              </w:rPr>
+            </w:pPr>
+            <w:r>
+              <w:rPr>
+                <w:rFonts w:ascii="Calibri" w:eastAsia="Times New Roman" w:hAnsi="Calibri" w:cs="Calibri"/>
+                <w:color w:val="000000"/>
+                <w:lang w:val="en-US"/>
+              </w:rPr>
+              <w:t>255</w:t>
+            </w:r>
+          </w:p>
+        </w:tc>
+        <w:tc>
+          <w:tcPr>
+            <w:tcW w:w="1192" w:type="dxa"/>
+            <w:tcBorders>
+              <w:top w:val="nil"/>
+              <w:left w:val="nil"/>
+              <w:bottom w:val="single" w:sz="4" w:space="0" w:color="auto"/>
+              <w:right w:val="single" w:sz="4" w:space="0" w:color="auto"/>
+            </w:tcBorders>
+            <w:shd w:val="clear" w:color="auto" w:fill="auto"/>
+            <w:noWrap/>
+            <w:vAlign w:val="bottom"/>
+            <w:hideMark/>
+          </w:tcPr>
+          <w:p>
+            <w:pPr>
+              <w:spacing w:line="240" w:lineRule="auto"/>
+              <w:rPr>
+                <w:rFonts w:ascii="Calibri" w:eastAsia="Times New Roman" w:hAnsi="Calibri" w:cs="Calibri"/>
+                <w:color w:val="000000"/>
+                <w:lang w:val="en-US"/>
+              </w:rPr>
+            </w:pPr>
+            <w:r>
+              <w:rPr>
+                <w:rFonts w:ascii="Calibri" w:eastAsia="Times New Roman" w:hAnsi="Calibri" w:cs="Calibri"/>
+                <w:color w:val="000000"/>
+                <w:lang w:val="en-US"/>
+              </w:rPr>
+              <w:t> </w:t>
+            </w:r>
+          </w:p>
+        </w:tc>
+      </w:tr>
+      <w:tr>
+        <w:trPr>
+          <w:trHeight w:val="300"/>
+        </w:trPr>
+        <w:tc>
+          <w:tcPr>
+            <w:tcW w:w="1840" w:type="dxa"/>
+            <w:tcBorders>
+              <w:top w:val="nil"/>
+              <w:left w:val="single" w:sz="8" w:space="0" w:color="auto"/>
+              <w:bottom w:val="single" w:sz="4" w:space="0" w:color="auto"/>
+              <w:right w:val="single" w:sz="8" w:space="0" w:color="auto"/>
+            </w:tcBorders>
+            <w:shd w:val="clear" w:color="auto" w:fill="auto"/>
+            <w:noWrap/>
+            <w:vAlign w:val="bottom"/>
+            <w:hideMark/>
+          </w:tcPr>
+          <w:p>
+            <w:pPr>
+              <w:spacing w:line="240" w:lineRule="auto"/>
+              <w:rPr>
+                <w:rFonts w:ascii="Calibri" w:eastAsia="Times New Roman" w:hAnsi="Calibri" w:cs="Calibri"/>
+                <w:color w:val="000000"/>
+                <w:lang w:val="en-US"/>
+              </w:rPr>
+            </w:pPr>
+            <w:r>
+              <w:rPr>
+                <w:rFonts w:ascii="Calibri" w:eastAsia="Times New Roman" w:hAnsi="Calibri" w:cs="Calibri"/>
+                <w:color w:val="000000"/>
+                <w:lang w:val="en-US"/>
+              </w:rPr>
+              <w:t>role</w:t>
+            </w:r>
+          </w:p>
+        </w:tc>
+        <w:tc>
+          <w:tcPr>
+            <w:tcW w:w="960" w:type="dxa"/>
+            <w:tcBorders>
+              <w:top w:val="nil"/>
+              <w:left w:val="nil"/>
+              <w:bottom w:val="single" w:sz="4" w:space="0" w:color="auto"/>
+              <w:right w:val="single" w:sz="4" w:space="0" w:color="auto"/>
+            </w:tcBorders>
+            <w:shd w:val="clear" w:color="auto" w:fill="auto"/>
+            <w:noWrap/>
+            <w:vAlign w:val="bottom"/>
+            <w:hideMark/>
+          </w:tcPr>
+          <w:p>
+            <w:pPr>
+              <w:spacing w:line="240" w:lineRule="auto"/>
+              <w:rPr>
+                <w:rFonts w:ascii="Calibri" w:eastAsia="Times New Roman" w:hAnsi="Calibri" w:cs="Calibri"/>
+                <w:color w:val="000000"/>
+                <w:lang w:val="en-US"/>
+              </w:rPr>
+            </w:pPr>
+            <w:r>
+              <w:rPr>
+                <w:rFonts w:ascii="Calibri" w:eastAsia="Times New Roman" w:hAnsi="Calibri" w:cs="Calibri"/>
+                <w:color w:val="000000"/>
+                <w:lang w:val="en-US"/>
+              </w:rPr>
+              <w:t>varchar</w:t>
+            </w:r>
+          </w:p>
+        </w:tc>
+        <w:tc>
+          <w:tcPr>
+            <w:tcW w:w="960" w:type="dxa"/>
+            <w:tcBorders>
+              <w:top w:val="nil"/>
+              <w:left w:val="nil"/>
+              <w:bottom w:val="single" w:sz="4" w:space="0" w:color="auto"/>
+              <w:right w:val="single" w:sz="4" w:space="0" w:color="auto"/>
+            </w:tcBorders>
+            <w:shd w:val="clear" w:color="auto" w:fill="auto"/>
+            <w:noWrap/>
+            <w:vAlign w:val="bottom"/>
+            <w:hideMark/>
+          </w:tcPr>
+          <w:p>
+            <w:pPr>
+              <w:spacing w:line="240" w:lineRule="auto"/>
+              <w:jc w:val="right"/>
+              <w:rPr>
+                <w:rFonts w:ascii="Calibri" w:eastAsia="Times New Roman" w:hAnsi="Calibri" w:cs="Calibri"/>
+                <w:color w:val="000000"/>
+                <w:lang w:val="id-ID"/>
+              </w:rPr>
+            </w:pPr>
+            <w:r>
+              <w:rPr>
+                <w:rFonts w:ascii="Calibri" w:eastAsia="Times New Roman" w:hAnsi="Calibri" w:cs="Calibri"/>
+                <w:color w:val="000000"/>
+                <w:lang w:val="en-US"/>
+              </w:rPr>
+              <w:t>100</w:t>
+            </w:r>
+          </w:p>
+        </w:tc>
+        <w:tc>
+          <w:tcPr>
+            <w:tcW w:w="1192" w:type="dxa"/>
+            <w:tcBorders>
+              <w:top w:val="nil"/>
+              <w:left w:val="nil"/>
+              <w:bottom w:val="single" w:sz="4" w:space="0" w:color="auto"/>
+              <w:right w:val="single" w:sz="4" w:space="0" w:color="auto"/>
+            </w:tcBorders>
+            <w:shd w:val="clear" w:color="auto" w:fill="auto"/>
+            <w:noWrap/>
+            <w:vAlign w:val="bottom"/>
+            <w:hideMark/>
+          </w:tcPr>
+          <w:p>
+            <w:pPr>
+              <w:spacing w:line="240" w:lineRule="auto"/>
+              <w:rPr>
+                <w:rFonts w:ascii="Calibri" w:eastAsia="Times New Roman" w:hAnsi="Calibri" w:cs="Calibri"/>
+                <w:color w:val="000000"/>
+                <w:lang w:val="id-ID"/>
+              </w:rPr>
+            </w:pPr>
+            <w:r>
+              <w:rPr>
+                <w:rFonts w:ascii="Calibri" w:eastAsia="Times New Roman" w:hAnsi="Calibri" w:cs="Calibri"/>
+                <w:color w:val="000000"/>
+                <w:lang w:val="en-US"/>
+              </w:rPr>
+              <w:t> </w:t>
+            </w:r>
+          </w:p>
+        </w:tc>
+      </w:tr>
+      <w:tr>
+        <w:trPr>
+          <w:trHeight w:val="300"/>
+        </w:trPr>
+        <w:tc>
+          <w:tcPr>
+            <w:tcW w:w="1840" w:type="dxa"/>
+            <w:tcBorders>
+              <w:top w:val="nil"/>
+              <w:left w:val="single" w:sz="8" w:space="0" w:color="auto"/>
+              <w:bottom w:val="single" w:sz="4" w:space="0" w:color="auto"/>
+              <w:right w:val="single" w:sz="8" w:space="0" w:color="auto"/>
+            </w:tcBorders>
+            <w:shd w:val="clear" w:color="auto" w:fill="auto"/>
+            <w:noWrap/>
+            <w:vAlign w:val="bottom"/>
+            <w:hideMark/>
+          </w:tcPr>
+          <w:p>
+            <w:pPr>
+              <w:spacing w:line="240" w:lineRule="auto"/>
+              <w:rPr>
+                <w:rFonts w:ascii="Calibri" w:eastAsia="Times New Roman" w:hAnsi="Calibri" w:cs="Calibri"/>
+                <w:color w:val="000000"/>
+                <w:lang w:val="en-US"/>
+              </w:rPr>
+            </w:pPr>
+            <w:proofErr w:type="spellStart"/>
+            <w:r>
+              <w:rPr>
+                <w:rFonts w:ascii="Calibri" w:eastAsia="Times New Roman" w:hAnsi="Calibri" w:cs="Calibri"/>
+                <w:color w:val="000000"/>
+                <w:lang w:val="en-US"/>
+              </w:rPr>
+              <w:t>date_create</w:t>
+            </w:r>
+            <w:proofErr w:type="spellEnd"/>
+          </w:p>
+        </w:tc>
+        <w:tc>
+          <w:tcPr>
+            <w:tcW w:w="960" w:type="dxa"/>
+            <w:tcBorders>
+              <w:top w:val="nil"/>
+              <w:left w:val="nil"/>
+              <w:bottom w:val="single" w:sz="4" w:space="0" w:color="auto"/>
+              <w:right w:val="single" w:sz="4" w:space="0" w:color="auto"/>
+            </w:tcBorders>
+            <w:shd w:val="clear" w:color="auto" w:fill="auto"/>
+            <w:noWrap/>
+            <w:vAlign w:val="bottom"/>
+            <w:hideMark/>
+          </w:tcPr>
+          <w:p>
+            <w:pPr>
+              <w:spacing w:line="240" w:lineRule="auto"/>
+              <w:rPr>
+                <w:rFonts w:ascii="Calibri" w:eastAsia="Times New Roman" w:hAnsi="Calibri" w:cs="Calibri"/>
+                <w:color w:val="000000"/>
+                <w:lang w:val="en-US"/>
+              </w:rPr>
+            </w:pPr>
+            <w:proofErr w:type="spellStart"/>
+            <w:r>
+              <w:rPr>
+                <w:rFonts w:ascii="Calibri" w:eastAsia="Times New Roman" w:hAnsi="Calibri" w:cs="Calibri"/>
+                <w:color w:val="000000"/>
+                <w:lang w:val="en-US"/>
+              </w:rPr>
+              <w:t>int</w:t>
+            </w:r>
+            <w:proofErr w:type="spellEnd"/>
+          </w:p>
+        </w:tc>
+        <w:tc>
+          <w:tcPr>
+            <w:tcW w:w="960" w:type="dxa"/>
+            <w:tcBorders>
+              <w:top w:val="nil"/>
+              <w:left w:val="nil"/>
+              <w:bottom w:val="single" w:sz="4" w:space="0" w:color="auto"/>
+              <w:right w:val="single" w:sz="4" w:space="0" w:color="auto"/>
+            </w:tcBorders>
+            <w:shd w:val="clear" w:color="auto" w:fill="auto"/>
+            <w:noWrap/>
+            <w:vAlign w:val="bottom"/>
+            <w:hideMark/>
+          </w:tcPr>
+          <w:p>
+            <w:pPr>
+              <w:spacing w:line="240" w:lineRule="auto"/>
+              <w:jc w:val="right"/>
+              <w:rPr>
+                <w:rFonts w:ascii="Calibri" w:eastAsia="Times New Roman" w:hAnsi="Calibri" w:cs="Calibri"/>
+                <w:color w:val="000000"/>
+                <w:lang w:val="en-US"/>
+              </w:rPr>
+            </w:pPr>
+            <w:r>
+              <w:rPr>
+                <w:rFonts w:ascii="Calibri" w:eastAsia="Times New Roman" w:hAnsi="Calibri" w:cs="Calibri"/>
+                <w:color w:val="000000"/>
+                <w:lang w:val="en-US"/>
+              </w:rPr>
+              <w:t>12</w:t>
+            </w:r>
+          </w:p>
+        </w:tc>
+        <w:tc>
+          <w:tcPr>
+            <w:tcW w:w="1192" w:type="dxa"/>
+            <w:tcBorders>
+              <w:top w:val="nil"/>
+              <w:left w:val="nil"/>
+              <w:bottom w:val="single" w:sz="4" w:space="0" w:color="auto"/>
+              <w:right w:val="single" w:sz="4" w:space="0" w:color="auto"/>
+            </w:tcBorders>
+            <w:shd w:val="clear" w:color="auto" w:fill="auto"/>
+            <w:noWrap/>
+            <w:vAlign w:val="bottom"/>
+            <w:hideMark/>
+          </w:tcPr>
+          <w:p>
+            <w:pPr>
+              <w:spacing w:line="240" w:lineRule="auto"/>
+              <w:rPr>
+                <w:rFonts w:ascii="Calibri" w:eastAsia="Times New Roman" w:hAnsi="Calibri" w:cs="Calibri"/>
+                <w:color w:val="000000"/>
+                <w:lang w:val="en-US"/>
+              </w:rPr>
+            </w:pPr>
+            <w:r>
+              <w:rPr>
+                <w:rFonts w:ascii="Calibri" w:eastAsia="Times New Roman" w:hAnsi="Calibri" w:cs="Calibri"/>
+                <w:color w:val="000000"/>
+                <w:lang w:val="en-US"/>
+              </w:rPr>
+              <w:t> </w:t>
+            </w:r>
+          </w:p>
+        </w:tc>
+      </w:tr>
+      <w:tr>
+        <w:trPr>
+          <w:trHeight w:val="300"/>
+        </w:trPr>
+        <w:tc>
+          <w:tcPr>
+            <w:tcW w:w="1840" w:type="dxa"/>
+            <w:tcBorders>
+              <w:top w:val="nil"/>
+              <w:left w:val="single" w:sz="8" w:space="0" w:color="auto"/>
+              <w:bottom w:val="single" w:sz="4" w:space="0" w:color="auto"/>
+              <w:right w:val="single" w:sz="8" w:space="0" w:color="auto"/>
+            </w:tcBorders>
+            <w:shd w:val="clear" w:color="auto" w:fill="auto"/>
+            <w:noWrap/>
+            <w:vAlign w:val="bottom"/>
+            <w:hideMark/>
+          </w:tcPr>
+          <w:p>
+            <w:pPr>
+              <w:spacing w:line="240" w:lineRule="auto"/>
+              <w:rPr>
+                <w:rFonts w:ascii="Calibri" w:eastAsia="Times New Roman" w:hAnsi="Calibri" w:cs="Calibri"/>
+                <w:color w:val="000000"/>
+                <w:lang w:val="en-US"/>
+              </w:rPr>
+            </w:pPr>
+            <w:proofErr w:type="spellStart"/>
+            <w:r>
+              <w:rPr>
+                <w:rFonts w:ascii="Calibri" w:eastAsia="Times New Roman" w:hAnsi="Calibri" w:cs="Calibri"/>
+                <w:color w:val="000000"/>
+                <w:lang w:val="en-US"/>
+              </w:rPr>
+              <w:t>jabatan</w:t>
+            </w:r>
+            <w:proofErr w:type="spellEnd"/>
+          </w:p>
+        </w:tc>
+        <w:tc>
+          <w:tcPr>
+            <w:tcW w:w="960" w:type="dxa"/>
+            <w:tcBorders>
+              <w:top w:val="nil"/>
+              <w:left w:val="nil"/>
+              <w:bottom w:val="single" w:sz="4" w:space="0" w:color="auto"/>
+              <w:right w:val="single" w:sz="4" w:space="0" w:color="auto"/>
+            </w:tcBorders>
+            <w:shd w:val="clear" w:color="auto" w:fill="auto"/>
+            <w:noWrap/>
+            <w:vAlign w:val="bottom"/>
+            <w:hideMark/>
+          </w:tcPr>
+          <w:p>
+            <w:pPr>
+              <w:spacing w:line="240" w:lineRule="auto"/>
+              <w:rPr>
+                <w:rFonts w:ascii="Calibri" w:eastAsia="Times New Roman" w:hAnsi="Calibri" w:cs="Calibri"/>
+                <w:color w:val="000000"/>
+                <w:lang w:val="en-US"/>
+              </w:rPr>
+            </w:pPr>
+            <w:r>
+              <w:rPr>
+                <w:rFonts w:ascii="Calibri" w:eastAsia="Times New Roman" w:hAnsi="Calibri" w:cs="Calibri"/>
+                <w:color w:val="000000"/>
+                <w:lang w:val="en-US"/>
+              </w:rPr>
+              <w:t>varchar</w:t>
+            </w:r>
+          </w:p>
+        </w:tc>
+        <w:tc>
+          <w:tcPr>
+            <w:tcW w:w="960" w:type="dxa"/>
+            <w:tcBorders>
+              <w:top w:val="nil"/>
+              <w:left w:val="nil"/>
+              <w:bottom w:val="single" w:sz="4" w:space="0" w:color="auto"/>
+              <w:right w:val="single" w:sz="4" w:space="0" w:color="auto"/>
+            </w:tcBorders>
+            <w:shd w:val="clear" w:color="auto" w:fill="auto"/>
+            <w:noWrap/>
+            <w:vAlign w:val="bottom"/>
+            <w:hideMark/>
+          </w:tcPr>
+          <w:p>
+            <w:pPr>
+              <w:spacing w:line="240" w:lineRule="auto"/>
+              <w:jc w:val="right"/>
+              <w:rPr>
+                <w:rFonts w:ascii="Calibri" w:eastAsia="Times New Roman" w:hAnsi="Calibri" w:cs="Calibri"/>
+                <w:color w:val="000000"/>
+                <w:lang w:val="en-US"/>
+              </w:rPr>
+            </w:pPr>
+            <w:r>
+              <w:rPr>
+                <w:rFonts w:ascii="Calibri" w:eastAsia="Times New Roman" w:hAnsi="Calibri" w:cs="Calibri"/>
+                <w:color w:val="000000"/>
+                <w:lang w:val="en-US"/>
+              </w:rPr>
+              <w:t>100</w:t>
+            </w:r>
+          </w:p>
+        </w:tc>
+        <w:tc>
+          <w:tcPr>
+            <w:tcW w:w="1192" w:type="dxa"/>
+            <w:tcBorders>
+              <w:top w:val="nil"/>
+              <w:left w:val="nil"/>
+              <w:bottom w:val="single" w:sz="4" w:space="0" w:color="auto"/>
+              <w:right w:val="single" w:sz="4" w:space="0" w:color="auto"/>
+            </w:tcBorders>
+            <w:shd w:val="clear" w:color="auto" w:fill="auto"/>
+            <w:noWrap/>
+            <w:vAlign w:val="bottom"/>
+            <w:hideMark/>
+          </w:tcPr>
+          <w:p>
+            <w:pPr>
+              <w:spacing w:line="240" w:lineRule="auto"/>
+              <w:rPr>
+                <w:rFonts w:ascii="Calibri" w:eastAsia="Times New Roman" w:hAnsi="Calibri" w:cs="Calibri"/>
+                <w:color w:val="000000"/>
+                <w:lang w:val="en-US"/>
+              </w:rPr>
+            </w:pPr>
+            <w:r>
+              <w:rPr>
+                <w:rFonts w:ascii="Calibri" w:eastAsia="Times New Roman" w:hAnsi="Calibri" w:cs="Calibri"/>
+                <w:color w:val="000000"/>
+                <w:lang w:val="en-US"/>
+              </w:rPr>
+              <w:t> </w:t>
+            </w:r>
+          </w:p>
+        </w:tc>
+      </w:tr>
+      <w:tr>
+        <w:trPr>
+          <w:trHeight w:val="300"/>
+        </w:trPr>
+        <w:tc>
+          <w:tcPr>
+            <w:tcW w:w="1840" w:type="dxa"/>
+            <w:tcBorders>
+              <w:top w:val="nil"/>
+              <w:left w:val="single" w:sz="8" w:space="0" w:color="auto"/>
+              <w:bottom w:val="single" w:sz="4" w:space="0" w:color="auto"/>
+              <w:right w:val="single" w:sz="8" w:space="0" w:color="auto"/>
+            </w:tcBorders>
+            <w:shd w:val="clear" w:color="auto" w:fill="auto"/>
+            <w:noWrap/>
+            <w:vAlign w:val="bottom"/>
+            <w:hideMark/>
+          </w:tcPr>
+          <w:p>
+            <w:pPr>
+              <w:spacing w:line="240" w:lineRule="auto"/>
+              <w:rPr>
+                <w:rFonts w:ascii="Calibri" w:eastAsia="Times New Roman" w:hAnsi="Calibri" w:cs="Calibri"/>
+                <w:color w:val="000000"/>
+                <w:lang w:val="en-US"/>
+              </w:rPr>
+            </w:pPr>
+            <w:proofErr w:type="spellStart"/>
+            <w:r>
+              <w:rPr>
+                <w:rFonts w:ascii="Calibri" w:eastAsia="Times New Roman" w:hAnsi="Calibri" w:cs="Calibri"/>
+                <w:color w:val="000000"/>
+                <w:lang w:val="en-US"/>
+              </w:rPr>
+              <w:t>cabang</w:t>
+            </w:r>
+            <w:proofErr w:type="spellEnd"/>
+          </w:p>
+        </w:tc>
+        <w:tc>
+          <w:tcPr>
+            <w:tcW w:w="960" w:type="dxa"/>
+            <w:tcBorders>
+              <w:top w:val="nil"/>
+              <w:left w:val="nil"/>
+              <w:bottom w:val="single" w:sz="4" w:space="0" w:color="auto"/>
+              <w:right w:val="single" w:sz="4" w:space="0" w:color="auto"/>
+            </w:tcBorders>
+            <w:shd w:val="clear" w:color="auto" w:fill="auto"/>
+            <w:noWrap/>
+            <w:vAlign w:val="bottom"/>
+            <w:hideMark/>
+          </w:tcPr>
+          <w:p>
+            <w:pPr>
+              <w:spacing w:line="240" w:lineRule="auto"/>
+              <w:rPr>
+                <w:rFonts w:ascii="Calibri" w:eastAsia="Times New Roman" w:hAnsi="Calibri" w:cs="Calibri"/>
+                <w:color w:val="000000"/>
+                <w:lang w:val="en-US"/>
+              </w:rPr>
+            </w:pPr>
+            <w:r>
+              <w:rPr>
+                <w:rFonts w:ascii="Calibri" w:eastAsia="Times New Roman" w:hAnsi="Calibri" w:cs="Calibri"/>
+                <w:color w:val="000000"/>
+                <w:lang w:val="en-US"/>
+              </w:rPr>
+              <w:t>varchar</w:t>
+            </w:r>
+          </w:p>
+        </w:tc>
+        <w:tc>
+          <w:tcPr>
+            <w:tcW w:w="960" w:type="dxa"/>
+            <w:tcBorders>
+              <w:top w:val="nil"/>
+              <w:left w:val="nil"/>
+              <w:bottom w:val="single" w:sz="4" w:space="0" w:color="auto"/>
+              <w:right w:val="single" w:sz="4" w:space="0" w:color="auto"/>
+            </w:tcBorders>
+            <w:shd w:val="clear" w:color="auto" w:fill="auto"/>
+            <w:noWrap/>
+            <w:vAlign w:val="bottom"/>
+            <w:hideMark/>
+          </w:tcPr>
+          <w:p>
+            <w:pPr>
+              <w:spacing w:line="240" w:lineRule="auto"/>
+              <w:jc w:val="right"/>
+              <w:rPr>
+                <w:rFonts w:ascii="Calibri" w:eastAsia="Times New Roman" w:hAnsi="Calibri" w:cs="Calibri"/>
+                <w:color w:val="000000"/>
+                <w:lang w:val="en-US"/>
+              </w:rPr>
+            </w:pPr>
+            <w:r>
+              <w:rPr>
+                <w:rFonts w:ascii="Calibri" w:eastAsia="Times New Roman" w:hAnsi="Calibri" w:cs="Calibri"/>
+                <w:color w:val="000000"/>
+                <w:lang w:val="en-US"/>
+              </w:rPr>
+              <w:t>100</w:t>
+            </w:r>
+          </w:p>
+        </w:tc>
+        <w:tc>
+          <w:tcPr>
+            <w:tcW w:w="1192" w:type="dxa"/>
+            <w:tcBorders>
+              <w:top w:val="nil"/>
+              <w:left w:val="nil"/>
+              <w:bottom w:val="single" w:sz="4" w:space="0" w:color="auto"/>
+              <w:right w:val="single" w:sz="4" w:space="0" w:color="auto"/>
+            </w:tcBorders>
+            <w:shd w:val="clear" w:color="auto" w:fill="auto"/>
+            <w:noWrap/>
+            <w:vAlign w:val="bottom"/>
+            <w:hideMark/>
+          </w:tcPr>
+          <w:p>
+            <w:pPr>
+              <w:spacing w:line="240" w:lineRule="auto"/>
+              <w:rPr>
+                <w:rFonts w:ascii="Calibri" w:eastAsia="Times New Roman" w:hAnsi="Calibri" w:cs="Calibri"/>
+                <w:color w:val="000000"/>
+                <w:lang w:val="en-US"/>
+              </w:rPr>
+            </w:pPr>
+            <w:r>
+              <w:rPr>
+                <w:rFonts w:ascii="Calibri" w:eastAsia="Times New Roman" w:hAnsi="Calibri" w:cs="Calibri"/>
+                <w:color w:val="000000"/>
+                <w:lang w:val="en-US"/>
+              </w:rPr>
+              <w:t> </w:t>
+            </w:r>
+          </w:p>
+        </w:tc>
+      </w:tr>
+      <w:tr>
+        <w:trPr>
+          <w:trHeight w:val="300"/>
+        </w:trPr>
+        <w:tc>
+          <w:tcPr>
+            <w:tcW w:w="1840" w:type="dxa"/>
+            <w:tcBorders>
+              <w:top w:val="nil"/>
+              <w:left w:val="single" w:sz="8" w:space="0" w:color="auto"/>
+              <w:bottom w:val="single" w:sz="4" w:space="0" w:color="auto"/>
+              <w:right w:val="single" w:sz="8" w:space="0" w:color="auto"/>
+            </w:tcBorders>
+            <w:shd w:val="clear" w:color="auto" w:fill="auto"/>
+            <w:noWrap/>
+            <w:vAlign w:val="bottom"/>
+            <w:hideMark/>
+          </w:tcPr>
+          <w:p>
+            <w:pPr>
+              <w:spacing w:line="240" w:lineRule="auto"/>
+              <w:rPr>
+                <w:rFonts w:ascii="Calibri" w:eastAsia="Times New Roman" w:hAnsi="Calibri" w:cs="Calibri"/>
+                <w:color w:val="000000"/>
+                <w:lang w:val="en-US"/>
+              </w:rPr>
+            </w:pPr>
+            <w:r>
+              <w:rPr>
+                <w:rFonts w:ascii="Calibri" w:eastAsia="Times New Roman" w:hAnsi="Calibri" w:cs="Calibri"/>
+                <w:color w:val="000000"/>
+                <w:lang w:val="en-US"/>
+              </w:rPr>
+              <w:t>agama</w:t>
+            </w:r>
+          </w:p>
+        </w:tc>
+        <w:tc>
+          <w:tcPr>
+            <w:tcW w:w="960" w:type="dxa"/>
+            <w:tcBorders>
+              <w:top w:val="nil"/>
+              <w:left w:val="nil"/>
+              <w:bottom w:val="single" w:sz="4" w:space="0" w:color="auto"/>
+              <w:right w:val="single" w:sz="4" w:space="0" w:color="auto"/>
+            </w:tcBorders>
+            <w:shd w:val="clear" w:color="auto" w:fill="auto"/>
+            <w:noWrap/>
+            <w:vAlign w:val="bottom"/>
+            <w:hideMark/>
+          </w:tcPr>
+          <w:p>
+            <w:pPr>
+              <w:spacing w:line="240" w:lineRule="auto"/>
+              <w:rPr>
+                <w:rFonts w:ascii="Calibri" w:eastAsia="Times New Roman" w:hAnsi="Calibri" w:cs="Calibri"/>
+                <w:color w:val="000000"/>
+                <w:lang w:val="en-US"/>
+              </w:rPr>
+            </w:pPr>
+            <w:r>
+              <w:rPr>
+                <w:rFonts w:ascii="Calibri" w:eastAsia="Times New Roman" w:hAnsi="Calibri" w:cs="Calibri"/>
+                <w:color w:val="000000"/>
+                <w:lang w:val="en-US"/>
+              </w:rPr>
+              <w:t>varchar</w:t>
+            </w:r>
+          </w:p>
+        </w:tc>
+        <w:tc>
+          <w:tcPr>
+            <w:tcW w:w="960" w:type="dxa"/>
+            <w:tcBorders>
+              <w:top w:val="nil"/>
+              <w:left w:val="nil"/>
+              <w:bottom w:val="single" w:sz="4" w:space="0" w:color="auto"/>
+              <w:right w:val="single" w:sz="4" w:space="0" w:color="auto"/>
+            </w:tcBorders>
+            <w:shd w:val="clear" w:color="auto" w:fill="auto"/>
+            <w:noWrap/>
+            <w:vAlign w:val="bottom"/>
+            <w:hideMark/>
+          </w:tcPr>
+          <w:p>
+            <w:pPr>
+              <w:spacing w:line="240" w:lineRule="auto"/>
+              <w:jc w:val="right"/>
+              <w:rPr>
+                <w:rFonts w:ascii="Calibri" w:eastAsia="Times New Roman" w:hAnsi="Calibri" w:cs="Calibri"/>
+                <w:color w:val="000000"/>
+                <w:lang w:val="en-US"/>
+              </w:rPr>
+            </w:pPr>
+            <w:r>
+              <w:rPr>
+                <w:rFonts w:ascii="Calibri" w:eastAsia="Times New Roman" w:hAnsi="Calibri" w:cs="Calibri"/>
+                <w:color w:val="000000"/>
+                <w:lang w:val="en-US"/>
+              </w:rPr>
+              <w:t>100</w:t>
+            </w:r>
+          </w:p>
+        </w:tc>
+        <w:tc>
+          <w:tcPr>
+            <w:tcW w:w="1192" w:type="dxa"/>
+            <w:tcBorders>
+              <w:top w:val="nil"/>
+              <w:left w:val="nil"/>
+              <w:bottom w:val="single" w:sz="4" w:space="0" w:color="auto"/>
+              <w:right w:val="single" w:sz="4" w:space="0" w:color="auto"/>
+            </w:tcBorders>
+            <w:shd w:val="clear" w:color="auto" w:fill="auto"/>
+            <w:noWrap/>
+            <w:vAlign w:val="bottom"/>
+            <w:hideMark/>
+          </w:tcPr>
+          <w:p>
+            <w:pPr>
+              <w:spacing w:line="240" w:lineRule="auto"/>
+              <w:rPr>
+                <w:rFonts w:ascii="Calibri" w:eastAsia="Times New Roman" w:hAnsi="Calibri" w:cs="Calibri"/>
+                <w:color w:val="000000"/>
+                <w:lang w:val="en-US"/>
+              </w:rPr>
+            </w:pPr>
+            <w:r>
+              <w:rPr>
+                <w:rFonts w:ascii="Calibri" w:eastAsia="Times New Roman" w:hAnsi="Calibri" w:cs="Calibri"/>
+                <w:color w:val="000000"/>
+                <w:lang w:val="en-US"/>
+              </w:rPr>
+              <w:t> </w:t>
+            </w:r>
+          </w:p>
+        </w:tc>
+      </w:tr>
+      <w:tr>
+        <w:trPr>
+          <w:trHeight w:val="300"/>
+        </w:trPr>
+        <w:tc>
+          <w:tcPr>
+            <w:tcW w:w="1840" w:type="dxa"/>
+            <w:tcBorders>
+              <w:top w:val="nil"/>
+              <w:left w:val="single" w:sz="8" w:space="0" w:color="auto"/>
+              <w:bottom w:val="single" w:sz="4" w:space="0" w:color="auto"/>
+              <w:right w:val="single" w:sz="8" w:space="0" w:color="auto"/>
+            </w:tcBorders>
+            <w:shd w:val="clear" w:color="auto" w:fill="auto"/>
+            <w:noWrap/>
+            <w:vAlign w:val="bottom"/>
+            <w:hideMark/>
+          </w:tcPr>
+          <w:p>
+            <w:pPr>
+              <w:spacing w:line="240" w:lineRule="auto"/>
+              <w:rPr>
+                <w:rFonts w:ascii="Calibri" w:eastAsia="Times New Roman" w:hAnsi="Calibri" w:cs="Calibri"/>
+                <w:color w:val="000000"/>
+                <w:lang w:val="en-US"/>
+              </w:rPr>
+            </w:pPr>
+            <w:proofErr w:type="spellStart"/>
+            <w:r>
+              <w:rPr>
+                <w:rFonts w:ascii="Calibri" w:eastAsia="Times New Roman" w:hAnsi="Calibri" w:cs="Calibri"/>
+                <w:color w:val="000000"/>
+                <w:lang w:val="en-US"/>
+              </w:rPr>
+              <w:t>hp</w:t>
+            </w:r>
+            <w:proofErr w:type="spellEnd"/>
+          </w:p>
+        </w:tc>
+        <w:tc>
+          <w:tcPr>
+            <w:tcW w:w="960" w:type="dxa"/>
+            <w:tcBorders>
+              <w:top w:val="nil"/>
+              <w:left w:val="nil"/>
+              <w:bottom w:val="single" w:sz="4" w:space="0" w:color="auto"/>
+              <w:right w:val="single" w:sz="4" w:space="0" w:color="auto"/>
+            </w:tcBorders>
+            <w:shd w:val="clear" w:color="auto" w:fill="auto"/>
+            <w:noWrap/>
+            <w:vAlign w:val="bottom"/>
+            <w:hideMark/>
+          </w:tcPr>
+          <w:p>
+            <w:pPr>
+              <w:spacing w:line="240" w:lineRule="auto"/>
+              <w:rPr>
+                <w:rFonts w:ascii="Calibri" w:eastAsia="Times New Roman" w:hAnsi="Calibri" w:cs="Calibri"/>
+                <w:color w:val="000000"/>
+                <w:lang w:val="en-US"/>
+              </w:rPr>
+            </w:pPr>
+            <w:r>
+              <w:rPr>
+                <w:rFonts w:ascii="Calibri" w:eastAsia="Times New Roman" w:hAnsi="Calibri" w:cs="Calibri"/>
+                <w:color w:val="000000"/>
+                <w:lang w:val="en-US"/>
+              </w:rPr>
+              <w:t>varchar</w:t>
+            </w:r>
+          </w:p>
+        </w:tc>
+        <w:tc>
+          <w:tcPr>
+            <w:tcW w:w="960" w:type="dxa"/>
+            <w:tcBorders>
+              <w:top w:val="nil"/>
+              <w:left w:val="nil"/>
+              <w:bottom w:val="single" w:sz="4" w:space="0" w:color="auto"/>
+              <w:right w:val="single" w:sz="4" w:space="0" w:color="auto"/>
+            </w:tcBorders>
+            <w:shd w:val="clear" w:color="auto" w:fill="auto"/>
+            <w:noWrap/>
+            <w:vAlign w:val="bottom"/>
+            <w:hideMark/>
+          </w:tcPr>
+          <w:p>
+            <w:pPr>
+              <w:spacing w:line="240" w:lineRule="auto"/>
+              <w:jc w:val="right"/>
+              <w:rPr>
+                <w:rFonts w:ascii="Calibri" w:eastAsia="Times New Roman" w:hAnsi="Calibri" w:cs="Calibri"/>
+                <w:color w:val="000000"/>
+                <w:lang w:val="en-US"/>
+              </w:rPr>
+            </w:pPr>
+            <w:r>
+              <w:rPr>
+                <w:rFonts w:ascii="Calibri" w:eastAsia="Times New Roman" w:hAnsi="Calibri" w:cs="Calibri"/>
+                <w:color w:val="000000"/>
+                <w:lang w:val="en-US"/>
+              </w:rPr>
+              <w:t>100</w:t>
+            </w:r>
+          </w:p>
+        </w:tc>
+        <w:tc>
+          <w:tcPr>
+            <w:tcW w:w="1192" w:type="dxa"/>
+            <w:tcBorders>
+              <w:top w:val="nil"/>
+              <w:left w:val="nil"/>
+              <w:bottom w:val="single" w:sz="4" w:space="0" w:color="auto"/>
+              <w:right w:val="single" w:sz="4" w:space="0" w:color="auto"/>
+            </w:tcBorders>
+            <w:shd w:val="clear" w:color="auto" w:fill="auto"/>
+            <w:noWrap/>
+            <w:vAlign w:val="bottom"/>
+            <w:hideMark/>
+          </w:tcPr>
+          <w:p>
+            <w:pPr>
+              <w:spacing w:line="240" w:lineRule="auto"/>
+              <w:rPr>
+                <w:rFonts w:ascii="Calibri" w:eastAsia="Times New Roman" w:hAnsi="Calibri" w:cs="Calibri"/>
+                <w:color w:val="000000"/>
+                <w:lang w:val="en-US"/>
+              </w:rPr>
+            </w:pPr>
+            <w:r>
+              <w:rPr>
+                <w:rFonts w:ascii="Calibri" w:eastAsia="Times New Roman" w:hAnsi="Calibri" w:cs="Calibri"/>
+                <w:color w:val="000000"/>
+                <w:lang w:val="en-US"/>
+              </w:rPr>
+              <w:t> </w:t>
+            </w:r>
+          </w:p>
+        </w:tc>
+      </w:tr>
+      <w:tr>
+        <w:trPr>
+          <w:trHeight w:val="315"/>
+        </w:trPr>
+        <w:tc>
+          <w:tcPr>
+            <w:tcW w:w="1840" w:type="dxa"/>
+            <w:tcBorders>
+              <w:top w:val="nil"/>
+              <w:left w:val="single" w:sz="8" w:space="0" w:color="auto"/>
+              <w:bottom w:val="single" w:sz="8" w:space="0" w:color="auto"/>
+              <w:right w:val="single" w:sz="8" w:space="0" w:color="auto"/>
+            </w:tcBorders>
+            <w:shd w:val="clear" w:color="auto" w:fill="auto"/>
+            <w:noWrap/>
+            <w:vAlign w:val="bottom"/>
+            <w:hideMark/>
+          </w:tcPr>
+          <w:p>
+            <w:pPr>
+              <w:spacing w:line="240" w:lineRule="auto"/>
+              <w:rPr>
+                <w:rFonts w:ascii="Calibri" w:eastAsia="Times New Roman" w:hAnsi="Calibri" w:cs="Calibri"/>
+                <w:color w:val="000000"/>
+                <w:lang w:val="en-US"/>
+              </w:rPr>
+            </w:pPr>
+            <w:proofErr w:type="spellStart"/>
+            <w:r>
+              <w:rPr>
+                <w:rFonts w:ascii="Calibri" w:eastAsia="Times New Roman" w:hAnsi="Calibri" w:cs="Calibri"/>
+                <w:color w:val="000000"/>
+                <w:lang w:val="en-US"/>
+              </w:rPr>
+              <w:t>alamat</w:t>
+            </w:r>
+            <w:proofErr w:type="spellEnd"/>
+          </w:p>
+        </w:tc>
+        <w:tc>
+          <w:tcPr>
+            <w:tcW w:w="960" w:type="dxa"/>
+            <w:tcBorders>
+              <w:top w:val="nil"/>
+              <w:left w:val="nil"/>
+              <w:bottom w:val="single" w:sz="4" w:space="0" w:color="auto"/>
+              <w:right w:val="single" w:sz="4" w:space="0" w:color="auto"/>
+            </w:tcBorders>
+            <w:shd w:val="clear" w:color="auto" w:fill="auto"/>
+            <w:noWrap/>
+            <w:vAlign w:val="bottom"/>
+            <w:hideMark/>
+          </w:tcPr>
+          <w:p>
+            <w:pPr>
+              <w:spacing w:line="240" w:lineRule="auto"/>
+              <w:rPr>
+                <w:rFonts w:ascii="Calibri" w:eastAsia="Times New Roman" w:hAnsi="Calibri" w:cs="Calibri"/>
+                <w:color w:val="000000"/>
+                <w:lang w:val="en-US"/>
+              </w:rPr>
+            </w:pPr>
+            <w:r>
+              <w:rPr>
+                <w:rFonts w:ascii="Calibri" w:eastAsia="Times New Roman" w:hAnsi="Calibri" w:cs="Calibri"/>
+                <w:color w:val="000000"/>
+                <w:lang w:val="en-US"/>
+              </w:rPr>
+              <w:t>varchar</w:t>
+            </w:r>
+          </w:p>
+        </w:tc>
+        <w:tc>
+          <w:tcPr>
+            <w:tcW w:w="960" w:type="dxa"/>
+            <w:tcBorders>
+              <w:top w:val="nil"/>
+              <w:left w:val="nil"/>
+              <w:bottom w:val="single" w:sz="4" w:space="0" w:color="auto"/>
+              <w:right w:val="single" w:sz="4" w:space="0" w:color="auto"/>
+            </w:tcBorders>
+            <w:shd w:val="clear" w:color="auto" w:fill="auto"/>
+            <w:noWrap/>
+            <w:vAlign w:val="bottom"/>
+            <w:hideMark/>
+          </w:tcPr>
+          <w:p>
+            <w:pPr>
+              <w:spacing w:line="240" w:lineRule="auto"/>
+              <w:jc w:val="right"/>
+              <w:rPr>
+                <w:rFonts w:ascii="Calibri" w:eastAsia="Times New Roman" w:hAnsi="Calibri" w:cs="Calibri"/>
+                <w:color w:val="000000"/>
+                <w:lang w:val="en-US"/>
+              </w:rPr>
+            </w:pPr>
+            <w:r>
+              <w:rPr>
+                <w:rFonts w:ascii="Calibri" w:eastAsia="Times New Roman" w:hAnsi="Calibri" w:cs="Calibri"/>
+                <w:color w:val="000000"/>
+                <w:lang w:val="en-US"/>
+              </w:rPr>
+              <w:t>200</w:t>
+            </w:r>
+          </w:p>
+        </w:tc>
+        <w:tc>
+          <w:tcPr>
+            <w:tcW w:w="1192" w:type="dxa"/>
+            <w:tcBorders>
+              <w:top w:val="nil"/>
+              <w:left w:val="nil"/>
+              <w:bottom w:val="single" w:sz="4" w:space="0" w:color="auto"/>
+              <w:right w:val="single" w:sz="4" w:space="0" w:color="auto"/>
+            </w:tcBorders>
+            <w:shd w:val="clear" w:color="auto" w:fill="auto"/>
+            <w:noWrap/>
+            <w:vAlign w:val="bottom"/>
+            <w:hideMark/>
+          </w:tcPr>
+          <w:p>
+            <w:pPr>
+              <w:spacing w:line="240" w:lineRule="auto"/>
+              <w:rPr>
+                <w:rFonts w:ascii="Calibri" w:eastAsia="Times New Roman" w:hAnsi="Calibri" w:cs="Calibri"/>
+                <w:color w:val="000000"/>
+                <w:lang w:val="en-US"/>
+              </w:rPr>
+            </w:pPr>
+            <w:r>
+              <w:rPr>
+                <w:rFonts w:ascii="Calibri" w:eastAsia="Times New Roman" w:hAnsi="Calibri" w:cs="Calibri"/>
+                <w:color w:val="000000"/>
+                <w:lang w:val="en-US"/>
+              </w:rPr>
+              <w:t> </w:t>
+            </w:r>
+          </w:p>
+        </w:tc>
+      </w:tr>
+    </w:tbl>
+    <w:p>
+      <w:pPr>
+        <w:pStyle w:val="ListParagraph"/>
+        <w:tabs>
+          <w:tab w:val="left" w:pos="426"/>
+        </w:tabs>
+        <w:ind w:left="426"/>
+        <w:rPr>
+          <w:lang w:val="id-ID"/>
+        </w:rPr>
+      </w:pPr>
+    </w:p>
+    <w:p>
+      <w:pPr>
+        <w:pStyle w:val="ListParagraph"/>
+        <w:numPr>
+          <w:ilvl w:val="0"/>
+          <w:numId w:val="4"/>
+        </w:numPr>
+        <w:ind w:left="426"/>
+        <w:rPr>
+          <w:lang w:val="id-ID"/>
+        </w:rPr>
+      </w:pPr>
+      <w:r>
+        <w:rPr>
+          <w:lang w:val="id-ID"/>
+        </w:rPr>
+        <w:t>Tabel Menu</w:t>
+      </w:r>
+    </w:p>
+    <w:tbl>
+      <w:tblPr>
+        <w:tblW w:w="7580" w:type="dxa"/>
+        <w:tblLook w:val="04A0" w:firstRow="1" w:lastRow="0" w:firstColumn="1" w:lastColumn="0" w:noHBand="0" w:noVBand="1"/>
+      </w:tblPr>
+      <w:tblGrid>
+        <w:gridCol w:w="960"/>
+        <w:gridCol w:w="1840"/>
+        <w:gridCol w:w="1540"/>
+        <w:gridCol w:w="1400"/>
+        <w:gridCol w:w="1840"/>
+      </w:tblGrid>
+      <w:tr>
+        <w:trPr>
+          <w:trHeight w:val="300"/>
+        </w:trPr>
+        <w:tc>
+          <w:tcPr>
+            <w:tcW w:w="960" w:type="dxa"/>
+            <w:tcBorders>
+              <w:top w:val="single" w:sz="4" w:space="0" w:color="auto"/>
+              <w:left w:val="single" w:sz="4" w:space="0" w:color="auto"/>
+              <w:bottom w:val="single" w:sz="4" w:space="0" w:color="auto"/>
+              <w:right w:val="single" w:sz="4" w:space="0" w:color="auto"/>
+            </w:tcBorders>
+            <w:shd w:val="clear" w:color="auto" w:fill="auto"/>
+            <w:noWrap/>
+            <w:vAlign w:val="bottom"/>
+            <w:hideMark/>
+          </w:tcPr>
+          <w:p>
+            <w:pPr>
+              <w:spacing w:line="240" w:lineRule="auto"/>
+              <w:jc w:val="center"/>
+              <w:rPr>
+                <w:rFonts w:ascii="Calibri" w:eastAsia="Times New Roman" w:hAnsi="Calibri" w:cs="Calibri"/>
+                <w:color w:val="000000"/>
+                <w:lang w:val="en-US"/>
+              </w:rPr>
+            </w:pPr>
+            <w:r>
+              <w:rPr>
+                <w:rFonts w:ascii="Calibri" w:eastAsia="Times New Roman" w:hAnsi="Calibri" w:cs="Calibri"/>
+                <w:color w:val="000000"/>
+                <w:lang w:val="en-US"/>
+              </w:rPr>
+              <w:t>id</w:t>
+            </w:r>
+          </w:p>
+        </w:tc>
+        <w:tc>
+          <w:tcPr>
+            <w:tcW w:w="1840" w:type="dxa"/>
+            <w:tcBorders>
+              <w:top w:val="single" w:sz="4" w:space="0" w:color="auto"/>
+              <w:left w:val="nil"/>
+              <w:bottom w:val="single" w:sz="4" w:space="0" w:color="auto"/>
+              <w:right w:val="single" w:sz="4" w:space="0" w:color="auto"/>
+            </w:tcBorders>
+            <w:shd w:val="clear" w:color="auto" w:fill="auto"/>
+            <w:noWrap/>
+            <w:vAlign w:val="bottom"/>
+            <w:hideMark/>
+          </w:tcPr>
+          <w:p>
+            <w:pPr>
+              <w:spacing w:line="240" w:lineRule="auto"/>
+              <w:rPr>
+                <w:rFonts w:ascii="Calibri" w:eastAsia="Times New Roman" w:hAnsi="Calibri" w:cs="Calibri"/>
+                <w:color w:val="000000"/>
+                <w:lang w:val="en-US"/>
+              </w:rPr>
+            </w:pPr>
+            <w:r>
+              <w:rPr>
+                <w:rFonts w:ascii="Calibri" w:eastAsia="Times New Roman" w:hAnsi="Calibri" w:cs="Calibri"/>
+                <w:color w:val="000000"/>
+                <w:lang w:val="en-US"/>
+              </w:rPr>
+              <w:t>role</w:t>
+            </w:r>
+          </w:p>
+        </w:tc>
+        <w:tc>
+          <w:tcPr>
+            <w:tcW w:w="1540" w:type="dxa"/>
+            <w:tcBorders>
+              <w:top w:val="single" w:sz="4" w:space="0" w:color="auto"/>
+              <w:left w:val="nil"/>
+              <w:bottom w:val="single" w:sz="4" w:space="0" w:color="auto"/>
+              <w:right w:val="single" w:sz="4" w:space="0" w:color="auto"/>
+            </w:tcBorders>
+            <w:shd w:val="clear" w:color="auto" w:fill="auto"/>
+            <w:noWrap/>
+            <w:vAlign w:val="bottom"/>
+            <w:hideMark/>
+          </w:tcPr>
+          <w:p>
+            <w:pPr>
+              <w:spacing w:line="240" w:lineRule="auto"/>
+              <w:rPr>
+                <w:rFonts w:ascii="Calibri" w:eastAsia="Times New Roman" w:hAnsi="Calibri" w:cs="Calibri"/>
+                <w:color w:val="000000"/>
+                <w:lang w:val="en-US"/>
+              </w:rPr>
+            </w:pPr>
+            <w:r>
+              <w:rPr>
+                <w:rFonts w:ascii="Calibri" w:eastAsia="Times New Roman" w:hAnsi="Calibri" w:cs="Calibri"/>
+                <w:color w:val="000000"/>
+                <w:lang w:val="en-US"/>
+              </w:rPr>
+              <w:t>title</w:t>
+            </w:r>
+          </w:p>
+        </w:tc>
+        <w:tc>
+          <w:tcPr>
+            <w:tcW w:w="1400" w:type="dxa"/>
+            <w:tcBorders>
+              <w:top w:val="single" w:sz="4" w:space="0" w:color="auto"/>
+              <w:left w:val="nil"/>
+              <w:bottom w:val="single" w:sz="4" w:space="0" w:color="auto"/>
+              <w:right w:val="single" w:sz="4" w:space="0" w:color="auto"/>
+            </w:tcBorders>
+            <w:shd w:val="clear" w:color="auto" w:fill="auto"/>
+            <w:noWrap/>
+            <w:vAlign w:val="bottom"/>
+            <w:hideMark/>
+          </w:tcPr>
+          <w:p>
+            <w:pPr>
+              <w:spacing w:line="240" w:lineRule="auto"/>
+              <w:rPr>
+                <w:rFonts w:ascii="Calibri" w:eastAsia="Times New Roman" w:hAnsi="Calibri" w:cs="Calibri"/>
+                <w:color w:val="000000"/>
+                <w:lang w:val="en-US"/>
+              </w:rPr>
+            </w:pPr>
+            <w:proofErr w:type="spellStart"/>
+            <w:r>
+              <w:rPr>
+                <w:rFonts w:ascii="Calibri" w:eastAsia="Times New Roman" w:hAnsi="Calibri" w:cs="Calibri"/>
+                <w:color w:val="000000"/>
+                <w:lang w:val="en-US"/>
+              </w:rPr>
+              <w:t>url</w:t>
+            </w:r>
+            <w:proofErr w:type="spellEnd"/>
+          </w:p>
+        </w:tc>
+        <w:tc>
+          <w:tcPr>
+            <w:tcW w:w="1840" w:type="dxa"/>
+            <w:tcBorders>
+              <w:top w:val="single" w:sz="4" w:space="0" w:color="auto"/>
+              <w:left w:val="nil"/>
+              <w:bottom w:val="single" w:sz="4" w:space="0" w:color="auto"/>
+              <w:right w:val="single" w:sz="4" w:space="0" w:color="auto"/>
+            </w:tcBorders>
+            <w:shd w:val="clear" w:color="auto" w:fill="auto"/>
+            <w:noWrap/>
+            <w:vAlign w:val="bottom"/>
+            <w:hideMark/>
+          </w:tcPr>
+          <w:p>
+            <w:pPr>
+              <w:spacing w:line="240" w:lineRule="auto"/>
+              <w:rPr>
+                <w:rFonts w:ascii="Calibri" w:eastAsia="Times New Roman" w:hAnsi="Calibri" w:cs="Calibri"/>
+                <w:color w:val="000000"/>
+                <w:lang w:val="en-US"/>
+              </w:rPr>
+            </w:pPr>
+            <w:r>
+              <w:rPr>
+                <w:rFonts w:ascii="Calibri" w:eastAsia="Times New Roman" w:hAnsi="Calibri" w:cs="Calibri"/>
+                <w:color w:val="000000"/>
+                <w:lang w:val="en-US"/>
+              </w:rPr>
+              <w:t>icon</w:t>
+            </w:r>
+          </w:p>
+        </w:tc>
+      </w:tr>
+      <w:tr>
+        <w:trPr>
+          <w:trHeight w:val="300"/>
+        </w:trPr>
+        <w:tc>
+          <w:tcPr>
+            <w:tcW w:w="960" w:type="dxa"/>
+            <w:tcBorders>
+              <w:top w:val="nil"/>
+              <w:left w:val="single" w:sz="4" w:space="0" w:color="auto"/>
+              <w:bottom w:val="single" w:sz="4" w:space="0" w:color="auto"/>
+              <w:right w:val="single" w:sz="4" w:space="0" w:color="auto"/>
+            </w:tcBorders>
+            <w:shd w:val="clear" w:color="auto" w:fill="auto"/>
+            <w:noWrap/>
+            <w:vAlign w:val="bottom"/>
+            <w:hideMark/>
+          </w:tcPr>
+          <w:p>
+            <w:pPr>
+              <w:spacing w:line="240" w:lineRule="auto"/>
+              <w:jc w:val="center"/>
+              <w:rPr>
+                <w:rFonts w:ascii="Calibri" w:eastAsia="Times New Roman" w:hAnsi="Calibri" w:cs="Calibri"/>
+                <w:color w:val="000000"/>
+                <w:lang w:val="en-US"/>
+              </w:rPr>
+            </w:pPr>
+            <w:r>
+              <w:rPr>
+                <w:rFonts w:ascii="Calibri" w:eastAsia="Times New Roman" w:hAnsi="Calibri" w:cs="Calibri"/>
+                <w:color w:val="000000"/>
+                <w:lang w:val="en-US"/>
+              </w:rPr>
+              <w:t>1</w:t>
+            </w:r>
+          </w:p>
+        </w:tc>
+        <w:tc>
+          <w:tcPr>
+            <w:tcW w:w="1840" w:type="dxa"/>
+            <w:tcBorders>
+              <w:top w:val="nil"/>
+              <w:left w:val="nil"/>
+              <w:bottom w:val="single" w:sz="4" w:space="0" w:color="auto"/>
+              <w:right w:val="single" w:sz="4" w:space="0" w:color="auto"/>
+            </w:tcBorders>
+            <w:shd w:val="clear" w:color="auto" w:fill="auto"/>
+            <w:noWrap/>
+            <w:vAlign w:val="bottom"/>
+            <w:hideMark/>
+          </w:tcPr>
+          <w:p>
+            <w:pPr>
+              <w:spacing w:line="240" w:lineRule="auto"/>
+              <w:rPr>
+                <w:rFonts w:ascii="Calibri" w:eastAsia="Times New Roman" w:hAnsi="Calibri" w:cs="Calibri"/>
+                <w:color w:val="000000"/>
+                <w:lang w:val="en-US"/>
+              </w:rPr>
+            </w:pPr>
+            <w:proofErr w:type="spellStart"/>
+            <w:r>
+              <w:rPr>
+                <w:rFonts w:ascii="Calibri" w:eastAsia="Times New Roman" w:hAnsi="Calibri" w:cs="Calibri"/>
+                <w:color w:val="000000"/>
+                <w:lang w:val="en-US"/>
+              </w:rPr>
+              <w:t>karyawan</w:t>
+            </w:r>
+            <w:proofErr w:type="spellEnd"/>
+          </w:p>
+        </w:tc>
+        <w:tc>
+          <w:tcPr>
+            <w:tcW w:w="1540" w:type="dxa"/>
+            <w:tcBorders>
+              <w:top w:val="nil"/>
+              <w:left w:val="nil"/>
+              <w:bottom w:val="single" w:sz="4" w:space="0" w:color="auto"/>
+              <w:right w:val="single" w:sz="4" w:space="0" w:color="auto"/>
+            </w:tcBorders>
+            <w:shd w:val="clear" w:color="auto" w:fill="auto"/>
+            <w:noWrap/>
+            <w:vAlign w:val="bottom"/>
+            <w:hideMark/>
+          </w:tcPr>
+          <w:p>
+            <w:pPr>
+              <w:spacing w:line="240" w:lineRule="auto"/>
+              <w:rPr>
+                <w:rFonts w:ascii="Calibri" w:eastAsia="Times New Roman" w:hAnsi="Calibri" w:cs="Calibri"/>
+                <w:color w:val="000000"/>
+                <w:lang w:val="en-US"/>
+              </w:rPr>
+            </w:pPr>
+            <w:proofErr w:type="spellStart"/>
+            <w:r>
+              <w:rPr>
+                <w:rFonts w:ascii="Calibri" w:eastAsia="Times New Roman" w:hAnsi="Calibri" w:cs="Calibri"/>
+                <w:color w:val="000000"/>
+                <w:lang w:val="en-US"/>
+              </w:rPr>
+              <w:t>Absensi</w:t>
+            </w:r>
+            <w:proofErr w:type="spellEnd"/>
+          </w:p>
+        </w:tc>
+        <w:tc>
+          <w:tcPr>
+            <w:tcW w:w="1400" w:type="dxa"/>
+            <w:tcBorders>
+              <w:top w:val="nil"/>
+              <w:left w:val="nil"/>
+              <w:bottom w:val="single" w:sz="4" w:space="0" w:color="auto"/>
+              <w:right w:val="single" w:sz="4" w:space="0" w:color="auto"/>
+            </w:tcBorders>
+            <w:shd w:val="clear" w:color="auto" w:fill="auto"/>
+            <w:noWrap/>
+            <w:vAlign w:val="bottom"/>
+            <w:hideMark/>
+          </w:tcPr>
+          <w:p>
+            <w:pPr>
+              <w:spacing w:line="240" w:lineRule="auto"/>
+              <w:rPr>
+                <w:rFonts w:ascii="Calibri" w:eastAsia="Times New Roman" w:hAnsi="Calibri" w:cs="Calibri"/>
+                <w:color w:val="000000"/>
+                <w:lang w:val="en-US"/>
+              </w:rPr>
+            </w:pPr>
+            <w:proofErr w:type="spellStart"/>
+            <w:r>
+              <w:rPr>
+                <w:rFonts w:ascii="Calibri" w:eastAsia="Times New Roman" w:hAnsi="Calibri" w:cs="Calibri"/>
+                <w:color w:val="000000"/>
+                <w:lang w:val="en-US"/>
+              </w:rPr>
+              <w:t>absensi</w:t>
+            </w:r>
+            <w:proofErr w:type="spellEnd"/>
+          </w:p>
+        </w:tc>
+        <w:tc>
+          <w:tcPr>
+            <w:tcW w:w="1840" w:type="dxa"/>
+            <w:tcBorders>
+              <w:top w:val="nil"/>
+              <w:left w:val="nil"/>
+              <w:bottom w:val="single" w:sz="4" w:space="0" w:color="auto"/>
+              <w:right w:val="single" w:sz="4" w:space="0" w:color="auto"/>
+            </w:tcBorders>
+            <w:shd w:val="clear" w:color="auto" w:fill="auto"/>
+            <w:noWrap/>
+            <w:vAlign w:val="bottom"/>
+            <w:hideMark/>
+          </w:tcPr>
+          <w:p>
+            <w:pPr>
+              <w:spacing w:line="240" w:lineRule="auto"/>
+              <w:rPr>
+                <w:rFonts w:ascii="Calibri" w:eastAsia="Times New Roman" w:hAnsi="Calibri" w:cs="Calibri"/>
+                <w:color w:val="000000"/>
+                <w:lang w:val="en-US"/>
+              </w:rPr>
+            </w:pPr>
+            <w:r>
+              <w:rPr>
+                <w:rFonts w:ascii="Calibri" w:eastAsia="Times New Roman" w:hAnsi="Calibri" w:cs="Calibri"/>
+                <w:color w:val="000000"/>
+                <w:lang w:val="en-US"/>
+              </w:rPr>
+              <w:t xml:space="preserve">icon </w:t>
+            </w:r>
+            <w:proofErr w:type="spellStart"/>
+            <w:r>
+              <w:rPr>
+                <w:rFonts w:ascii="Calibri" w:eastAsia="Times New Roman" w:hAnsi="Calibri" w:cs="Calibri"/>
+                <w:color w:val="000000"/>
+                <w:lang w:val="en-US"/>
+              </w:rPr>
+              <w:t>absen</w:t>
+            </w:r>
+            <w:proofErr w:type="spellEnd"/>
+          </w:p>
+        </w:tc>
+      </w:tr>
+      <w:tr>
+        <w:trPr>
+          <w:trHeight w:val="300"/>
+        </w:trPr>
+        <w:tc>
+          <w:tcPr>
+            <w:tcW w:w="960" w:type="dxa"/>
+            <w:tcBorders>
+              <w:top w:val="nil"/>
+              <w:left w:val="single" w:sz="4" w:space="0" w:color="auto"/>
+              <w:bottom w:val="single" w:sz="4" w:space="0" w:color="auto"/>
+              <w:right w:val="single" w:sz="4" w:space="0" w:color="auto"/>
+            </w:tcBorders>
+            <w:shd w:val="clear" w:color="auto" w:fill="auto"/>
+            <w:noWrap/>
+            <w:vAlign w:val="bottom"/>
+            <w:hideMark/>
+          </w:tcPr>
+          <w:p>
+            <w:pPr>
+              <w:spacing w:line="240" w:lineRule="auto"/>
+              <w:jc w:val="center"/>
+              <w:rPr>
+                <w:rFonts w:ascii="Calibri" w:eastAsia="Times New Roman" w:hAnsi="Calibri" w:cs="Calibri"/>
+                <w:color w:val="000000"/>
+                <w:lang w:val="en-US"/>
+              </w:rPr>
+            </w:pPr>
+            <w:r>
+              <w:rPr>
+                <w:rFonts w:ascii="Calibri" w:eastAsia="Times New Roman" w:hAnsi="Calibri" w:cs="Calibri"/>
+                <w:color w:val="000000"/>
+                <w:lang w:val="en-US"/>
+              </w:rPr>
+              <w:t>2</w:t>
+            </w:r>
+          </w:p>
+        </w:tc>
+        <w:tc>
+          <w:tcPr>
+            <w:tcW w:w="1840" w:type="dxa"/>
+            <w:tcBorders>
+              <w:top w:val="nil"/>
+              <w:left w:val="nil"/>
+              <w:bottom w:val="single" w:sz="4" w:space="0" w:color="auto"/>
+              <w:right w:val="single" w:sz="4" w:space="0" w:color="auto"/>
+            </w:tcBorders>
+            <w:shd w:val="clear" w:color="auto" w:fill="auto"/>
+            <w:noWrap/>
+            <w:vAlign w:val="bottom"/>
+            <w:hideMark/>
+          </w:tcPr>
+          <w:p>
+            <w:pPr>
+              <w:spacing w:line="240" w:lineRule="auto"/>
+              <w:rPr>
+                <w:rFonts w:ascii="Calibri" w:eastAsia="Times New Roman" w:hAnsi="Calibri" w:cs="Calibri"/>
+                <w:color w:val="000000"/>
+                <w:lang w:val="en-US"/>
+              </w:rPr>
+            </w:pPr>
+            <w:proofErr w:type="spellStart"/>
+            <w:r>
+              <w:rPr>
+                <w:rFonts w:ascii="Calibri" w:eastAsia="Times New Roman" w:hAnsi="Calibri" w:cs="Calibri"/>
+                <w:color w:val="000000"/>
+                <w:lang w:val="en-US"/>
+              </w:rPr>
+              <w:t>kasir</w:t>
+            </w:r>
+            <w:proofErr w:type="spellEnd"/>
+          </w:p>
+        </w:tc>
+        <w:tc>
+          <w:tcPr>
+            <w:tcW w:w="1540" w:type="dxa"/>
+            <w:tcBorders>
+              <w:top w:val="nil"/>
+              <w:left w:val="nil"/>
+              <w:bottom w:val="single" w:sz="4" w:space="0" w:color="auto"/>
+              <w:right w:val="single" w:sz="4" w:space="0" w:color="auto"/>
+            </w:tcBorders>
+            <w:shd w:val="clear" w:color="auto" w:fill="auto"/>
+            <w:noWrap/>
+            <w:vAlign w:val="bottom"/>
+            <w:hideMark/>
+          </w:tcPr>
+          <w:p>
+            <w:pPr>
+              <w:spacing w:line="240" w:lineRule="auto"/>
+              <w:rPr>
+                <w:rFonts w:ascii="Calibri" w:eastAsia="Times New Roman" w:hAnsi="Calibri" w:cs="Calibri"/>
+                <w:color w:val="000000"/>
+                <w:lang w:val="en-US"/>
+              </w:rPr>
+            </w:pPr>
+            <w:proofErr w:type="spellStart"/>
+            <w:r>
+              <w:rPr>
+                <w:rFonts w:ascii="Calibri" w:eastAsia="Times New Roman" w:hAnsi="Calibri" w:cs="Calibri"/>
+                <w:color w:val="000000"/>
+                <w:lang w:val="en-US"/>
+              </w:rPr>
+              <w:t>Kasir</w:t>
+            </w:r>
+            <w:proofErr w:type="spellEnd"/>
+          </w:p>
+        </w:tc>
+        <w:tc>
+          <w:tcPr>
+            <w:tcW w:w="1400" w:type="dxa"/>
+            <w:tcBorders>
+              <w:top w:val="nil"/>
+              <w:left w:val="nil"/>
+              <w:bottom w:val="single" w:sz="4" w:space="0" w:color="auto"/>
+              <w:right w:val="single" w:sz="4" w:space="0" w:color="auto"/>
+            </w:tcBorders>
+            <w:shd w:val="clear" w:color="auto" w:fill="auto"/>
+            <w:noWrap/>
+            <w:vAlign w:val="bottom"/>
+            <w:hideMark/>
+          </w:tcPr>
+          <w:p>
+            <w:pPr>
+              <w:spacing w:line="240" w:lineRule="auto"/>
+              <w:rPr>
+                <w:rFonts w:ascii="Calibri" w:eastAsia="Times New Roman" w:hAnsi="Calibri" w:cs="Calibri"/>
+                <w:color w:val="000000"/>
+                <w:lang w:val="en-US"/>
+              </w:rPr>
+            </w:pPr>
+            <w:proofErr w:type="spellStart"/>
+            <w:r>
+              <w:rPr>
+                <w:rFonts w:ascii="Calibri" w:eastAsia="Times New Roman" w:hAnsi="Calibri" w:cs="Calibri"/>
+                <w:color w:val="000000"/>
+                <w:lang w:val="en-US"/>
+              </w:rPr>
+              <w:t>kasir</w:t>
+            </w:r>
+            <w:proofErr w:type="spellEnd"/>
+          </w:p>
+        </w:tc>
+        <w:tc>
+          <w:tcPr>
+            <w:tcW w:w="1840" w:type="dxa"/>
+            <w:tcBorders>
+              <w:top w:val="nil"/>
+              <w:left w:val="nil"/>
+              <w:bottom w:val="single" w:sz="4" w:space="0" w:color="auto"/>
+              <w:right w:val="single" w:sz="4" w:space="0" w:color="auto"/>
+            </w:tcBorders>
+            <w:shd w:val="clear" w:color="auto" w:fill="auto"/>
+            <w:noWrap/>
+            <w:vAlign w:val="bottom"/>
+            <w:hideMark/>
+          </w:tcPr>
+          <w:p>
+            <w:pPr>
+              <w:spacing w:line="240" w:lineRule="auto"/>
+              <w:rPr>
+                <w:rFonts w:ascii="Calibri" w:eastAsia="Times New Roman" w:hAnsi="Calibri" w:cs="Calibri"/>
+                <w:color w:val="000000"/>
+                <w:lang w:val="en-US"/>
+              </w:rPr>
+            </w:pPr>
+            <w:r>
+              <w:rPr>
+                <w:rFonts w:ascii="Calibri" w:eastAsia="Times New Roman" w:hAnsi="Calibri" w:cs="Calibri"/>
+                <w:color w:val="000000"/>
+                <w:lang w:val="en-US"/>
+              </w:rPr>
+              <w:t xml:space="preserve">icon </w:t>
+            </w:r>
+            <w:proofErr w:type="spellStart"/>
+            <w:r>
+              <w:rPr>
+                <w:rFonts w:ascii="Calibri" w:eastAsia="Times New Roman" w:hAnsi="Calibri" w:cs="Calibri"/>
+                <w:color w:val="000000"/>
+                <w:lang w:val="en-US"/>
+              </w:rPr>
+              <w:t>kasir</w:t>
+            </w:r>
+            <w:proofErr w:type="spellEnd"/>
+          </w:p>
+        </w:tc>
+      </w:tr>
+      <w:tr>
+        <w:trPr>
+          <w:trHeight w:val="300"/>
+        </w:trPr>
+        <w:tc>
+          <w:tcPr>
+            <w:tcW w:w="960" w:type="dxa"/>
+            <w:tcBorders>
+              <w:top w:val="nil"/>
+              <w:left w:val="single" w:sz="4" w:space="0" w:color="auto"/>
+              <w:bottom w:val="single" w:sz="4" w:space="0" w:color="auto"/>
+              <w:right w:val="single" w:sz="4" w:space="0" w:color="auto"/>
+            </w:tcBorders>
+            <w:shd w:val="clear" w:color="auto" w:fill="auto"/>
+            <w:noWrap/>
+            <w:vAlign w:val="bottom"/>
+            <w:hideMark/>
+          </w:tcPr>
+          <w:p>
+            <w:pPr>
+              <w:spacing w:line="240" w:lineRule="auto"/>
+              <w:jc w:val="center"/>
+              <w:rPr>
+                <w:rFonts w:ascii="Calibri" w:eastAsia="Times New Roman" w:hAnsi="Calibri" w:cs="Calibri"/>
+                <w:color w:val="000000"/>
+                <w:lang w:val="en-US"/>
+              </w:rPr>
+            </w:pPr>
+            <w:r>
+              <w:rPr>
+                <w:rFonts w:ascii="Calibri" w:eastAsia="Times New Roman" w:hAnsi="Calibri" w:cs="Calibri"/>
+                <w:color w:val="000000"/>
+                <w:lang w:val="en-US"/>
+              </w:rPr>
+              <w:t>3</w:t>
+            </w:r>
+          </w:p>
+        </w:tc>
+        <w:tc>
+          <w:tcPr>
+            <w:tcW w:w="1840" w:type="dxa"/>
+            <w:tcBorders>
+              <w:top w:val="nil"/>
+              <w:left w:val="nil"/>
+              <w:bottom w:val="single" w:sz="4" w:space="0" w:color="auto"/>
+              <w:right w:val="single" w:sz="4" w:space="0" w:color="auto"/>
+            </w:tcBorders>
+            <w:shd w:val="clear" w:color="auto" w:fill="auto"/>
+            <w:noWrap/>
+            <w:vAlign w:val="bottom"/>
+            <w:hideMark/>
+          </w:tcPr>
+          <w:p>
+            <w:pPr>
+              <w:spacing w:line="240" w:lineRule="auto"/>
+              <w:rPr>
+                <w:rFonts w:ascii="Calibri" w:eastAsia="Times New Roman" w:hAnsi="Calibri" w:cs="Calibri"/>
+                <w:color w:val="000000"/>
+                <w:lang w:val="en-US"/>
+              </w:rPr>
+            </w:pPr>
+            <w:r>
+              <w:rPr>
+                <w:rFonts w:ascii="Calibri" w:eastAsia="Times New Roman" w:hAnsi="Calibri" w:cs="Calibri"/>
+                <w:color w:val="000000"/>
+                <w:lang w:val="en-US"/>
+              </w:rPr>
+              <w:t>admin</w:t>
+            </w:r>
+          </w:p>
+        </w:tc>
+        <w:tc>
+          <w:tcPr>
+            <w:tcW w:w="1540" w:type="dxa"/>
+            <w:tcBorders>
+              <w:top w:val="nil"/>
+              <w:left w:val="nil"/>
+              <w:bottom w:val="single" w:sz="4" w:space="0" w:color="auto"/>
+              <w:right w:val="single" w:sz="4" w:space="0" w:color="auto"/>
+            </w:tcBorders>
+            <w:shd w:val="clear" w:color="auto" w:fill="auto"/>
+            <w:noWrap/>
+            <w:vAlign w:val="bottom"/>
+            <w:hideMark/>
+          </w:tcPr>
+          <w:p>
+            <w:pPr>
+              <w:spacing w:line="240" w:lineRule="auto"/>
+              <w:rPr>
+                <w:rFonts w:ascii="Calibri" w:eastAsia="Times New Roman" w:hAnsi="Calibri" w:cs="Calibri"/>
+                <w:color w:val="000000"/>
+                <w:lang w:val="en-US"/>
+              </w:rPr>
+            </w:pPr>
+            <w:r>
+              <w:rPr>
+                <w:rFonts w:ascii="Calibri" w:eastAsia="Times New Roman" w:hAnsi="Calibri" w:cs="Calibri"/>
+                <w:color w:val="000000"/>
+                <w:lang w:val="en-US"/>
+              </w:rPr>
+              <w:t xml:space="preserve">Data </w:t>
+            </w:r>
+            <w:proofErr w:type="spellStart"/>
+            <w:r>
+              <w:rPr>
+                <w:rFonts w:ascii="Calibri" w:eastAsia="Times New Roman" w:hAnsi="Calibri" w:cs="Calibri"/>
+                <w:color w:val="000000"/>
+                <w:lang w:val="en-US"/>
+              </w:rPr>
+              <w:t>Karyawan</w:t>
+            </w:r>
+            <w:proofErr w:type="spellEnd"/>
+          </w:p>
+        </w:tc>
+        <w:tc>
+          <w:tcPr>
+            <w:tcW w:w="1400" w:type="dxa"/>
+            <w:tcBorders>
+              <w:top w:val="nil"/>
+              <w:left w:val="nil"/>
+              <w:bottom w:val="single" w:sz="4" w:space="0" w:color="auto"/>
+              <w:right w:val="single" w:sz="4" w:space="0" w:color="auto"/>
+            </w:tcBorders>
+            <w:shd w:val="clear" w:color="auto" w:fill="auto"/>
+            <w:noWrap/>
+            <w:vAlign w:val="bottom"/>
+            <w:hideMark/>
+          </w:tcPr>
+          <w:p>
+            <w:pPr>
+              <w:spacing w:line="240" w:lineRule="auto"/>
+              <w:rPr>
+                <w:rFonts w:ascii="Calibri" w:eastAsia="Times New Roman" w:hAnsi="Calibri" w:cs="Calibri"/>
+                <w:color w:val="000000"/>
+                <w:lang w:val="en-US"/>
+              </w:rPr>
+            </w:pPr>
+            <w:r>
+              <w:rPr>
+                <w:rFonts w:ascii="Calibri" w:eastAsia="Times New Roman" w:hAnsi="Calibri" w:cs="Calibri"/>
+                <w:color w:val="000000"/>
+                <w:lang w:val="en-US"/>
+              </w:rPr>
+              <w:t>d-</w:t>
+            </w:r>
+            <w:proofErr w:type="spellStart"/>
+            <w:r>
+              <w:rPr>
+                <w:rFonts w:ascii="Calibri" w:eastAsia="Times New Roman" w:hAnsi="Calibri" w:cs="Calibri"/>
+                <w:color w:val="000000"/>
+                <w:lang w:val="en-US"/>
+              </w:rPr>
+              <w:t>karyawan</w:t>
+            </w:r>
+            <w:proofErr w:type="spellEnd"/>
+          </w:p>
+        </w:tc>
+        <w:tc>
+          <w:tcPr>
+            <w:tcW w:w="1840" w:type="dxa"/>
+            <w:tcBorders>
+              <w:top w:val="nil"/>
+              <w:left w:val="nil"/>
+              <w:bottom w:val="single" w:sz="4" w:space="0" w:color="auto"/>
+              <w:right w:val="single" w:sz="4" w:space="0" w:color="auto"/>
+            </w:tcBorders>
+            <w:shd w:val="clear" w:color="auto" w:fill="auto"/>
+            <w:noWrap/>
+            <w:vAlign w:val="bottom"/>
+            <w:hideMark/>
+          </w:tcPr>
+          <w:p>
+            <w:pPr>
+              <w:spacing w:line="240" w:lineRule="auto"/>
+              <w:rPr>
+                <w:rFonts w:ascii="Calibri" w:eastAsia="Times New Roman" w:hAnsi="Calibri" w:cs="Calibri"/>
+                <w:color w:val="000000"/>
+                <w:lang w:val="en-US"/>
+              </w:rPr>
+            </w:pPr>
+            <w:r>
+              <w:rPr>
+                <w:rFonts w:ascii="Calibri" w:eastAsia="Times New Roman" w:hAnsi="Calibri" w:cs="Calibri"/>
+                <w:color w:val="000000"/>
+                <w:lang w:val="en-US"/>
+              </w:rPr>
+              <w:t xml:space="preserve">icon </w:t>
+            </w:r>
+            <w:proofErr w:type="spellStart"/>
+            <w:r>
+              <w:rPr>
+                <w:rFonts w:ascii="Calibri" w:eastAsia="Times New Roman" w:hAnsi="Calibri" w:cs="Calibri"/>
+                <w:color w:val="000000"/>
+                <w:lang w:val="en-US"/>
+              </w:rPr>
+              <w:t>karyawan</w:t>
+            </w:r>
+            <w:proofErr w:type="spellEnd"/>
+          </w:p>
+        </w:tc>
+      </w:tr>
+      <w:tr>
+        <w:trPr>
+          <w:trHeight w:val="300"/>
+        </w:trPr>
+        <w:tc>
+          <w:tcPr>
+            <w:tcW w:w="960" w:type="dxa"/>
+            <w:tcBorders>
+              <w:top w:val="nil"/>
+              <w:left w:val="single" w:sz="4" w:space="0" w:color="auto"/>
+              <w:bottom w:val="single" w:sz="4" w:space="0" w:color="auto"/>
+              <w:right w:val="single" w:sz="4" w:space="0" w:color="auto"/>
+            </w:tcBorders>
+            <w:shd w:val="clear" w:color="auto" w:fill="auto"/>
+            <w:noWrap/>
+            <w:vAlign w:val="bottom"/>
+            <w:hideMark/>
+          </w:tcPr>
+          <w:p>
+            <w:pPr>
+              <w:spacing w:line="240" w:lineRule="auto"/>
+              <w:jc w:val="center"/>
+              <w:rPr>
+                <w:rFonts w:ascii="Calibri" w:eastAsia="Times New Roman" w:hAnsi="Calibri" w:cs="Calibri"/>
+                <w:color w:val="000000"/>
+                <w:lang w:val="en-US"/>
+              </w:rPr>
+            </w:pPr>
+            <w:r>
+              <w:rPr>
+                <w:rFonts w:ascii="Calibri" w:eastAsia="Times New Roman" w:hAnsi="Calibri" w:cs="Calibri"/>
+                <w:color w:val="000000"/>
+                <w:lang w:val="en-US"/>
+              </w:rPr>
+              <w:t>4</w:t>
+            </w:r>
+          </w:p>
+        </w:tc>
+        <w:tc>
+          <w:tcPr>
+            <w:tcW w:w="1840" w:type="dxa"/>
+            <w:tcBorders>
+              <w:top w:val="nil"/>
+              <w:left w:val="nil"/>
+              <w:bottom w:val="single" w:sz="4" w:space="0" w:color="auto"/>
+              <w:right w:val="single" w:sz="4" w:space="0" w:color="auto"/>
+            </w:tcBorders>
+            <w:shd w:val="clear" w:color="auto" w:fill="auto"/>
+            <w:noWrap/>
+            <w:vAlign w:val="bottom"/>
+            <w:hideMark/>
+          </w:tcPr>
+          <w:p>
+            <w:pPr>
+              <w:spacing w:line="240" w:lineRule="auto"/>
+              <w:rPr>
+                <w:rFonts w:ascii="Calibri" w:eastAsia="Times New Roman" w:hAnsi="Calibri" w:cs="Calibri"/>
+                <w:color w:val="000000"/>
+                <w:lang w:val="en-US"/>
+              </w:rPr>
+            </w:pPr>
+            <w:r>
+              <w:rPr>
+                <w:rFonts w:ascii="Calibri" w:eastAsia="Times New Roman" w:hAnsi="Calibri" w:cs="Calibri"/>
+                <w:color w:val="000000"/>
+                <w:lang w:val="en-US"/>
+              </w:rPr>
+              <w:t>admin</w:t>
+            </w:r>
+          </w:p>
+        </w:tc>
+        <w:tc>
+          <w:tcPr>
+            <w:tcW w:w="1540" w:type="dxa"/>
+            <w:tcBorders>
+              <w:top w:val="nil"/>
+              <w:left w:val="nil"/>
+              <w:bottom w:val="single" w:sz="4" w:space="0" w:color="auto"/>
+              <w:right w:val="single" w:sz="4" w:space="0" w:color="auto"/>
+            </w:tcBorders>
+            <w:shd w:val="clear" w:color="auto" w:fill="auto"/>
+            <w:noWrap/>
+            <w:vAlign w:val="bottom"/>
+            <w:hideMark/>
+          </w:tcPr>
+          <w:p>
+            <w:pPr>
+              <w:spacing w:line="240" w:lineRule="auto"/>
+              <w:rPr>
+                <w:rFonts w:ascii="Calibri" w:eastAsia="Times New Roman" w:hAnsi="Calibri" w:cs="Calibri"/>
+                <w:color w:val="000000"/>
+                <w:lang w:val="en-US"/>
+              </w:rPr>
+            </w:pPr>
+            <w:r>
+              <w:rPr>
+                <w:rFonts w:ascii="Calibri" w:eastAsia="Times New Roman" w:hAnsi="Calibri" w:cs="Calibri"/>
+                <w:color w:val="000000"/>
+                <w:lang w:val="en-US"/>
+              </w:rPr>
+              <w:t xml:space="preserve">Data </w:t>
+            </w:r>
+            <w:proofErr w:type="spellStart"/>
+            <w:r>
+              <w:rPr>
+                <w:rFonts w:ascii="Calibri" w:eastAsia="Times New Roman" w:hAnsi="Calibri" w:cs="Calibri"/>
+                <w:color w:val="000000"/>
+                <w:lang w:val="en-US"/>
+              </w:rPr>
+              <w:t>Absensi</w:t>
+            </w:r>
+            <w:proofErr w:type="spellEnd"/>
+          </w:p>
+        </w:tc>
+        <w:tc>
+          <w:tcPr>
+            <w:tcW w:w="1400" w:type="dxa"/>
+            <w:tcBorders>
+              <w:top w:val="nil"/>
+              <w:left w:val="nil"/>
+              <w:bottom w:val="single" w:sz="4" w:space="0" w:color="auto"/>
+              <w:right w:val="single" w:sz="4" w:space="0" w:color="auto"/>
+            </w:tcBorders>
+            <w:shd w:val="clear" w:color="auto" w:fill="auto"/>
+            <w:noWrap/>
+            <w:vAlign w:val="bottom"/>
+            <w:hideMark/>
+          </w:tcPr>
+          <w:p>
+            <w:pPr>
+              <w:spacing w:line="240" w:lineRule="auto"/>
+              <w:rPr>
+                <w:rFonts w:ascii="Calibri" w:eastAsia="Times New Roman" w:hAnsi="Calibri" w:cs="Calibri"/>
+                <w:color w:val="000000"/>
+                <w:lang w:val="en-US"/>
+              </w:rPr>
+            </w:pPr>
+            <w:r>
+              <w:rPr>
+                <w:rFonts w:ascii="Calibri" w:eastAsia="Times New Roman" w:hAnsi="Calibri" w:cs="Calibri"/>
+                <w:color w:val="000000"/>
+                <w:lang w:val="en-US"/>
+              </w:rPr>
+              <w:t>d-</w:t>
+            </w:r>
+            <w:proofErr w:type="spellStart"/>
+            <w:r>
+              <w:rPr>
+                <w:rFonts w:ascii="Calibri" w:eastAsia="Times New Roman" w:hAnsi="Calibri" w:cs="Calibri"/>
+                <w:color w:val="000000"/>
+                <w:lang w:val="en-US"/>
+              </w:rPr>
+              <w:t>absensi</w:t>
+            </w:r>
+            <w:proofErr w:type="spellEnd"/>
+          </w:p>
+        </w:tc>
+        <w:tc>
+          <w:tcPr>
+            <w:tcW w:w="1840" w:type="dxa"/>
+            <w:tcBorders>
+              <w:top w:val="nil"/>
+              <w:left w:val="nil"/>
+              <w:bottom w:val="single" w:sz="4" w:space="0" w:color="auto"/>
+              <w:right w:val="single" w:sz="4" w:space="0" w:color="auto"/>
+            </w:tcBorders>
+            <w:shd w:val="clear" w:color="auto" w:fill="auto"/>
+            <w:noWrap/>
+            <w:vAlign w:val="bottom"/>
+            <w:hideMark/>
+          </w:tcPr>
+          <w:p>
+            <w:pPr>
+              <w:spacing w:line="240" w:lineRule="auto"/>
+              <w:rPr>
+                <w:rFonts w:ascii="Calibri" w:eastAsia="Times New Roman" w:hAnsi="Calibri" w:cs="Calibri"/>
+                <w:color w:val="000000"/>
+                <w:lang w:val="en-US"/>
+              </w:rPr>
+            </w:pPr>
+            <w:r>
+              <w:rPr>
+                <w:rFonts w:ascii="Calibri" w:eastAsia="Times New Roman" w:hAnsi="Calibri" w:cs="Calibri"/>
+                <w:color w:val="000000"/>
+                <w:lang w:val="en-US"/>
+              </w:rPr>
+              <w:t xml:space="preserve">icon </w:t>
+            </w:r>
+            <w:proofErr w:type="spellStart"/>
+            <w:r>
+              <w:rPr>
+                <w:rFonts w:ascii="Calibri" w:eastAsia="Times New Roman" w:hAnsi="Calibri" w:cs="Calibri"/>
+                <w:color w:val="000000"/>
+                <w:lang w:val="en-US"/>
+              </w:rPr>
+              <w:t>absensi</w:t>
+            </w:r>
+            <w:proofErr w:type="spellEnd"/>
+          </w:p>
+        </w:tc>
+      </w:tr>
+      <w:tr>
+        <w:trPr>
+          <w:trHeight w:val="300"/>
+        </w:trPr>
+        <w:tc>
+          <w:tcPr>
+            <w:tcW w:w="960" w:type="dxa"/>
+            <w:tcBorders>
+              <w:top w:val="nil"/>
+              <w:left w:val="single" w:sz="4" w:space="0" w:color="auto"/>
+              <w:bottom w:val="single" w:sz="4" w:space="0" w:color="auto"/>
+              <w:right w:val="single" w:sz="4" w:space="0" w:color="auto"/>
+            </w:tcBorders>
+            <w:shd w:val="clear" w:color="auto" w:fill="auto"/>
+            <w:noWrap/>
+            <w:vAlign w:val="bottom"/>
+            <w:hideMark/>
+          </w:tcPr>
+          <w:p>
+            <w:pPr>
+              <w:spacing w:line="240" w:lineRule="auto"/>
+              <w:jc w:val="center"/>
+              <w:rPr>
+                <w:rFonts w:ascii="Calibri" w:eastAsia="Times New Roman" w:hAnsi="Calibri" w:cs="Calibri"/>
+                <w:color w:val="000000"/>
+                <w:lang w:val="en-US"/>
+              </w:rPr>
+            </w:pPr>
+            <w:r>
+              <w:rPr>
+                <w:rFonts w:ascii="Calibri" w:eastAsia="Times New Roman" w:hAnsi="Calibri" w:cs="Calibri"/>
+                <w:color w:val="000000"/>
+                <w:lang w:val="en-US"/>
+              </w:rPr>
+              <w:t>5</w:t>
+            </w:r>
+          </w:p>
+        </w:tc>
+        <w:tc>
+          <w:tcPr>
+            <w:tcW w:w="1840" w:type="dxa"/>
+            <w:tcBorders>
+              <w:top w:val="nil"/>
+              <w:left w:val="nil"/>
+              <w:bottom w:val="single" w:sz="4" w:space="0" w:color="auto"/>
+              <w:right w:val="single" w:sz="4" w:space="0" w:color="auto"/>
+            </w:tcBorders>
+            <w:shd w:val="clear" w:color="auto" w:fill="auto"/>
+            <w:noWrap/>
+            <w:vAlign w:val="bottom"/>
+            <w:hideMark/>
+          </w:tcPr>
+          <w:p>
+            <w:pPr>
+              <w:spacing w:line="240" w:lineRule="auto"/>
+              <w:rPr>
+                <w:rFonts w:ascii="Calibri" w:eastAsia="Times New Roman" w:hAnsi="Calibri" w:cs="Calibri"/>
+                <w:color w:val="000000"/>
+                <w:lang w:val="en-US"/>
+              </w:rPr>
+            </w:pPr>
+            <w:r>
+              <w:rPr>
+                <w:rFonts w:ascii="Calibri" w:eastAsia="Times New Roman" w:hAnsi="Calibri" w:cs="Calibri"/>
+                <w:color w:val="000000"/>
+                <w:lang w:val="en-US"/>
+              </w:rPr>
+              <w:t>admin</w:t>
+            </w:r>
+          </w:p>
+        </w:tc>
+        <w:tc>
+          <w:tcPr>
+            <w:tcW w:w="1540" w:type="dxa"/>
+            <w:tcBorders>
+              <w:top w:val="nil"/>
+              <w:left w:val="nil"/>
+              <w:bottom w:val="single" w:sz="4" w:space="0" w:color="auto"/>
+              <w:right w:val="single" w:sz="4" w:space="0" w:color="auto"/>
+            </w:tcBorders>
+            <w:shd w:val="clear" w:color="auto" w:fill="auto"/>
+            <w:noWrap/>
+            <w:vAlign w:val="bottom"/>
+            <w:hideMark/>
+          </w:tcPr>
+          <w:p>
+            <w:pPr>
+              <w:spacing w:line="240" w:lineRule="auto"/>
+              <w:rPr>
+                <w:rFonts w:ascii="Calibri" w:eastAsia="Times New Roman" w:hAnsi="Calibri" w:cs="Calibri"/>
+                <w:color w:val="000000"/>
+                <w:lang w:val="en-US"/>
+              </w:rPr>
+            </w:pPr>
+            <w:r>
+              <w:rPr>
+                <w:rFonts w:ascii="Calibri" w:eastAsia="Times New Roman" w:hAnsi="Calibri" w:cs="Calibri"/>
+                <w:color w:val="000000"/>
+                <w:lang w:val="en-US"/>
+              </w:rPr>
+              <w:t xml:space="preserve">Data </w:t>
+            </w:r>
+            <w:proofErr w:type="spellStart"/>
+            <w:r>
+              <w:rPr>
+                <w:rFonts w:ascii="Calibri" w:eastAsia="Times New Roman" w:hAnsi="Calibri" w:cs="Calibri"/>
+                <w:color w:val="000000"/>
+                <w:lang w:val="en-US"/>
+              </w:rPr>
+              <w:t>Keuangan</w:t>
+            </w:r>
+            <w:proofErr w:type="spellEnd"/>
+          </w:p>
+        </w:tc>
+        <w:tc>
+          <w:tcPr>
+            <w:tcW w:w="1400" w:type="dxa"/>
+            <w:tcBorders>
+              <w:top w:val="nil"/>
+              <w:left w:val="nil"/>
+              <w:bottom w:val="single" w:sz="4" w:space="0" w:color="auto"/>
+              <w:right w:val="single" w:sz="4" w:space="0" w:color="auto"/>
+            </w:tcBorders>
+            <w:shd w:val="clear" w:color="auto" w:fill="auto"/>
+            <w:noWrap/>
+            <w:vAlign w:val="bottom"/>
+            <w:hideMark/>
+          </w:tcPr>
+          <w:p>
+            <w:pPr>
+              <w:spacing w:line="240" w:lineRule="auto"/>
+              <w:rPr>
+                <w:rFonts w:ascii="Calibri" w:eastAsia="Times New Roman" w:hAnsi="Calibri" w:cs="Calibri"/>
+                <w:color w:val="000000"/>
+                <w:lang w:val="en-US"/>
+              </w:rPr>
+            </w:pPr>
+            <w:r>
+              <w:rPr>
+                <w:rFonts w:ascii="Calibri" w:eastAsia="Times New Roman" w:hAnsi="Calibri" w:cs="Calibri"/>
+                <w:color w:val="000000"/>
+                <w:lang w:val="en-US"/>
+              </w:rPr>
+              <w:t>d-</w:t>
+            </w:r>
+            <w:proofErr w:type="spellStart"/>
+            <w:r>
+              <w:rPr>
+                <w:rFonts w:ascii="Calibri" w:eastAsia="Times New Roman" w:hAnsi="Calibri" w:cs="Calibri"/>
+                <w:color w:val="000000"/>
+                <w:lang w:val="en-US"/>
+              </w:rPr>
+              <w:t>keuangan</w:t>
+            </w:r>
+            <w:proofErr w:type="spellEnd"/>
+          </w:p>
+        </w:tc>
+        <w:tc>
+          <w:tcPr>
+            <w:tcW w:w="1840" w:type="dxa"/>
+            <w:tcBorders>
+              <w:top w:val="nil"/>
+              <w:left w:val="nil"/>
+              <w:bottom w:val="single" w:sz="4" w:space="0" w:color="auto"/>
+              <w:right w:val="single" w:sz="4" w:space="0" w:color="auto"/>
+            </w:tcBorders>
+            <w:shd w:val="clear" w:color="auto" w:fill="auto"/>
+            <w:noWrap/>
+            <w:vAlign w:val="bottom"/>
+            <w:hideMark/>
+          </w:tcPr>
+          <w:p>
+            <w:pPr>
+              <w:spacing w:line="240" w:lineRule="auto"/>
+              <w:rPr>
+                <w:rFonts w:ascii="Calibri" w:eastAsia="Times New Roman" w:hAnsi="Calibri" w:cs="Calibri"/>
+                <w:color w:val="000000"/>
+                <w:lang w:val="en-US"/>
+              </w:rPr>
+            </w:pPr>
+            <w:r>
+              <w:rPr>
+                <w:rFonts w:ascii="Calibri" w:eastAsia="Times New Roman" w:hAnsi="Calibri" w:cs="Calibri"/>
+                <w:color w:val="000000"/>
+                <w:lang w:val="en-US"/>
+              </w:rPr>
+              <w:t xml:space="preserve">icon </w:t>
+            </w:r>
+            <w:proofErr w:type="spellStart"/>
+            <w:r>
+              <w:rPr>
+                <w:rFonts w:ascii="Calibri" w:eastAsia="Times New Roman" w:hAnsi="Calibri" w:cs="Calibri"/>
+                <w:color w:val="000000"/>
+                <w:lang w:val="en-US"/>
+              </w:rPr>
+              <w:t>keuangan</w:t>
+            </w:r>
+            <w:proofErr w:type="spellEnd"/>
+          </w:p>
+        </w:tc>
+      </w:tr>
+      <w:tr>
+        <w:trPr>
+          <w:trHeight w:val="555"/>
+        </w:trPr>
+        <w:tc>
+          <w:tcPr>
+            <w:tcW w:w="960" w:type="dxa"/>
+            <w:tcBorders>
+              <w:top w:val="nil"/>
+              <w:left w:val="single" w:sz="4" w:space="0" w:color="auto"/>
+              <w:bottom w:val="single" w:sz="4" w:space="0" w:color="auto"/>
+              <w:right w:val="single" w:sz="4" w:space="0" w:color="auto"/>
+            </w:tcBorders>
+            <w:shd w:val="clear" w:color="auto" w:fill="auto"/>
+            <w:noWrap/>
+            <w:vAlign w:val="bottom"/>
+            <w:hideMark/>
+          </w:tcPr>
+          <w:p>
+            <w:pPr>
+              <w:spacing w:line="240" w:lineRule="auto"/>
+              <w:jc w:val="center"/>
+              <w:rPr>
+                <w:rFonts w:ascii="Calibri" w:eastAsia="Times New Roman" w:hAnsi="Calibri" w:cs="Calibri"/>
+                <w:color w:val="000000"/>
+                <w:lang w:val="en-US"/>
+              </w:rPr>
+            </w:pPr>
+            <w:r>
+              <w:rPr>
+                <w:rFonts w:ascii="Calibri" w:eastAsia="Times New Roman" w:hAnsi="Calibri" w:cs="Calibri"/>
+                <w:color w:val="000000"/>
+                <w:lang w:val="en-US"/>
+              </w:rPr>
+              <w:t>6</w:t>
+            </w:r>
+          </w:p>
+        </w:tc>
+        <w:tc>
+          <w:tcPr>
+            <w:tcW w:w="1840" w:type="dxa"/>
+            <w:tcBorders>
+              <w:top w:val="nil"/>
+              <w:left w:val="nil"/>
+              <w:bottom w:val="single" w:sz="4" w:space="0" w:color="auto"/>
+              <w:right w:val="single" w:sz="4" w:space="0" w:color="auto"/>
+            </w:tcBorders>
+            <w:shd w:val="clear" w:color="auto" w:fill="auto"/>
+            <w:noWrap/>
+            <w:vAlign w:val="bottom"/>
+            <w:hideMark/>
+          </w:tcPr>
+          <w:p>
+            <w:pPr>
+              <w:spacing w:line="240" w:lineRule="auto"/>
+              <w:rPr>
+                <w:rFonts w:ascii="Calibri" w:eastAsia="Times New Roman" w:hAnsi="Calibri" w:cs="Calibri"/>
+                <w:color w:val="000000"/>
+                <w:lang w:val="en-US"/>
+              </w:rPr>
+            </w:pPr>
+            <w:r>
+              <w:rPr>
+                <w:rFonts w:ascii="Calibri" w:eastAsia="Times New Roman" w:hAnsi="Calibri" w:cs="Calibri"/>
+                <w:color w:val="000000"/>
+                <w:lang w:val="en-US"/>
+              </w:rPr>
+              <w:t>admin</w:t>
+            </w:r>
+          </w:p>
+        </w:tc>
+        <w:tc>
+          <w:tcPr>
+            <w:tcW w:w="1540" w:type="dxa"/>
+            <w:tcBorders>
+              <w:top w:val="nil"/>
+              <w:left w:val="nil"/>
+              <w:bottom w:val="single" w:sz="4" w:space="0" w:color="auto"/>
+              <w:right w:val="single" w:sz="4" w:space="0" w:color="auto"/>
+            </w:tcBorders>
+            <w:shd w:val="clear" w:color="auto" w:fill="auto"/>
+            <w:vAlign w:val="bottom"/>
+            <w:hideMark/>
+          </w:tcPr>
+          <w:p>
+            <w:pPr>
+              <w:spacing w:line="240" w:lineRule="auto"/>
+              <w:rPr>
+                <w:rFonts w:ascii="Calibri" w:eastAsia="Times New Roman" w:hAnsi="Calibri" w:cs="Calibri"/>
+                <w:color w:val="000000"/>
+                <w:lang w:val="en-US"/>
+              </w:rPr>
+            </w:pPr>
+            <w:r>
+              <w:rPr>
+                <w:rFonts w:ascii="Calibri" w:eastAsia="Times New Roman" w:hAnsi="Calibri" w:cs="Calibri"/>
+                <w:color w:val="000000"/>
+                <w:lang w:val="en-US"/>
+              </w:rPr>
+              <w:t xml:space="preserve">Data </w:t>
+            </w:r>
+            <w:proofErr w:type="spellStart"/>
+            <w:r>
+              <w:rPr>
+                <w:rFonts w:ascii="Calibri" w:eastAsia="Times New Roman" w:hAnsi="Calibri" w:cs="Calibri"/>
+                <w:color w:val="000000"/>
+                <w:lang w:val="en-US"/>
+              </w:rPr>
+              <w:t>Penjualan</w:t>
+            </w:r>
+            <w:proofErr w:type="spellEnd"/>
+            <w:r>
+              <w:rPr>
+                <w:rFonts w:ascii="Calibri" w:eastAsia="Times New Roman" w:hAnsi="Calibri" w:cs="Calibri"/>
+                <w:color w:val="000000"/>
+                <w:lang w:val="en-US"/>
+              </w:rPr>
+              <w:t xml:space="preserve"> </w:t>
+            </w:r>
+            <w:proofErr w:type="spellStart"/>
+            <w:r>
+              <w:rPr>
+                <w:rFonts w:ascii="Calibri" w:eastAsia="Times New Roman" w:hAnsi="Calibri" w:cs="Calibri"/>
+                <w:color w:val="000000"/>
+                <w:lang w:val="en-US"/>
+              </w:rPr>
+              <w:t>dan</w:t>
+            </w:r>
+            <w:proofErr w:type="spellEnd"/>
+            <w:r>
+              <w:rPr>
+                <w:rFonts w:ascii="Calibri" w:eastAsia="Times New Roman" w:hAnsi="Calibri" w:cs="Calibri"/>
+                <w:color w:val="000000"/>
+                <w:lang w:val="en-US"/>
+              </w:rPr>
+              <w:t xml:space="preserve"> </w:t>
+            </w:r>
+            <w:proofErr w:type="spellStart"/>
+            <w:r>
+              <w:rPr>
+                <w:rFonts w:ascii="Calibri" w:eastAsia="Times New Roman" w:hAnsi="Calibri" w:cs="Calibri"/>
+                <w:color w:val="000000"/>
+                <w:lang w:val="en-US"/>
+              </w:rPr>
+              <w:t>Pembelian</w:t>
+            </w:r>
+            <w:proofErr w:type="spellEnd"/>
+          </w:p>
+        </w:tc>
+        <w:tc>
+          <w:tcPr>
+            <w:tcW w:w="1400" w:type="dxa"/>
+            <w:tcBorders>
+              <w:top w:val="nil"/>
+              <w:left w:val="nil"/>
+              <w:bottom w:val="single" w:sz="4" w:space="0" w:color="auto"/>
+              <w:right w:val="single" w:sz="4" w:space="0" w:color="auto"/>
+            </w:tcBorders>
+            <w:shd w:val="clear" w:color="auto" w:fill="auto"/>
+            <w:noWrap/>
+            <w:vAlign w:val="bottom"/>
+            <w:hideMark/>
+          </w:tcPr>
+          <w:p>
+            <w:pPr>
+              <w:spacing w:line="240" w:lineRule="auto"/>
+              <w:rPr>
+                <w:rFonts w:ascii="Calibri" w:eastAsia="Times New Roman" w:hAnsi="Calibri" w:cs="Calibri"/>
+                <w:color w:val="000000"/>
+                <w:lang w:val="en-US"/>
+              </w:rPr>
+            </w:pPr>
+            <w:r>
+              <w:rPr>
+                <w:rFonts w:ascii="Calibri" w:eastAsia="Times New Roman" w:hAnsi="Calibri" w:cs="Calibri"/>
+                <w:color w:val="000000"/>
+                <w:lang w:val="en-US"/>
+              </w:rPr>
+              <w:t>d-</w:t>
+            </w:r>
+            <w:proofErr w:type="spellStart"/>
+            <w:r>
+              <w:rPr>
+                <w:rFonts w:ascii="Calibri" w:eastAsia="Times New Roman" w:hAnsi="Calibri" w:cs="Calibri"/>
+                <w:color w:val="000000"/>
+                <w:lang w:val="en-US"/>
+              </w:rPr>
+              <w:t>penjualan</w:t>
+            </w:r>
+            <w:proofErr w:type="spellEnd"/>
+          </w:p>
+        </w:tc>
+        <w:tc>
+          <w:tcPr>
+            <w:tcW w:w="1840" w:type="dxa"/>
+            <w:tcBorders>
+              <w:top w:val="nil"/>
+              <w:left w:val="nil"/>
+              <w:bottom w:val="single" w:sz="4" w:space="0" w:color="auto"/>
+              <w:right w:val="single" w:sz="4" w:space="0" w:color="auto"/>
+            </w:tcBorders>
+            <w:shd w:val="clear" w:color="auto" w:fill="auto"/>
+            <w:noWrap/>
+            <w:vAlign w:val="bottom"/>
+            <w:hideMark/>
+          </w:tcPr>
+          <w:p>
+            <w:pPr>
+              <w:spacing w:line="240" w:lineRule="auto"/>
+              <w:rPr>
+                <w:rFonts w:ascii="Calibri" w:eastAsia="Times New Roman" w:hAnsi="Calibri" w:cs="Calibri"/>
+                <w:color w:val="000000"/>
+                <w:lang w:val="en-US"/>
+              </w:rPr>
+            </w:pPr>
+            <w:r>
+              <w:rPr>
+                <w:rFonts w:ascii="Calibri" w:eastAsia="Times New Roman" w:hAnsi="Calibri" w:cs="Calibri"/>
+                <w:color w:val="000000"/>
+                <w:lang w:val="en-US"/>
+              </w:rPr>
+              <w:t xml:space="preserve">Icon  </w:t>
+            </w:r>
+            <w:proofErr w:type="spellStart"/>
+            <w:r>
+              <w:rPr>
+                <w:rFonts w:ascii="Calibri" w:eastAsia="Times New Roman" w:hAnsi="Calibri" w:cs="Calibri"/>
+                <w:color w:val="000000"/>
+                <w:lang w:val="en-US"/>
+              </w:rPr>
+              <w:t>jual-beli</w:t>
+            </w:r>
+            <w:proofErr w:type="spellEnd"/>
+          </w:p>
+        </w:tc>
+      </w:tr>
+      <w:tr>
+        <w:trPr>
+          <w:trHeight w:val="300"/>
+        </w:trPr>
+        <w:tc>
+          <w:tcPr>
+            <w:tcW w:w="960" w:type="dxa"/>
+            <w:tcBorders>
+              <w:top w:val="nil"/>
+              <w:left w:val="single" w:sz="4" w:space="0" w:color="auto"/>
+              <w:bottom w:val="single" w:sz="4" w:space="0" w:color="auto"/>
+              <w:right w:val="single" w:sz="4" w:space="0" w:color="auto"/>
+            </w:tcBorders>
+            <w:shd w:val="clear" w:color="auto" w:fill="auto"/>
+            <w:noWrap/>
+            <w:vAlign w:val="bottom"/>
+            <w:hideMark/>
+          </w:tcPr>
+          <w:p>
+            <w:pPr>
+              <w:spacing w:line="240" w:lineRule="auto"/>
+              <w:jc w:val="center"/>
+              <w:rPr>
+                <w:rFonts w:ascii="Calibri" w:eastAsia="Times New Roman" w:hAnsi="Calibri" w:cs="Calibri"/>
+                <w:color w:val="000000"/>
+                <w:lang w:val="en-US"/>
+              </w:rPr>
+            </w:pPr>
+            <w:r>
+              <w:rPr>
+                <w:rFonts w:ascii="Calibri" w:eastAsia="Times New Roman" w:hAnsi="Calibri" w:cs="Calibri"/>
+                <w:color w:val="000000"/>
+                <w:lang w:val="en-US"/>
+              </w:rPr>
+              <w:t>7</w:t>
+            </w:r>
+          </w:p>
+        </w:tc>
+        <w:tc>
+          <w:tcPr>
+            <w:tcW w:w="1840" w:type="dxa"/>
+            <w:tcBorders>
+              <w:top w:val="nil"/>
+              <w:left w:val="nil"/>
+              <w:bottom w:val="single" w:sz="4" w:space="0" w:color="auto"/>
+              <w:right w:val="single" w:sz="4" w:space="0" w:color="auto"/>
+            </w:tcBorders>
+            <w:shd w:val="clear" w:color="auto" w:fill="auto"/>
+            <w:noWrap/>
+            <w:vAlign w:val="bottom"/>
+            <w:hideMark/>
+          </w:tcPr>
+          <w:p>
+            <w:pPr>
+              <w:spacing w:line="240" w:lineRule="auto"/>
+              <w:rPr>
+                <w:rFonts w:ascii="Calibri" w:eastAsia="Times New Roman" w:hAnsi="Calibri" w:cs="Calibri"/>
+                <w:color w:val="000000"/>
+                <w:lang w:val="en-US"/>
+              </w:rPr>
+            </w:pPr>
+            <w:proofErr w:type="spellStart"/>
+            <w:r>
+              <w:rPr>
+                <w:rFonts w:ascii="Calibri" w:eastAsia="Times New Roman" w:hAnsi="Calibri" w:cs="Calibri"/>
+                <w:color w:val="000000"/>
+                <w:lang w:val="en-US"/>
+              </w:rPr>
+              <w:t>pimpinan</w:t>
+            </w:r>
+            <w:proofErr w:type="spellEnd"/>
+          </w:p>
+        </w:tc>
+        <w:tc>
+          <w:tcPr>
+            <w:tcW w:w="1540" w:type="dxa"/>
+            <w:tcBorders>
+              <w:top w:val="nil"/>
+              <w:left w:val="nil"/>
+              <w:bottom w:val="single" w:sz="4" w:space="0" w:color="auto"/>
+              <w:right w:val="single" w:sz="4" w:space="0" w:color="auto"/>
+            </w:tcBorders>
+            <w:shd w:val="clear" w:color="auto" w:fill="auto"/>
+            <w:noWrap/>
+            <w:vAlign w:val="bottom"/>
+            <w:hideMark/>
+          </w:tcPr>
+          <w:p>
+            <w:pPr>
+              <w:spacing w:line="240" w:lineRule="auto"/>
+              <w:rPr>
+                <w:rFonts w:ascii="Calibri" w:eastAsia="Times New Roman" w:hAnsi="Calibri" w:cs="Calibri"/>
+                <w:color w:val="000000"/>
+                <w:lang w:val="en-US"/>
+              </w:rPr>
+            </w:pPr>
+            <w:proofErr w:type="spellStart"/>
+            <w:r>
+              <w:rPr>
+                <w:rFonts w:ascii="Calibri" w:eastAsia="Times New Roman" w:hAnsi="Calibri" w:cs="Calibri"/>
+                <w:color w:val="000000"/>
+                <w:lang w:val="en-US"/>
+              </w:rPr>
+              <w:t>Laporan</w:t>
+            </w:r>
+            <w:proofErr w:type="spellEnd"/>
+          </w:p>
+        </w:tc>
+        <w:tc>
+          <w:tcPr>
+            <w:tcW w:w="1400" w:type="dxa"/>
+            <w:tcBorders>
+              <w:top w:val="nil"/>
+              <w:left w:val="nil"/>
+              <w:bottom w:val="single" w:sz="4" w:space="0" w:color="auto"/>
+              <w:right w:val="single" w:sz="4" w:space="0" w:color="auto"/>
+            </w:tcBorders>
+            <w:shd w:val="clear" w:color="auto" w:fill="auto"/>
+            <w:noWrap/>
+            <w:vAlign w:val="bottom"/>
+            <w:hideMark/>
+          </w:tcPr>
+          <w:p>
+            <w:pPr>
+              <w:spacing w:line="240" w:lineRule="auto"/>
+              <w:rPr>
+                <w:rFonts w:ascii="Calibri" w:eastAsia="Times New Roman" w:hAnsi="Calibri" w:cs="Calibri"/>
+                <w:color w:val="000000"/>
+                <w:lang w:val="en-US"/>
+              </w:rPr>
+            </w:pPr>
+            <w:proofErr w:type="spellStart"/>
+            <w:r>
+              <w:rPr>
+                <w:rFonts w:ascii="Calibri" w:eastAsia="Times New Roman" w:hAnsi="Calibri" w:cs="Calibri"/>
+                <w:color w:val="000000"/>
+                <w:lang w:val="en-US"/>
+              </w:rPr>
+              <w:t>laporan</w:t>
+            </w:r>
+            <w:proofErr w:type="spellEnd"/>
+          </w:p>
+        </w:tc>
+        <w:tc>
+          <w:tcPr>
+            <w:tcW w:w="1840" w:type="dxa"/>
+            <w:tcBorders>
+              <w:top w:val="nil"/>
+              <w:left w:val="nil"/>
+              <w:bottom w:val="single" w:sz="4" w:space="0" w:color="auto"/>
+              <w:right w:val="single" w:sz="4" w:space="0" w:color="auto"/>
+            </w:tcBorders>
+            <w:shd w:val="clear" w:color="auto" w:fill="auto"/>
+            <w:noWrap/>
+            <w:vAlign w:val="bottom"/>
+            <w:hideMark/>
+          </w:tcPr>
+          <w:p>
+            <w:pPr>
+              <w:spacing w:line="240" w:lineRule="auto"/>
+              <w:rPr>
+                <w:rFonts w:ascii="Calibri" w:eastAsia="Times New Roman" w:hAnsi="Calibri" w:cs="Calibri"/>
+                <w:color w:val="000000"/>
+                <w:lang w:val="en-US"/>
+              </w:rPr>
+            </w:pPr>
+            <w:r>
+              <w:rPr>
+                <w:rFonts w:ascii="Calibri" w:eastAsia="Times New Roman" w:hAnsi="Calibri" w:cs="Calibri"/>
+                <w:color w:val="000000"/>
+                <w:lang w:val="en-US"/>
+              </w:rPr>
+              <w:t xml:space="preserve">icon </w:t>
+            </w:r>
+            <w:proofErr w:type="spellStart"/>
+            <w:r>
+              <w:rPr>
+                <w:rFonts w:ascii="Calibri" w:eastAsia="Times New Roman" w:hAnsi="Calibri" w:cs="Calibri"/>
+                <w:color w:val="000000"/>
+                <w:lang w:val="en-US"/>
+              </w:rPr>
+              <w:t>laporan</w:t>
+            </w:r>
+            <w:proofErr w:type="spellEnd"/>
+          </w:p>
+        </w:tc>
+      </w:tr>
+    </w:tbl>
+    <w:p>
+      <w:pPr>
+        <w:pStyle w:val="ListParagraph"/>
+        <w:ind w:left="426"/>
+        <w:rPr>
+          <w:lang w:val="id-ID"/>
+        </w:rPr>
+      </w:pPr>
+    </w:p>
+    <w:p>
+      <w:pPr>
+        <w:pStyle w:val="ListParagraph"/>
+        <w:ind w:left="426"/>
+        <w:rPr>
+          <w:lang w:val="id-ID"/>
+        </w:rPr>
+      </w:pPr>
+    </w:p>
+    <w:p>
+      <w:pPr>
+        <w:pStyle w:val="ListParagraph"/>
+        <w:numPr>
+          <w:ilvl w:val="0"/>
+          <w:numId w:val="4"/>
+        </w:numPr>
+        <w:ind w:left="426"/>
+        <w:rPr>
+          <w:lang w:val="id-ID"/>
+        </w:rPr>
+      </w:pPr>
+      <w:r>
+        <w:rPr>
+          <w:lang w:val="id-ID"/>
+        </w:rPr>
+        <w:t>Tabel Absensi</w:t>
+      </w:r>
+    </w:p>
+    <w:tbl>
+      <w:tblPr>
+        <w:tblW w:w="6620" w:type="dxa"/>
+        <w:tblLook w:val="04A0" w:firstRow="1" w:lastRow="0" w:firstColumn="1" w:lastColumn="0" w:noHBand="0" w:noVBand="1"/>
+      </w:tblPr>
+      <w:tblGrid>
+        <w:gridCol w:w="1840"/>
+        <w:gridCol w:w="1540"/>
+        <w:gridCol w:w="1400"/>
+        <w:gridCol w:w="1840"/>
+      </w:tblGrid>
+      <w:tr>
+        <w:trPr>
+          <w:trHeight w:val="300"/>
+        </w:trPr>
+        <w:tc>
+          <w:tcPr>
+            <w:tcW w:w="1840" w:type="dxa"/>
+            <w:tcBorders>
+              <w:top w:val="single" w:sz="4" w:space="0" w:color="auto"/>
+              <w:left w:val="single" w:sz="4" w:space="0" w:color="auto"/>
+              <w:bottom w:val="single" w:sz="4" w:space="0" w:color="auto"/>
+              <w:right w:val="single" w:sz="4" w:space="0" w:color="auto"/>
+            </w:tcBorders>
+            <w:shd w:val="clear" w:color="auto" w:fill="auto"/>
+            <w:noWrap/>
+            <w:vAlign w:val="bottom"/>
+            <w:hideMark/>
+          </w:tcPr>
+          <w:p>
+            <w:pPr>
+              <w:spacing w:line="240" w:lineRule="auto"/>
+              <w:rPr>
+                <w:rFonts w:ascii="Calibri" w:eastAsia="Times New Roman" w:hAnsi="Calibri" w:cs="Calibri"/>
+                <w:color w:val="000000"/>
+                <w:lang w:val="en-US"/>
+              </w:rPr>
+            </w:pPr>
+            <w:r>
+              <w:rPr>
+                <w:rFonts w:ascii="Calibri" w:eastAsia="Times New Roman" w:hAnsi="Calibri" w:cs="Calibri"/>
+                <w:color w:val="000000"/>
+                <w:lang w:val="en-US"/>
+              </w:rPr>
+              <w:t>id</w:t>
+            </w:r>
+          </w:p>
+        </w:tc>
+        <w:tc>
+          <w:tcPr>
+            <w:tcW w:w="1540" w:type="dxa"/>
+            <w:tcBorders>
+              <w:top w:val="single" w:sz="4" w:space="0" w:color="auto"/>
+              <w:left w:val="nil"/>
+              <w:bottom w:val="single" w:sz="4" w:space="0" w:color="auto"/>
+              <w:right w:val="single" w:sz="4" w:space="0" w:color="auto"/>
+            </w:tcBorders>
+            <w:shd w:val="clear" w:color="auto" w:fill="auto"/>
+            <w:noWrap/>
+            <w:vAlign w:val="bottom"/>
+            <w:hideMark/>
+          </w:tcPr>
+          <w:p>
+            <w:pPr>
+              <w:spacing w:line="240" w:lineRule="auto"/>
+              <w:rPr>
+                <w:rFonts w:ascii="Calibri" w:eastAsia="Times New Roman" w:hAnsi="Calibri" w:cs="Calibri"/>
+                <w:color w:val="000000"/>
+                <w:lang w:val="en-US"/>
+              </w:rPr>
+            </w:pPr>
+            <w:proofErr w:type="spellStart"/>
+            <w:r>
+              <w:rPr>
+                <w:rFonts w:ascii="Calibri" w:eastAsia="Times New Roman" w:hAnsi="Calibri" w:cs="Calibri"/>
+                <w:color w:val="000000"/>
+                <w:lang w:val="en-US"/>
+              </w:rPr>
+              <w:t>int</w:t>
+            </w:r>
+            <w:proofErr w:type="spellEnd"/>
+          </w:p>
+        </w:tc>
+        <w:tc>
+          <w:tcPr>
+            <w:tcW w:w="1400" w:type="dxa"/>
+            <w:tcBorders>
+              <w:top w:val="single" w:sz="4" w:space="0" w:color="auto"/>
+              <w:left w:val="nil"/>
+              <w:bottom w:val="single" w:sz="4" w:space="0" w:color="auto"/>
+              <w:right w:val="single" w:sz="4" w:space="0" w:color="auto"/>
+            </w:tcBorders>
+            <w:shd w:val="clear" w:color="auto" w:fill="auto"/>
+            <w:noWrap/>
+            <w:vAlign w:val="bottom"/>
+            <w:hideMark/>
+          </w:tcPr>
+          <w:p>
+            <w:pPr>
+              <w:spacing w:line="240" w:lineRule="auto"/>
+              <w:jc w:val="right"/>
+              <w:rPr>
+                <w:rFonts w:ascii="Calibri" w:eastAsia="Times New Roman" w:hAnsi="Calibri" w:cs="Calibri"/>
+                <w:color w:val="000000"/>
+                <w:lang w:val="en-US"/>
+              </w:rPr>
+            </w:pPr>
+            <w:r>
+              <w:rPr>
+                <w:rFonts w:ascii="Calibri" w:eastAsia="Times New Roman" w:hAnsi="Calibri" w:cs="Calibri"/>
+                <w:color w:val="000000"/>
+                <w:lang w:val="en-US"/>
+              </w:rPr>
+              <w:t>100</w:t>
+            </w:r>
+          </w:p>
+        </w:tc>
+        <w:tc>
+          <w:tcPr>
+            <w:tcW w:w="1840" w:type="dxa"/>
+            <w:tcBorders>
+              <w:top w:val="single" w:sz="4" w:space="0" w:color="auto"/>
+              <w:left w:val="nil"/>
+              <w:bottom w:val="single" w:sz="4" w:space="0" w:color="auto"/>
+              <w:right w:val="single" w:sz="4" w:space="0" w:color="auto"/>
+            </w:tcBorders>
+            <w:shd w:val="clear" w:color="auto" w:fill="auto"/>
+            <w:noWrap/>
+            <w:vAlign w:val="bottom"/>
+            <w:hideMark/>
+          </w:tcPr>
+          <w:p>
+            <w:pPr>
+              <w:spacing w:line="240" w:lineRule="auto"/>
+              <w:rPr>
+                <w:rFonts w:ascii="Calibri" w:eastAsia="Times New Roman" w:hAnsi="Calibri" w:cs="Calibri"/>
+                <w:color w:val="000000"/>
+                <w:lang w:val="en-US"/>
+              </w:rPr>
+            </w:pPr>
+            <w:r>
+              <w:rPr>
+                <w:rFonts w:ascii="Calibri" w:eastAsia="Times New Roman" w:hAnsi="Calibri" w:cs="Calibri"/>
+                <w:color w:val="000000"/>
+                <w:lang w:val="en-US"/>
+              </w:rPr>
+              <w:t>A.I - Primary</w:t>
+            </w:r>
+          </w:p>
+        </w:tc>
+      </w:tr>
+      <w:tr>
+        <w:trPr>
+          <w:trHeight w:val="300"/>
+        </w:trPr>
+        <w:tc>
+          <w:tcPr>
+            <w:tcW w:w="1840" w:type="dxa"/>
+            <w:tcBorders>
+              <w:top w:val="nil"/>
+              <w:left w:val="single" w:sz="4" w:space="0" w:color="auto"/>
+              <w:bottom w:val="single" w:sz="4" w:space="0" w:color="auto"/>
+              <w:right w:val="single" w:sz="4" w:space="0" w:color="auto"/>
+            </w:tcBorders>
+            <w:shd w:val="clear" w:color="auto" w:fill="auto"/>
+            <w:noWrap/>
+            <w:vAlign w:val="bottom"/>
+            <w:hideMark/>
+          </w:tcPr>
+          <w:p>
+            <w:pPr>
+              <w:spacing w:line="240" w:lineRule="auto"/>
+              <w:rPr>
+                <w:rFonts w:ascii="Calibri" w:eastAsia="Times New Roman" w:hAnsi="Calibri" w:cs="Calibri"/>
+                <w:color w:val="000000"/>
+                <w:lang w:val="en-US"/>
+              </w:rPr>
+            </w:pPr>
+            <w:proofErr w:type="spellStart"/>
+            <w:r>
+              <w:rPr>
+                <w:rFonts w:ascii="Calibri" w:eastAsia="Times New Roman" w:hAnsi="Calibri" w:cs="Calibri"/>
+                <w:color w:val="000000"/>
+                <w:lang w:val="en-US"/>
+              </w:rPr>
+              <w:t>tanggal</w:t>
+            </w:r>
+            <w:proofErr w:type="spellEnd"/>
+          </w:p>
+        </w:tc>
+        <w:tc>
+          <w:tcPr>
+            <w:tcW w:w="1540" w:type="dxa"/>
+            <w:tcBorders>
+              <w:top w:val="nil"/>
+              <w:left w:val="nil"/>
+              <w:bottom w:val="single" w:sz="4" w:space="0" w:color="auto"/>
+              <w:right w:val="single" w:sz="4" w:space="0" w:color="auto"/>
+            </w:tcBorders>
+            <w:shd w:val="clear" w:color="auto" w:fill="auto"/>
+            <w:noWrap/>
+            <w:vAlign w:val="bottom"/>
+            <w:hideMark/>
+          </w:tcPr>
+          <w:p>
+            <w:pPr>
+              <w:spacing w:line="240" w:lineRule="auto"/>
+              <w:rPr>
+                <w:rFonts w:ascii="Calibri" w:eastAsia="Times New Roman" w:hAnsi="Calibri" w:cs="Calibri"/>
+                <w:color w:val="000000"/>
+                <w:lang w:val="en-US"/>
+              </w:rPr>
+            </w:pPr>
+            <w:r>
+              <w:rPr>
+                <w:rFonts w:ascii="Calibri" w:eastAsia="Times New Roman" w:hAnsi="Calibri" w:cs="Calibri"/>
+                <w:color w:val="000000"/>
+                <w:lang w:val="en-US"/>
+              </w:rPr>
+              <w:t>varchar</w:t>
+            </w:r>
+          </w:p>
+        </w:tc>
+        <w:tc>
+          <w:tcPr>
+            <w:tcW w:w="1400" w:type="dxa"/>
+            <w:tcBorders>
+              <w:top w:val="nil"/>
+              <w:left w:val="nil"/>
+              <w:bottom w:val="single" w:sz="4" w:space="0" w:color="auto"/>
+              <w:right w:val="single" w:sz="4" w:space="0" w:color="auto"/>
+            </w:tcBorders>
+            <w:shd w:val="clear" w:color="auto" w:fill="auto"/>
+            <w:noWrap/>
+            <w:vAlign w:val="bottom"/>
+            <w:hideMark/>
+          </w:tcPr>
+          <w:p>
+            <w:pPr>
+              <w:spacing w:line="240" w:lineRule="auto"/>
+              <w:jc w:val="right"/>
+              <w:rPr>
+                <w:rFonts w:ascii="Calibri" w:eastAsia="Times New Roman" w:hAnsi="Calibri" w:cs="Calibri"/>
+                <w:color w:val="000000"/>
+                <w:lang w:val="en-US"/>
+              </w:rPr>
+            </w:pPr>
+            <w:r>
+              <w:rPr>
+                <w:rFonts w:ascii="Calibri" w:eastAsia="Times New Roman" w:hAnsi="Calibri" w:cs="Calibri"/>
+                <w:color w:val="000000"/>
+                <w:lang w:val="en-US"/>
+              </w:rPr>
+              <w:t>50</w:t>
+            </w:r>
+          </w:p>
+        </w:tc>
+        <w:tc>
+          <w:tcPr>
+            <w:tcW w:w="1840" w:type="dxa"/>
+            <w:tcBorders>
+              <w:top w:val="nil"/>
+              <w:left w:val="nil"/>
+              <w:bottom w:val="single" w:sz="4" w:space="0" w:color="auto"/>
+              <w:right w:val="single" w:sz="4" w:space="0" w:color="auto"/>
+            </w:tcBorders>
+            <w:shd w:val="clear" w:color="auto" w:fill="auto"/>
+            <w:noWrap/>
+            <w:vAlign w:val="bottom"/>
+            <w:hideMark/>
+          </w:tcPr>
+          <w:p>
+            <w:pPr>
+              <w:spacing w:line="240" w:lineRule="auto"/>
+              <w:rPr>
+                <w:rFonts w:ascii="Calibri" w:eastAsia="Times New Roman" w:hAnsi="Calibri" w:cs="Calibri"/>
+                <w:color w:val="000000"/>
+                <w:lang w:val="en-US"/>
+              </w:rPr>
+            </w:pPr>
+            <w:r>
+              <w:rPr>
+                <w:rFonts w:ascii="Calibri" w:eastAsia="Times New Roman" w:hAnsi="Calibri" w:cs="Calibri"/>
+                <w:color w:val="000000"/>
+                <w:lang w:val="en-US"/>
+              </w:rPr>
+              <w:t> </w:t>
+            </w:r>
+          </w:p>
+        </w:tc>
+      </w:tr>
+      <w:tr>
+        <w:trPr>
+          <w:trHeight w:val="300"/>
+        </w:trPr>
+        <w:tc>
+          <w:tcPr>
+            <w:tcW w:w="1840" w:type="dxa"/>
+            <w:tcBorders>
+              <w:top w:val="nil"/>
+              <w:left w:val="single" w:sz="4" w:space="0" w:color="auto"/>
+              <w:bottom w:val="single" w:sz="4" w:space="0" w:color="auto"/>
+              <w:right w:val="single" w:sz="4" w:space="0" w:color="auto"/>
+            </w:tcBorders>
+            <w:shd w:val="clear" w:color="auto" w:fill="auto"/>
+            <w:noWrap/>
+            <w:vAlign w:val="bottom"/>
+            <w:hideMark/>
+          </w:tcPr>
+          <w:p>
+            <w:pPr>
+              <w:spacing w:line="240" w:lineRule="auto"/>
+              <w:rPr>
+                <w:rFonts w:ascii="Calibri" w:eastAsia="Times New Roman" w:hAnsi="Calibri" w:cs="Calibri"/>
+                <w:color w:val="000000"/>
+                <w:lang w:val="en-US"/>
+              </w:rPr>
+            </w:pPr>
+            <w:proofErr w:type="spellStart"/>
+            <w:r>
+              <w:rPr>
+                <w:rFonts w:ascii="Calibri" w:eastAsia="Times New Roman" w:hAnsi="Calibri" w:cs="Calibri"/>
+                <w:color w:val="000000"/>
+                <w:lang w:val="en-US"/>
+              </w:rPr>
+              <w:t>masuk</w:t>
+            </w:r>
+            <w:proofErr w:type="spellEnd"/>
+          </w:p>
+        </w:tc>
+        <w:tc>
+          <w:tcPr>
+            <w:tcW w:w="1540" w:type="dxa"/>
+            <w:tcBorders>
+              <w:top w:val="nil"/>
+              <w:left w:val="nil"/>
+              <w:bottom w:val="single" w:sz="4" w:space="0" w:color="auto"/>
+              <w:right w:val="single" w:sz="4" w:space="0" w:color="auto"/>
+            </w:tcBorders>
+            <w:shd w:val="clear" w:color="auto" w:fill="auto"/>
+            <w:noWrap/>
+            <w:vAlign w:val="bottom"/>
+            <w:hideMark/>
+          </w:tcPr>
+          <w:p>
+            <w:pPr>
+              <w:spacing w:line="240" w:lineRule="auto"/>
+              <w:rPr>
+                <w:rFonts w:ascii="Calibri" w:eastAsia="Times New Roman" w:hAnsi="Calibri" w:cs="Calibri"/>
+                <w:color w:val="000000"/>
+                <w:lang w:val="en-US"/>
+              </w:rPr>
+            </w:pPr>
+            <w:r>
+              <w:rPr>
+                <w:rFonts w:ascii="Calibri" w:eastAsia="Times New Roman" w:hAnsi="Calibri" w:cs="Calibri"/>
+                <w:color w:val="000000"/>
+                <w:lang w:val="en-US"/>
+              </w:rPr>
+              <w:t>varchar</w:t>
+            </w:r>
+          </w:p>
+        </w:tc>
+        <w:tc>
+          <w:tcPr>
+            <w:tcW w:w="1400" w:type="dxa"/>
+            <w:tcBorders>
+              <w:top w:val="nil"/>
+              <w:left w:val="nil"/>
+              <w:bottom w:val="single" w:sz="4" w:space="0" w:color="auto"/>
+              <w:right w:val="single" w:sz="4" w:space="0" w:color="auto"/>
+            </w:tcBorders>
+            <w:shd w:val="clear" w:color="auto" w:fill="auto"/>
+            <w:noWrap/>
+            <w:vAlign w:val="bottom"/>
+            <w:hideMark/>
+          </w:tcPr>
+          <w:p>
+            <w:pPr>
+              <w:spacing w:line="240" w:lineRule="auto"/>
+              <w:jc w:val="right"/>
+              <w:rPr>
+                <w:rFonts w:ascii="Calibri" w:eastAsia="Times New Roman" w:hAnsi="Calibri" w:cs="Calibri"/>
+                <w:color w:val="000000"/>
+                <w:lang w:val="en-US"/>
+              </w:rPr>
+            </w:pPr>
+            <w:r>
+              <w:rPr>
+                <w:rFonts w:ascii="Calibri" w:eastAsia="Times New Roman" w:hAnsi="Calibri" w:cs="Calibri"/>
+                <w:color w:val="000000"/>
+                <w:lang w:val="en-US"/>
+              </w:rPr>
+              <w:t>50</w:t>
+            </w:r>
+          </w:p>
+        </w:tc>
+        <w:tc>
+          <w:tcPr>
+            <w:tcW w:w="1840" w:type="dxa"/>
+            <w:tcBorders>
+              <w:top w:val="nil"/>
+              <w:left w:val="nil"/>
+              <w:bottom w:val="single" w:sz="4" w:space="0" w:color="auto"/>
+              <w:right w:val="single" w:sz="4" w:space="0" w:color="auto"/>
+            </w:tcBorders>
+            <w:shd w:val="clear" w:color="auto" w:fill="auto"/>
+            <w:noWrap/>
+            <w:vAlign w:val="bottom"/>
+            <w:hideMark/>
+          </w:tcPr>
+          <w:p>
+            <w:pPr>
+              <w:spacing w:line="240" w:lineRule="auto"/>
+              <w:rPr>
+                <w:rFonts w:ascii="Calibri" w:eastAsia="Times New Roman" w:hAnsi="Calibri" w:cs="Calibri"/>
+                <w:color w:val="000000"/>
+                <w:lang w:val="en-US"/>
+              </w:rPr>
+            </w:pPr>
+            <w:r>
+              <w:rPr>
+                <w:rFonts w:ascii="Calibri" w:eastAsia="Times New Roman" w:hAnsi="Calibri" w:cs="Calibri"/>
+                <w:color w:val="000000"/>
+                <w:lang w:val="en-US"/>
+              </w:rPr>
+              <w:t> </w:t>
+            </w:r>
+          </w:p>
+        </w:tc>
+      </w:tr>
+      <w:tr>
+        <w:trPr>
+          <w:trHeight w:val="300"/>
+        </w:trPr>
+        <w:tc>
+          <w:tcPr>
+            <w:tcW w:w="1840" w:type="dxa"/>
+            <w:tcBorders>
+              <w:top w:val="nil"/>
+              <w:left w:val="single" w:sz="4" w:space="0" w:color="auto"/>
+              <w:bottom w:val="single" w:sz="4" w:space="0" w:color="auto"/>
+              <w:right w:val="single" w:sz="4" w:space="0" w:color="auto"/>
+            </w:tcBorders>
+            <w:shd w:val="clear" w:color="auto" w:fill="auto"/>
+            <w:noWrap/>
+            <w:vAlign w:val="bottom"/>
+            <w:hideMark/>
+          </w:tcPr>
+          <w:p>
+            <w:pPr>
+              <w:spacing w:line="240" w:lineRule="auto"/>
+              <w:rPr>
+                <w:rFonts w:ascii="Calibri" w:eastAsia="Times New Roman" w:hAnsi="Calibri" w:cs="Calibri"/>
+                <w:color w:val="000000"/>
+                <w:lang w:val="en-US"/>
+              </w:rPr>
+            </w:pPr>
+            <w:proofErr w:type="spellStart"/>
+            <w:r>
+              <w:rPr>
+                <w:rFonts w:ascii="Calibri" w:eastAsia="Times New Roman" w:hAnsi="Calibri" w:cs="Calibri"/>
+                <w:color w:val="000000"/>
+                <w:lang w:val="en-US"/>
+              </w:rPr>
+              <w:t>keluar</w:t>
+            </w:r>
+            <w:proofErr w:type="spellEnd"/>
+          </w:p>
+        </w:tc>
+        <w:tc>
+          <w:tcPr>
+            <w:tcW w:w="1540" w:type="dxa"/>
+            <w:tcBorders>
+              <w:top w:val="nil"/>
+              <w:left w:val="nil"/>
+              <w:bottom w:val="single" w:sz="4" w:space="0" w:color="auto"/>
+              <w:right w:val="single" w:sz="4" w:space="0" w:color="auto"/>
+            </w:tcBorders>
+            <w:shd w:val="clear" w:color="auto" w:fill="auto"/>
+            <w:noWrap/>
+            <w:vAlign w:val="bottom"/>
+            <w:hideMark/>
+          </w:tcPr>
+          <w:p>
+            <w:pPr>
+              <w:spacing w:line="240" w:lineRule="auto"/>
+              <w:rPr>
+                <w:rFonts w:ascii="Calibri" w:eastAsia="Times New Roman" w:hAnsi="Calibri" w:cs="Calibri"/>
+                <w:color w:val="000000"/>
+                <w:lang w:val="en-US"/>
+              </w:rPr>
+            </w:pPr>
+            <w:r>
+              <w:rPr>
+                <w:rFonts w:ascii="Calibri" w:eastAsia="Times New Roman" w:hAnsi="Calibri" w:cs="Calibri"/>
+                <w:color w:val="000000"/>
+                <w:lang w:val="en-US"/>
+              </w:rPr>
+              <w:t>varchar</w:t>
+            </w:r>
+          </w:p>
+        </w:tc>
+        <w:tc>
+          <w:tcPr>
+            <w:tcW w:w="1400" w:type="dxa"/>
+            <w:tcBorders>
+              <w:top w:val="nil"/>
+              <w:left w:val="nil"/>
+              <w:bottom w:val="single" w:sz="4" w:space="0" w:color="auto"/>
+              <w:right w:val="single" w:sz="4" w:space="0" w:color="auto"/>
+            </w:tcBorders>
+            <w:shd w:val="clear" w:color="auto" w:fill="auto"/>
+            <w:noWrap/>
+            <w:vAlign w:val="bottom"/>
+            <w:hideMark/>
+          </w:tcPr>
+          <w:p>
+            <w:pPr>
+              <w:spacing w:line="240" w:lineRule="auto"/>
+              <w:jc w:val="right"/>
+              <w:rPr>
+                <w:rFonts w:ascii="Calibri" w:eastAsia="Times New Roman" w:hAnsi="Calibri" w:cs="Calibri"/>
+                <w:color w:val="000000"/>
+                <w:lang w:val="en-US"/>
+              </w:rPr>
+            </w:pPr>
+            <w:r>
+              <w:rPr>
+                <w:rFonts w:ascii="Calibri" w:eastAsia="Times New Roman" w:hAnsi="Calibri" w:cs="Calibri"/>
+                <w:color w:val="000000"/>
+                <w:lang w:val="en-US"/>
+              </w:rPr>
+              <w:t>50</w:t>
+            </w:r>
+          </w:p>
+        </w:tc>
+        <w:tc>
+          <w:tcPr>
+            <w:tcW w:w="1840" w:type="dxa"/>
+            <w:tcBorders>
+              <w:top w:val="nil"/>
+              <w:left w:val="nil"/>
+              <w:bottom w:val="single" w:sz="4" w:space="0" w:color="auto"/>
+              <w:right w:val="single" w:sz="4" w:space="0" w:color="auto"/>
+            </w:tcBorders>
+            <w:shd w:val="clear" w:color="auto" w:fill="auto"/>
+            <w:noWrap/>
+            <w:vAlign w:val="bottom"/>
+            <w:hideMark/>
+          </w:tcPr>
+          <w:p>
+            <w:pPr>
+              <w:spacing w:line="240" w:lineRule="auto"/>
+              <w:rPr>
+                <w:rFonts w:ascii="Calibri" w:eastAsia="Times New Roman" w:hAnsi="Calibri" w:cs="Calibri"/>
+                <w:color w:val="000000"/>
+                <w:lang w:val="en-US"/>
+              </w:rPr>
+            </w:pPr>
+            <w:r>
+              <w:rPr>
+                <w:rFonts w:ascii="Calibri" w:eastAsia="Times New Roman" w:hAnsi="Calibri" w:cs="Calibri"/>
+                <w:color w:val="000000"/>
+                <w:lang w:val="en-US"/>
+              </w:rPr>
+              <w:t> </w:t>
+            </w:r>
+          </w:p>
+        </w:tc>
+      </w:tr>
+      <w:tr>
+        <w:trPr>
+          <w:trHeight w:val="300"/>
+        </w:trPr>
+        <w:tc>
+          <w:tcPr>
+            <w:tcW w:w="1840" w:type="dxa"/>
+            <w:tcBorders>
+              <w:top w:val="nil"/>
+              <w:left w:val="single" w:sz="4" w:space="0" w:color="auto"/>
+              <w:bottom w:val="single" w:sz="4" w:space="0" w:color="auto"/>
+              <w:right w:val="single" w:sz="4" w:space="0" w:color="auto"/>
+            </w:tcBorders>
+            <w:shd w:val="clear" w:color="auto" w:fill="auto"/>
+            <w:noWrap/>
+            <w:vAlign w:val="bottom"/>
+            <w:hideMark/>
+          </w:tcPr>
+          <w:p>
+            <w:pPr>
+              <w:spacing w:line="240" w:lineRule="auto"/>
+              <w:rPr>
+                <w:rFonts w:ascii="Calibri" w:eastAsia="Times New Roman" w:hAnsi="Calibri" w:cs="Calibri"/>
+                <w:color w:val="000000"/>
+                <w:lang w:val="en-US"/>
+              </w:rPr>
+            </w:pPr>
+            <w:r>
+              <w:rPr>
+                <w:rFonts w:ascii="Calibri" w:eastAsia="Times New Roman" w:hAnsi="Calibri" w:cs="Calibri"/>
+                <w:color w:val="000000"/>
+                <w:lang w:val="en-US"/>
+              </w:rPr>
+              <w:t>jam</w:t>
+            </w:r>
+          </w:p>
+        </w:tc>
+        <w:tc>
+          <w:tcPr>
+            <w:tcW w:w="1540" w:type="dxa"/>
+            <w:tcBorders>
+              <w:top w:val="nil"/>
+              <w:left w:val="nil"/>
+              <w:bottom w:val="single" w:sz="4" w:space="0" w:color="auto"/>
+              <w:right w:val="single" w:sz="4" w:space="0" w:color="auto"/>
+            </w:tcBorders>
+            <w:shd w:val="clear" w:color="auto" w:fill="auto"/>
+            <w:noWrap/>
+            <w:vAlign w:val="bottom"/>
+            <w:hideMark/>
+          </w:tcPr>
+          <w:p>
+            <w:pPr>
+              <w:spacing w:line="240" w:lineRule="auto"/>
+              <w:rPr>
+                <w:rFonts w:ascii="Calibri" w:eastAsia="Times New Roman" w:hAnsi="Calibri" w:cs="Calibri"/>
+                <w:color w:val="000000"/>
+                <w:lang w:val="en-US"/>
+              </w:rPr>
+            </w:pPr>
+            <w:proofErr w:type="spellStart"/>
+            <w:r>
+              <w:rPr>
+                <w:rFonts w:ascii="Calibri" w:eastAsia="Times New Roman" w:hAnsi="Calibri" w:cs="Calibri"/>
+                <w:color w:val="000000"/>
+                <w:lang w:val="en-US"/>
+              </w:rPr>
+              <w:t>int</w:t>
+            </w:r>
+            <w:proofErr w:type="spellEnd"/>
+          </w:p>
+        </w:tc>
+        <w:tc>
+          <w:tcPr>
+            <w:tcW w:w="1400" w:type="dxa"/>
+            <w:tcBorders>
+              <w:top w:val="nil"/>
+              <w:left w:val="nil"/>
+              <w:bottom w:val="single" w:sz="4" w:space="0" w:color="auto"/>
+              <w:right w:val="single" w:sz="4" w:space="0" w:color="auto"/>
+            </w:tcBorders>
+            <w:shd w:val="clear" w:color="auto" w:fill="auto"/>
+            <w:noWrap/>
+            <w:vAlign w:val="bottom"/>
+            <w:hideMark/>
+          </w:tcPr>
+          <w:p>
+            <w:pPr>
+              <w:spacing w:line="240" w:lineRule="auto"/>
+              <w:jc w:val="right"/>
+              <w:rPr>
+                <w:rFonts w:ascii="Calibri" w:eastAsia="Times New Roman" w:hAnsi="Calibri" w:cs="Calibri"/>
+                <w:color w:val="000000"/>
+                <w:lang w:val="en-US"/>
+              </w:rPr>
+            </w:pPr>
+            <w:r>
+              <w:rPr>
+                <w:rFonts w:ascii="Calibri" w:eastAsia="Times New Roman" w:hAnsi="Calibri" w:cs="Calibri"/>
+                <w:color w:val="000000"/>
+                <w:lang w:val="en-US"/>
+              </w:rPr>
+              <w:t>3</w:t>
+            </w:r>
+          </w:p>
+        </w:tc>
+        <w:tc>
+          <w:tcPr>
+            <w:tcW w:w="1840" w:type="dxa"/>
+            <w:tcBorders>
+              <w:top w:val="nil"/>
+              <w:left w:val="nil"/>
+              <w:bottom w:val="single" w:sz="4" w:space="0" w:color="auto"/>
+              <w:right w:val="single" w:sz="4" w:space="0" w:color="auto"/>
+            </w:tcBorders>
+            <w:shd w:val="clear" w:color="auto" w:fill="auto"/>
+            <w:noWrap/>
+            <w:vAlign w:val="bottom"/>
+            <w:hideMark/>
+          </w:tcPr>
+          <w:p>
+            <w:pPr>
+              <w:spacing w:line="240" w:lineRule="auto"/>
+              <w:rPr>
+                <w:rFonts w:ascii="Calibri" w:eastAsia="Times New Roman" w:hAnsi="Calibri" w:cs="Calibri"/>
+                <w:color w:val="000000"/>
+                <w:lang w:val="en-US"/>
+              </w:rPr>
+            </w:pPr>
+            <w:r>
+              <w:rPr>
+                <w:rFonts w:ascii="Calibri" w:eastAsia="Times New Roman" w:hAnsi="Calibri" w:cs="Calibri"/>
+                <w:color w:val="000000"/>
+                <w:lang w:val="en-US"/>
+              </w:rPr>
+              <w:t> </w:t>
+            </w:r>
+          </w:p>
+        </w:tc>
+      </w:tr>
+      <w:tr>
+        <w:trPr>
+          <w:trHeight w:val="300"/>
+        </w:trPr>
+        <w:tc>
+          <w:tcPr>
+            <w:tcW w:w="1840" w:type="dxa"/>
+            <w:tcBorders>
+              <w:top w:val="nil"/>
+              <w:left w:val="single" w:sz="4" w:space="0" w:color="auto"/>
+              <w:bottom w:val="single" w:sz="4" w:space="0" w:color="auto"/>
+              <w:right w:val="single" w:sz="4" w:space="0" w:color="auto"/>
+            </w:tcBorders>
+            <w:shd w:val="clear" w:color="auto" w:fill="auto"/>
+            <w:noWrap/>
+            <w:vAlign w:val="bottom"/>
+            <w:hideMark/>
+          </w:tcPr>
+          <w:p>
+            <w:pPr>
+              <w:spacing w:line="240" w:lineRule="auto"/>
+              <w:rPr>
+                <w:rFonts w:ascii="Calibri" w:eastAsia="Times New Roman" w:hAnsi="Calibri" w:cs="Calibri"/>
+                <w:color w:val="000000"/>
+                <w:lang w:val="en-US"/>
+              </w:rPr>
+            </w:pPr>
+            <w:proofErr w:type="spellStart"/>
+            <w:r>
+              <w:rPr>
+                <w:rFonts w:ascii="Calibri" w:eastAsia="Times New Roman" w:hAnsi="Calibri" w:cs="Calibri"/>
+                <w:color w:val="000000"/>
+                <w:lang w:val="en-US"/>
+              </w:rPr>
+              <w:t>Keterangan</w:t>
+            </w:r>
+            <w:proofErr w:type="spellEnd"/>
+          </w:p>
+        </w:tc>
+        <w:tc>
+          <w:tcPr>
+            <w:tcW w:w="1540" w:type="dxa"/>
+            <w:tcBorders>
+              <w:top w:val="nil"/>
+              <w:left w:val="nil"/>
+              <w:bottom w:val="single" w:sz="4" w:space="0" w:color="auto"/>
+              <w:right w:val="single" w:sz="4" w:space="0" w:color="auto"/>
+            </w:tcBorders>
+            <w:shd w:val="clear" w:color="auto" w:fill="auto"/>
+            <w:noWrap/>
+            <w:vAlign w:val="bottom"/>
+            <w:hideMark/>
+          </w:tcPr>
+          <w:p>
+            <w:pPr>
+              <w:spacing w:line="240" w:lineRule="auto"/>
+              <w:rPr>
+                <w:rFonts w:ascii="Calibri" w:eastAsia="Times New Roman" w:hAnsi="Calibri" w:cs="Calibri"/>
+                <w:color w:val="000000"/>
+                <w:lang w:val="en-US"/>
+              </w:rPr>
+            </w:pPr>
+            <w:r>
+              <w:rPr>
+                <w:rFonts w:ascii="Calibri" w:eastAsia="Times New Roman" w:hAnsi="Calibri" w:cs="Calibri"/>
+                <w:color w:val="000000"/>
+                <w:lang w:val="en-US"/>
+              </w:rPr>
+              <w:t>varchar</w:t>
+            </w:r>
+          </w:p>
+        </w:tc>
+        <w:tc>
+          <w:tcPr>
+            <w:tcW w:w="1400" w:type="dxa"/>
+            <w:tcBorders>
+              <w:top w:val="nil"/>
+              <w:left w:val="nil"/>
+              <w:bottom w:val="single" w:sz="4" w:space="0" w:color="auto"/>
+              <w:right w:val="single" w:sz="4" w:space="0" w:color="auto"/>
+            </w:tcBorders>
+            <w:shd w:val="clear" w:color="auto" w:fill="auto"/>
+            <w:noWrap/>
+            <w:vAlign w:val="bottom"/>
+            <w:hideMark/>
+          </w:tcPr>
+          <w:p>
+            <w:pPr>
+              <w:spacing w:line="240" w:lineRule="auto"/>
+              <w:jc w:val="right"/>
+              <w:rPr>
+                <w:rFonts w:ascii="Calibri" w:eastAsia="Times New Roman" w:hAnsi="Calibri" w:cs="Calibri"/>
+                <w:color w:val="000000"/>
+                <w:lang w:val="en-US"/>
+              </w:rPr>
+            </w:pPr>
+            <w:r>
+              <w:rPr>
+                <w:rFonts w:ascii="Calibri" w:eastAsia="Times New Roman" w:hAnsi="Calibri" w:cs="Calibri"/>
+                <w:color w:val="000000"/>
+                <w:lang w:val="en-US"/>
+              </w:rPr>
+              <w:t>250</w:t>
+            </w:r>
+          </w:p>
+        </w:tc>
+        <w:tc>
+          <w:tcPr>
+            <w:tcW w:w="1840" w:type="dxa"/>
+            <w:tcBorders>
+              <w:top w:val="nil"/>
+              <w:left w:val="nil"/>
+              <w:bottom w:val="single" w:sz="4" w:space="0" w:color="auto"/>
+              <w:right w:val="single" w:sz="4" w:space="0" w:color="auto"/>
+            </w:tcBorders>
+            <w:shd w:val="clear" w:color="auto" w:fill="auto"/>
+            <w:noWrap/>
+            <w:vAlign w:val="bottom"/>
+            <w:hideMark/>
+          </w:tcPr>
+          <w:p>
+            <w:pPr>
+              <w:spacing w:line="240" w:lineRule="auto"/>
+              <w:rPr>
+                <w:rFonts w:ascii="Calibri" w:eastAsia="Times New Roman" w:hAnsi="Calibri" w:cs="Calibri"/>
+                <w:color w:val="000000"/>
+                <w:lang w:val="en-US"/>
+              </w:rPr>
+            </w:pPr>
+            <w:r>
+              <w:rPr>
+                <w:rFonts w:ascii="Calibri" w:eastAsia="Times New Roman" w:hAnsi="Calibri" w:cs="Calibri"/>
+                <w:color w:val="000000"/>
+                <w:lang w:val="en-US"/>
+              </w:rPr>
+              <w:t> </w:t>
+            </w:r>
+          </w:p>
+        </w:tc>
+      </w:tr>
+    </w:tbl>
+    <w:p>
+      <w:pPr>
+        <w:pStyle w:val="ListParagraph"/>
+        <w:ind w:left="426"/>
+        <w:rPr>
+          <w:lang w:val="id-ID"/>
+        </w:rPr>
+      </w:pPr>
+    </w:p>
+    <w:p>
+      <w:pPr>
+        <w:pStyle w:val="ListParagraph"/>
+        <w:ind w:left="426"/>
+        <w:rPr>
+          <w:lang w:val="id-ID"/>
+        </w:rPr>
+      </w:pPr>
+    </w:p>
+    <w:p>
+      <w:pPr>
+        <w:pStyle w:val="ListParagraph"/>
+        <w:numPr>
+          <w:ilvl w:val="0"/>
+          <w:numId w:val="4"/>
+        </w:numPr>
+        <w:ind w:left="567"/>
+        <w:rPr>
+          <w:lang w:val="id-ID"/>
+        </w:rPr>
+      </w:pPr>
       <w:bookmarkStart w:id="0" w:name="_GoBack"/>
       <w:bookmarkEnd w:id="0"/>
     </w:p>
@@ -1020,6 +5300,95 @@
     </w:lvl>
   </w:abstractNum>
   <w:abstractNum w:abstractNumId="1" w15:restartNumberingAfterBreak="0">
+    <w:nsid w:val="5A745CBB"/>
+    <w:multiLevelType w:val="hybridMultilevel"/>
+    <w:tmpl w:val="2A64937C"/>
+    <w:lvl w:ilvl="0" w:tplc="C7385B62">
+      <w:start w:val="1"/>
+      <w:numFmt w:val="decimal"/>
+      <w:lvlText w:val="%1."/>
+      <w:lvlJc w:val="left"/>
+      <w:pPr>
+        <w:ind w:left="1800" w:hanging="360"/>
+      </w:pPr>
+      <w:rPr>
+        <w:rFonts w:hint="default"/>
+      </w:rPr>
+    </w:lvl>
+    <w:lvl w:ilvl="1" w:tplc="04090019" w:tentative="1">
+      <w:start w:val="1"/>
+      <w:numFmt w:val="lowerLetter"/>
+      <w:lvlText w:val="%2."/>
+      <w:lvlJc w:val="left"/>
+      <w:pPr>
+        <w:ind w:left="2520" w:hanging="360"/>
+      </w:pPr>
+    </w:lvl>
+    <w:lvl w:ilvl="2" w:tplc="0409001B" w:tentative="1">
+      <w:start w:val="1"/>
+      <w:numFmt w:val="lowerRoman"/>
+      <w:lvlText w:val="%3."/>
+      <w:lvlJc w:val="right"/>
+      <w:pPr>
+        <w:ind w:left="3240" w:hanging="180"/>
+      </w:pPr>
+    </w:lvl>
+    <w:lvl w:ilvl="3" w:tplc="0409000F" w:tentative="1">
+      <w:start w:val="1"/>
+      <w:numFmt w:val="decimal"/>
+      <w:lvlText w:val="%4."/>
+      <w:lvlJc w:val="left"/>
+      <w:pPr>
+        <w:ind w:left="3960" w:hanging="360"/>
+      </w:pPr>
+    </w:lvl>
+    <w:lvl w:ilvl="4" w:tplc="04090019" w:tentative="1">
+      <w:start w:val="1"/>
+      <w:numFmt w:val="lowerLetter"/>
+      <w:lvlText w:val="%5."/>
+      <w:lvlJc w:val="left"/>
+      <w:pPr>
+        <w:ind w:left="4680" w:hanging="360"/>
+      </w:pPr>
+    </w:lvl>
+    <w:lvl w:ilvl="5" w:tplc="0409001B" w:tentative="1">
+      <w:start w:val="1"/>
+      <w:numFmt w:val="lowerRoman"/>
+      <w:lvlText w:val="%6."/>
+      <w:lvlJc w:val="right"/>
+      <w:pPr>
+        <w:ind w:left="5400" w:hanging="180"/>
+      </w:pPr>
+    </w:lvl>
+    <w:lvl w:ilvl="6" w:tplc="0409000F" w:tentative="1">
+      <w:start w:val="1"/>
+      <w:numFmt w:val="decimal"/>
+      <w:lvlText w:val="%7."/>
+      <w:lvlJc w:val="left"/>
+      <w:pPr>
+        <w:ind w:left="6120" w:hanging="360"/>
+      </w:pPr>
+    </w:lvl>
+    <w:lvl w:ilvl="7" w:tplc="04090019" w:tentative="1">
+      <w:start w:val="1"/>
+      <w:numFmt w:val="lowerLetter"/>
+      <w:lvlText w:val="%8."/>
+      <w:lvlJc w:val="left"/>
+      <w:pPr>
+        <w:ind w:left="6840" w:hanging="360"/>
+      </w:pPr>
+    </w:lvl>
+    <w:lvl w:ilvl="8" w:tplc="0409001B" w:tentative="1">
+      <w:start w:val="1"/>
+      <w:numFmt w:val="lowerRoman"/>
+      <w:lvlText w:val="%9."/>
+      <w:lvlJc w:val="right"/>
+      <w:pPr>
+        <w:ind w:left="7560" w:hanging="180"/>
+      </w:pPr>
+    </w:lvl>
+  </w:abstractNum>
+  <w:abstractNum w:abstractNumId="2" w15:restartNumberingAfterBreak="0">
     <w:nsid w:val="77111102"/>
     <w:multiLevelType w:val="hybridMultilevel"/>
     <w:tmpl w:val="A12695DA"/>
@@ -1108,7 +5477,7 @@
       </w:pPr>
     </w:lvl>
   </w:abstractNum>
-  <w:abstractNum w:abstractNumId="2" w15:restartNumberingAfterBreak="0">
+  <w:abstractNum w:abstractNumId="3" w15:restartNumberingAfterBreak="0">
     <w:nsid w:val="7D991844"/>
     <w:multiLevelType w:val="hybridMultilevel"/>
     <w:tmpl w:val="108A0354"/>
@@ -1198,12 +5567,15 @@
     </w:lvl>
   </w:abstractNum>
   <w:num w:numId="1">
-    <w:abstractNumId w:val="2"/>
+    <w:abstractNumId w:val="3"/>
   </w:num>
   <w:num w:numId="2">
     <w:abstractNumId w:val="0"/>
   </w:num>
   <w:num w:numId="3">
+    <w:abstractNumId w:val="2"/>
+  </w:num>
+  <w:num w:numId="4">
     <w:abstractNumId w:val="1"/>
   </w:num>
 </w:numbering>

</xml_diff>